<commit_message>
Redacción de la introducción (José Soto)
</commit_message>
<xml_diff>
--- a/Investigación acción - Semana 1.docx
+++ b/Investigación acción - Semana 1.docx
@@ -1,6 +1,6 @@
 
 <file path=word/document.xml><?xml version="1.0" encoding="utf-8"?>
-<w:document xmlns:wpc="http://schemas.microsoft.com/office/word/2010/wordprocessingCanvas" xmlns:cx="http://schemas.microsoft.com/office/drawing/2014/chartex" xmlns:cx1="http://schemas.microsoft.com/office/drawing/2015/9/8/chartex" xmlns:cx2="http://schemas.microsoft.com/office/drawing/2015/10/21/chartex" xmlns:cx3="http://schemas.microsoft.com/office/drawing/2016/5/9/chartex" xmlns:cx4="http://schemas.microsoft.com/office/drawing/2016/5/10/chartex" xmlns:cx5="http://schemas.microsoft.com/office/drawing/2016/5/11/chartex" xmlns:cx6="http://schemas.microsoft.com/office/drawing/2016/5/12/chartex" xmlns:cx7="http://schemas.microsoft.com/office/drawing/2016/5/13/chartex" xmlns:cx8="http://schemas.microsoft.com/office/drawing/2016/5/14/chartex" xmlns:mc="http://schemas.openxmlformats.org/markup-compatibility/2006" xmlns:aink="http://schemas.microsoft.com/office/drawing/2016/ink" xmlns:am3d="http://schemas.microsoft.com/office/drawing/2017/model3d" xmlns:o="urn:schemas-microsoft-com:office:office" xmlns:r="http://schemas.openxmlformats.org/officeDocument/2006/relationships" xmlns:m="http://schemas.openxmlformats.org/officeDocument/2006/math" xmlns:v="urn:schemas-microsoft-com:vml" xmlns:wp14="http://schemas.microsoft.com/office/word/2010/wordprocessingDrawing" xmlns:wp="http://schemas.openxmlformats.org/drawingml/2006/wordprocessingDrawing" xmlns:w10="urn:schemas-microsoft-com:office:word" xmlns:w="http://schemas.openxmlformats.org/wordprocessingml/2006/main" xmlns:w14="http://schemas.microsoft.com/office/word/2010/wordml" xmlns:w15="http://schemas.microsoft.com/office/word/2012/wordml" xmlns:w16cex="http://schemas.microsoft.com/office/word/2018/wordml/cex" xmlns:w16cid="http://schemas.microsoft.com/office/word/2016/wordml/cid" xmlns:w16="http://schemas.microsoft.com/office/word/2018/wordml" xmlns:w16sdtdh="http://schemas.microsoft.com/office/word/2020/wordml/sdtdatahash" xmlns:w16se="http://schemas.microsoft.com/office/word/2015/wordml/symex" xmlns:wpg="http://schemas.microsoft.com/office/word/2010/wordprocessingGroup" xmlns:wpi="http://schemas.microsoft.com/office/word/2010/wordprocessingInk" xmlns:wne="http://schemas.microsoft.com/office/word/2006/wordml" xmlns:wps="http://schemas.microsoft.com/office/word/2010/wordprocessingShape" mc:Ignorable="w14 w15 w16se w16cid w16 w16cex w16sdtdh wp14">
+<w:document xmlns:wpc="http://schemas.microsoft.com/office/word/2010/wordprocessingCanvas" xmlns:cx="http://schemas.microsoft.com/office/drawing/2014/chartex" xmlns:cx1="http://schemas.microsoft.com/office/drawing/2015/9/8/chartex" xmlns:cx2="http://schemas.microsoft.com/office/drawing/2015/10/21/chartex" xmlns:cx3="http://schemas.microsoft.com/office/drawing/2016/5/9/chartex" xmlns:cx4="http://schemas.microsoft.com/office/drawing/2016/5/10/chartex" xmlns:cx5="http://schemas.microsoft.com/office/drawing/2016/5/11/chartex" xmlns:cx6="http://schemas.microsoft.com/office/drawing/2016/5/12/chartex" xmlns:cx7="http://schemas.microsoft.com/office/drawing/2016/5/13/chartex" xmlns:cx8="http://schemas.microsoft.com/office/drawing/2016/5/14/chartex" xmlns:mc="http://schemas.openxmlformats.org/markup-compatibility/2006" xmlns:aink="http://schemas.microsoft.com/office/drawing/2016/ink" xmlns:am3d="http://schemas.microsoft.com/office/drawing/2017/model3d" xmlns:o="urn:schemas-microsoft-com:office:office" xmlns:oel="http://schemas.microsoft.com/office/2019/extlst" xmlns:r="http://schemas.openxmlformats.org/officeDocument/2006/relationships" xmlns:m="http://schemas.openxmlformats.org/officeDocument/2006/math" xmlns:v="urn:schemas-microsoft-com:vml" xmlns:wp14="http://schemas.microsoft.com/office/word/2010/wordprocessingDrawing" xmlns:wp="http://schemas.openxmlformats.org/drawingml/2006/wordprocessingDrawing" xmlns:w10="urn:schemas-microsoft-com:office:word" xmlns:w="http://schemas.openxmlformats.org/wordprocessingml/2006/main" xmlns:w14="http://schemas.microsoft.com/office/word/2010/wordml" xmlns:w15="http://schemas.microsoft.com/office/word/2012/wordml" xmlns:w16cex="http://schemas.microsoft.com/office/word/2018/wordml/cex" xmlns:w16cid="http://schemas.microsoft.com/office/word/2016/wordml/cid" xmlns:w16="http://schemas.microsoft.com/office/word/2018/wordml" xmlns:w16du="http://schemas.microsoft.com/office/word/2023/wordml/word16du" xmlns:w16sdtdh="http://schemas.microsoft.com/office/word/2020/wordml/sdtdatahash" xmlns:w16se="http://schemas.microsoft.com/office/word/2015/wordml/symex" xmlns:wpg="http://schemas.microsoft.com/office/word/2010/wordprocessingGroup" xmlns:wpi="http://schemas.microsoft.com/office/word/2010/wordprocessingInk" xmlns:wne="http://schemas.microsoft.com/office/word/2006/wordml" xmlns:wps="http://schemas.microsoft.com/office/word/2010/wordprocessingShape" mc:Ignorable="w14 w15 w16se w16cid w16 w16cex w16sdtdh w16du wp14">
   <w:body>
     <w:p>
       <w:pPr>
@@ -1024,35 +1024,7 @@
                 <w:szCs w:val="24"/>
                 <w:lang w:val="es-MX"/>
               </w:rPr>
-              <w:t xml:space="preserve">David </w:t>
-            </w:r>
-            <w:proofErr w:type="spellStart"/>
-            <w:r>
-              <w:rPr>
-                <w:rFonts w:ascii="Arial" w:hAnsi="Arial" w:cs="Arial"/>
-                <w:b/>
-                <w:bCs/>
-                <w:iCs/>
-                <w:color w:val="000000"/>
-                <w:sz w:val="24"/>
-                <w:szCs w:val="24"/>
-                <w:lang w:val="es-MX"/>
-              </w:rPr>
-              <w:t>Balcárcel</w:t>
-            </w:r>
-            <w:proofErr w:type="spellEnd"/>
-            <w:r>
-              <w:rPr>
-                <w:rFonts w:ascii="Arial" w:hAnsi="Arial" w:cs="Arial"/>
-                <w:b/>
-                <w:bCs/>
-                <w:iCs/>
-                <w:color w:val="000000"/>
-                <w:sz w:val="24"/>
-                <w:szCs w:val="24"/>
-                <w:lang w:val="es-MX"/>
-              </w:rPr>
-              <w:t xml:space="preserve"> - 2020380</w:t>
+              <w:t>David Balcárcel - 2020380</w:t>
             </w:r>
           </w:p>
         </w:tc>
@@ -1499,7 +1471,11 @@
     <w:sdt>
       <w:sdtPr>
         <w:rPr>
-          <w:lang w:val="es-ES"/>
+          <w:rFonts w:asciiTheme="minorHAnsi" w:eastAsiaTheme="minorHAnsi" w:hAnsiTheme="minorHAnsi" w:cstheme="minorBidi"/>
+          <w:color w:val="auto"/>
+          <w:sz w:val="22"/>
+          <w:szCs w:val="22"/>
+          <w:lang w:val="es-ES" w:eastAsia="en-US"/>
         </w:rPr>
         <w:id w:val="-1749111294"/>
         <w:docPartObj>
@@ -1509,13 +1485,8 @@
       </w:sdtPr>
       <w:sdtEndPr>
         <w:rPr>
-          <w:rFonts w:asciiTheme="minorHAnsi" w:eastAsiaTheme="minorHAnsi" w:hAnsiTheme="minorHAnsi" w:cstheme="minorBidi"/>
-          <w:b/>
-          <w:bCs/>
-          <w:color w:val="auto"/>
-          <w:sz w:val="22"/>
-          <w:szCs w:val="22"/>
-          <w:lang w:eastAsia="en-US"/>
+          <w:b/>
+          <w:bCs/>
         </w:rPr>
       </w:sdtEndPr>
       <w:sdtContent>
@@ -3439,6 +3410,178 @@
         <w:t>Introducción</w:t>
       </w:r>
       <w:bookmarkEnd w:id="2"/>
+    </w:p>
+    <w:p/>
+    <w:p>
+      <w:pPr>
+        <w:rPr>
+          <w:rFonts w:ascii="Arial" w:hAnsi="Arial" w:cs="Arial"/>
+          <w:sz w:val="24"/>
+          <w:szCs w:val="24"/>
+        </w:rPr>
+      </w:pPr>
+      <w:r>
+        <w:rPr>
+          <w:rFonts w:ascii="Arial" w:hAnsi="Arial" w:cs="Arial"/>
+          <w:sz w:val="24"/>
+          <w:szCs w:val="24"/>
+        </w:rPr>
+        <w:t xml:space="preserve">La violencia en contextos escolares se ha convertido en un problema crítico a nivel global, afectando el desarrollo académico y el bienestar emocional de los estudiantes. Este fenómeno incluye </w:t>
+      </w:r>
+      <w:r>
+        <w:rPr>
+          <w:rFonts w:ascii="Arial" w:hAnsi="Arial" w:cs="Arial"/>
+          <w:sz w:val="24"/>
+          <w:szCs w:val="24"/>
+        </w:rPr>
+        <w:t>múltiples</w:t>
+      </w:r>
+      <w:r>
+        <w:rPr>
+          <w:rFonts w:ascii="Arial" w:hAnsi="Arial" w:cs="Arial"/>
+          <w:sz w:val="24"/>
+          <w:szCs w:val="24"/>
+        </w:rPr>
+        <w:t xml:space="preserve"> formas de agresión, desde el acoso y la intimidación hasta la violencia física y verbal, y tiene </w:t>
+      </w:r>
+      <w:r>
+        <w:rPr>
+          <w:rFonts w:ascii="Arial" w:hAnsi="Arial" w:cs="Arial"/>
+          <w:sz w:val="24"/>
+          <w:szCs w:val="24"/>
+        </w:rPr>
+        <w:t>efectos</w:t>
+      </w:r>
+      <w:r>
+        <w:rPr>
+          <w:rFonts w:ascii="Arial" w:hAnsi="Arial" w:cs="Arial"/>
+          <w:sz w:val="24"/>
+          <w:szCs w:val="24"/>
+        </w:rPr>
+        <w:t xml:space="preserve"> durader</w:t>
+      </w:r>
+      <w:r>
+        <w:rPr>
+          <w:rFonts w:ascii="Arial" w:hAnsi="Arial" w:cs="Arial"/>
+          <w:sz w:val="24"/>
+          <w:szCs w:val="24"/>
+        </w:rPr>
+        <w:t>os</w:t>
+      </w:r>
+      <w:r>
+        <w:rPr>
+          <w:rFonts w:ascii="Arial" w:hAnsi="Arial" w:cs="Arial"/>
+          <w:sz w:val="24"/>
+          <w:szCs w:val="24"/>
+        </w:rPr>
+        <w:t xml:space="preserve"> para todas las partes involucradas. Las consecuencias de la violencia escolar no solo </w:t>
+      </w:r>
+      <w:r>
+        <w:rPr>
+          <w:rFonts w:ascii="Arial" w:hAnsi="Arial" w:cs="Arial"/>
+          <w:sz w:val="24"/>
+          <w:szCs w:val="24"/>
+        </w:rPr>
+        <w:t>afectan a</w:t>
+      </w:r>
+      <w:r>
+        <w:rPr>
+          <w:rFonts w:ascii="Arial" w:hAnsi="Arial" w:cs="Arial"/>
+          <w:sz w:val="24"/>
+          <w:szCs w:val="24"/>
+        </w:rPr>
+        <w:t xml:space="preserve"> el proceso educativo, sino que también crean un ambiente de miedo y desconfianza, disminuyendo la motivación académica</w:t>
+      </w:r>
+      <w:r>
+        <w:rPr>
+          <w:rFonts w:ascii="Arial" w:hAnsi="Arial" w:cs="Arial"/>
+          <w:sz w:val="24"/>
+          <w:szCs w:val="24"/>
+        </w:rPr>
+        <w:t xml:space="preserve"> y siendo obstáculo para una buena educación</w:t>
+      </w:r>
+      <w:r>
+        <w:rPr>
+          <w:rFonts w:ascii="Arial" w:hAnsi="Arial" w:cs="Arial"/>
+          <w:sz w:val="24"/>
+          <w:szCs w:val="24"/>
+        </w:rPr>
+        <w:t>. En casos extremos, puede llevar a consecuencias trágicas como el suicidio o actos de violencia extrema</w:t>
+      </w:r>
+      <w:r>
+        <w:rPr>
+          <w:rFonts w:ascii="Arial" w:hAnsi="Arial" w:cs="Arial"/>
+          <w:sz w:val="24"/>
+          <w:szCs w:val="24"/>
+        </w:rPr>
+        <w:t>.</w:t>
+      </w:r>
+    </w:p>
+    <w:p>
+      <w:pPr>
+        <w:rPr>
+          <w:rFonts w:ascii="Arial" w:hAnsi="Arial" w:cs="Arial"/>
+          <w:sz w:val="24"/>
+          <w:szCs w:val="24"/>
+        </w:rPr>
+      </w:pPr>
+      <w:r>
+        <w:rPr>
+          <w:rFonts w:ascii="Arial" w:hAnsi="Arial" w:cs="Arial"/>
+          <w:sz w:val="24"/>
+          <w:szCs w:val="24"/>
+        </w:rPr>
+        <w:t>Prevenir la violencia en las escuelas requiere un enfoque integral y multifacético. Esto incluye la implementación de políticas claras, la promoción de programas educativos específicos y la creación de una cultura escolar basada en el respeto y la empatía. Además, es esencial la participación activa de toda la comunidad educativa, incluidos maestros, administradores, padres y estudiantes. La prevención debe basarse en evidencia y adaptarse a las necesidades específicas de cada entorno escolar, reconociendo las diferencias culturales, sociales y económicas que pueden influir en la dinámica de la violencia.</w:t>
+      </w:r>
+    </w:p>
+    <w:p>
+      <w:pPr>
+        <w:rPr>
+          <w:rFonts w:ascii="Arial" w:hAnsi="Arial" w:cs="Arial"/>
+          <w:sz w:val="24"/>
+          <w:szCs w:val="24"/>
+        </w:rPr>
+      </w:pPr>
+      <w:r>
+        <w:rPr>
+          <w:rFonts w:ascii="Arial" w:hAnsi="Arial" w:cs="Arial"/>
+          <w:sz w:val="24"/>
+          <w:szCs w:val="24"/>
+        </w:rPr>
+        <w:t>Este trabajo de investigación tiene como objetivo explorar diversas estrategias y enfoques para la prevención de la violencia en contextos escolares, evaluando su efectividad y ofreciendo recomendaciones prácticas para su implementación. Mediante un análisis</w:t>
+      </w:r>
+      <w:r>
+        <w:rPr>
+          <w:rFonts w:ascii="Arial" w:hAnsi="Arial" w:cs="Arial"/>
+          <w:sz w:val="24"/>
+          <w:szCs w:val="24"/>
+        </w:rPr>
+        <w:t xml:space="preserve"> </w:t>
+      </w:r>
+      <w:r>
+        <w:rPr>
+          <w:rFonts w:ascii="Arial" w:hAnsi="Arial" w:cs="Arial"/>
+          <w:sz w:val="24"/>
+          <w:szCs w:val="24"/>
+        </w:rPr>
+        <w:t>de</w:t>
+      </w:r>
+      <w:r>
+        <w:rPr>
+          <w:rFonts w:ascii="Arial" w:hAnsi="Arial" w:cs="Arial"/>
+          <w:sz w:val="24"/>
+          <w:szCs w:val="24"/>
+        </w:rPr>
+        <w:t xml:space="preserve"> los resultados obtenidos en</w:t>
+      </w:r>
+      <w:r>
+        <w:rPr>
+          <w:rFonts w:ascii="Arial" w:hAnsi="Arial" w:cs="Arial"/>
+          <w:sz w:val="24"/>
+          <w:szCs w:val="24"/>
+        </w:rPr>
+        <w:t xml:space="preserve"> estudios previos, políticas públicas y programas escolares exitosos, se pretende proporcionar una comprensión clara de las mejores prácticas y los desafíos en la lucha contra la violencia escolar. Con este conocimiento, se busca contribuir al desarrollo de entornos educativos más seguros y propicios para el aprendizaje y el crecimiento personal de todos los estudiantes.</w:t>
+      </w:r>
     </w:p>
     <w:p>
       <w:pPr>
@@ -4051,6 +4194,7 @@
           <w:sz w:val="24"/>
           <w:szCs w:val="24"/>
         </w:rPr>
+        <w:lastRenderedPageBreak/>
         <w:t>Déficit de atención, hiperactividad o trastornos del aprendizaje.</w:t>
       </w:r>
     </w:p>
@@ -4673,6 +4817,7 @@
           <w:bCs/>
           <w:color w:val="000000" w:themeColor="text1"/>
         </w:rPr>
+        <w:lastRenderedPageBreak/>
         <w:t>Estrategias de prevención de la violencia en contextos escolares</w:t>
       </w:r>
       <w:bookmarkEnd w:id="12"/>
@@ -4824,35 +4969,7 @@
           <w:sz w:val="24"/>
           <w:szCs w:val="24"/>
         </w:rPr>
-        <w:t>Prevención del acoso escolar (</w:t>
-      </w:r>
-      <w:proofErr w:type="spellStart"/>
-      <w:r>
-        <w:rPr>
-          <w:rFonts w:ascii="Arial" w:hAnsi="Arial" w:cs="Arial"/>
-          <w:b/>
-          <w:bCs/>
-          <w:i w:val="0"/>
-          <w:iCs w:val="0"/>
-          <w:color w:val="000000" w:themeColor="text1"/>
-          <w:sz w:val="24"/>
-          <w:szCs w:val="24"/>
-        </w:rPr>
-        <w:t>bullying</w:t>
-      </w:r>
-      <w:proofErr w:type="spellEnd"/>
-      <w:r>
-        <w:rPr>
-          <w:rFonts w:ascii="Arial" w:hAnsi="Arial" w:cs="Arial"/>
-          <w:b/>
-          <w:bCs/>
-          <w:i w:val="0"/>
-          <w:iCs w:val="0"/>
-          <w:color w:val="000000" w:themeColor="text1"/>
-          <w:sz w:val="24"/>
-          <w:szCs w:val="24"/>
-        </w:rPr>
-        <w:t>)</w:t>
+        <w:t>Prevención del acoso escolar (bullying)</w:t>
       </w:r>
     </w:p>
     <w:p>
@@ -5137,25 +5254,7 @@
           <w:sz w:val="24"/>
           <w:szCs w:val="24"/>
         </w:rPr>
-        <w:t xml:space="preserve">“El acoso escolar, conocido también como </w:t>
-      </w:r>
-      <w:proofErr w:type="spellStart"/>
-      <w:r>
-        <w:rPr>
-          <w:rFonts w:ascii="Arial" w:hAnsi="Arial" w:cs="Arial"/>
-          <w:sz w:val="24"/>
-          <w:szCs w:val="24"/>
-        </w:rPr>
-        <w:t>bullying</w:t>
-      </w:r>
-      <w:proofErr w:type="spellEnd"/>
-      <w:r>
-        <w:rPr>
-          <w:rFonts w:ascii="Arial" w:hAnsi="Arial" w:cs="Arial"/>
-          <w:sz w:val="24"/>
-          <w:szCs w:val="24"/>
-        </w:rPr>
-        <w:t>, es un problema que afecta a niños y adolescentes en todo el mundo. La violencia no se limita únicamente a lo físico; la violencia psicológica es igual de dañina y a menudo más insidiosa.”</w:t>
+        <w:t>“El acoso escolar, conocido también como bullying, es un problema que afecta a niños y adolescentes en todo el mundo. La violencia no se limita únicamente a lo físico; la violencia psicológica es igual de dañina y a menudo más insidiosa.”</w:t>
       </w:r>
       <w:sdt>
         <w:sdtPr>
@@ -5330,6 +5429,7 @@
           <w:sz w:val="24"/>
           <w:szCs w:val="24"/>
         </w:rPr>
+        <w:lastRenderedPageBreak/>
         <w:t>Consejos para prevenir el acoso escolar</w:t>
       </w:r>
     </w:p>
@@ -5671,7 +5771,16 @@
           <w:sz w:val="24"/>
           <w:szCs w:val="24"/>
         </w:rPr>
-        <w:t>“La educación en habilidades sociales y emocionales en Guatemala enfrenta diversos desafíos, entre ellos la falta de recursos y la capacitación del personal educativo. Aunque existen iniciativas y programas implementados por el Ministerio de Educación y organizaciones de la sociedad civil, su alcance y efectividad pueden ser limitados debido a la falta de coordinación y seguimiento. Además, las barreras culturales y sociales pueden influir en la aceptación y adopción de estos programas, especialmente en comunidades rurales y de bajos recursos. Sin embargo, se observa un creciente reconocimiento de la importancia de estas habilidades para el desarrollo integral de los estudiantes, lo que ha llevado a un aumento en la investigación y la promoción de enfoques más holísticos en la educación.”</w:t>
+        <w:t xml:space="preserve">“La educación en habilidades sociales y emocionales en Guatemala enfrenta diversos desafíos, entre ellos la falta de recursos y la capacitación del personal educativo. Aunque existen iniciativas y programas implementados por el Ministerio de Educación y organizaciones de la sociedad civil, su alcance y efectividad pueden ser limitados debido a la falta de coordinación y seguimiento. Además, las barreras culturales y sociales pueden influir en la aceptación y adopción de estos programas, especialmente </w:t>
+      </w:r>
+      <w:r>
+        <w:rPr>
+          <w:rFonts w:ascii="Arial" w:hAnsi="Arial" w:cs="Arial"/>
+          <w:sz w:val="24"/>
+          <w:szCs w:val="24"/>
+        </w:rPr>
+        <w:lastRenderedPageBreak/>
+        <w:t>en comunidades rurales y de bajos recursos. Sin embargo, se observa un creciente reconocimiento de la importancia de estas habilidades para el desarrollo integral de los estudiantes, lo que ha llevado a un aumento en la investigación y la promoción de enfoques más holísticos en la educación.”</w:t>
       </w:r>
       <w:sdt>
         <w:sdtPr>
@@ -6294,6 +6403,7 @@
           <w:color w:val="000000" w:themeColor="text1"/>
           <w:lang w:val="es-MX"/>
         </w:rPr>
+        <w:lastRenderedPageBreak/>
         <w:t>Rol de los educadores y la comunidad escolar</w:t>
       </w:r>
       <w:bookmarkEnd w:id="17"/>
@@ -6547,6 +6657,7 @@
           <w:szCs w:val="24"/>
           <w:lang w:val="es-ES"/>
         </w:rPr>
+        <w:lastRenderedPageBreak/>
         <w:t>Delimitación.</w:t>
       </w:r>
     </w:p>
@@ -6876,6 +6987,10 @@
     <w:sdt>
       <w:sdtPr>
         <w:rPr>
+          <w:rFonts w:asciiTheme="minorHAnsi" w:eastAsiaTheme="minorHAnsi" w:hAnsiTheme="minorHAnsi" w:cstheme="minorBidi"/>
+          <w:color w:val="auto"/>
+          <w:sz w:val="22"/>
+          <w:szCs w:val="22"/>
           <w:lang w:val="es-ES"/>
         </w:rPr>
         <w:id w:val="-557011917"/>
@@ -6886,10 +7001,6 @@
       </w:sdtPr>
       <w:sdtEndPr>
         <w:rPr>
-          <w:rFonts w:asciiTheme="minorHAnsi" w:eastAsiaTheme="minorHAnsi" w:hAnsiTheme="minorHAnsi" w:cstheme="minorBidi"/>
-          <w:color w:val="auto"/>
-          <w:sz w:val="22"/>
-          <w:szCs w:val="22"/>
           <w:lang w:val="es-GT"/>
         </w:rPr>
       </w:sdtEndPr>
@@ -7300,7 +7411,7 @@
 </file>
 
 <file path=word/numbering.xml><?xml version="1.0" encoding="utf-8"?>
-<w:numbering xmlns:wpc="http://schemas.microsoft.com/office/word/2010/wordprocessingCanvas" xmlns:cx="http://schemas.microsoft.com/office/drawing/2014/chartex" xmlns:cx1="http://schemas.microsoft.com/office/drawing/2015/9/8/chartex" xmlns:cx2="http://schemas.microsoft.com/office/drawing/2015/10/21/chartex" xmlns:cx3="http://schemas.microsoft.com/office/drawing/2016/5/9/chartex" xmlns:cx4="http://schemas.microsoft.com/office/drawing/2016/5/10/chartex" xmlns:cx5="http://schemas.microsoft.com/office/drawing/2016/5/11/chartex" xmlns:cx6="http://schemas.microsoft.com/office/drawing/2016/5/12/chartex" xmlns:cx7="http://schemas.microsoft.com/office/drawing/2016/5/13/chartex" xmlns:cx8="http://schemas.microsoft.com/office/drawing/2016/5/14/chartex" xmlns:mc="http://schemas.openxmlformats.org/markup-compatibility/2006" xmlns:aink="http://schemas.microsoft.com/office/drawing/2016/ink" xmlns:am3d="http://schemas.microsoft.com/office/drawing/2017/model3d" xmlns:o="urn:schemas-microsoft-com:office:office" xmlns:r="http://schemas.openxmlformats.org/officeDocument/2006/relationships" xmlns:m="http://schemas.openxmlformats.org/officeDocument/2006/math" xmlns:v="urn:schemas-microsoft-com:vml" xmlns:wp14="http://schemas.microsoft.com/office/word/2010/wordprocessingDrawing" xmlns:wp="http://schemas.openxmlformats.org/drawingml/2006/wordprocessingDrawing" xmlns:w10="urn:schemas-microsoft-com:office:word" xmlns:w="http://schemas.openxmlformats.org/wordprocessingml/2006/main" xmlns:w14="http://schemas.microsoft.com/office/word/2010/wordml" xmlns:w15="http://schemas.microsoft.com/office/word/2012/wordml" xmlns:w16cex="http://schemas.microsoft.com/office/word/2018/wordml/cex" xmlns:w16cid="http://schemas.microsoft.com/office/word/2016/wordml/cid" xmlns:w16="http://schemas.microsoft.com/office/word/2018/wordml" xmlns:w16sdtdh="http://schemas.microsoft.com/office/word/2020/wordml/sdtdatahash" xmlns:w16se="http://schemas.microsoft.com/office/word/2015/wordml/symex" xmlns:wpg="http://schemas.microsoft.com/office/word/2010/wordprocessingGroup" xmlns:wpi="http://schemas.microsoft.com/office/word/2010/wordprocessingInk" xmlns:wne="http://schemas.microsoft.com/office/word/2006/wordml" xmlns:wps="http://schemas.microsoft.com/office/word/2010/wordprocessingShape" mc:Ignorable="w14 w15 w16se w16cid w16 w16cex w16sdtdh wp14">
+<w:numbering xmlns:wpc="http://schemas.microsoft.com/office/word/2010/wordprocessingCanvas" xmlns:cx="http://schemas.microsoft.com/office/drawing/2014/chartex" xmlns:cx1="http://schemas.microsoft.com/office/drawing/2015/9/8/chartex" xmlns:cx2="http://schemas.microsoft.com/office/drawing/2015/10/21/chartex" xmlns:cx3="http://schemas.microsoft.com/office/drawing/2016/5/9/chartex" xmlns:cx4="http://schemas.microsoft.com/office/drawing/2016/5/10/chartex" xmlns:cx5="http://schemas.microsoft.com/office/drawing/2016/5/11/chartex" xmlns:cx6="http://schemas.microsoft.com/office/drawing/2016/5/12/chartex" xmlns:cx7="http://schemas.microsoft.com/office/drawing/2016/5/13/chartex" xmlns:cx8="http://schemas.microsoft.com/office/drawing/2016/5/14/chartex" xmlns:mc="http://schemas.openxmlformats.org/markup-compatibility/2006" xmlns:aink="http://schemas.microsoft.com/office/drawing/2016/ink" xmlns:am3d="http://schemas.microsoft.com/office/drawing/2017/model3d" xmlns:o="urn:schemas-microsoft-com:office:office" xmlns:oel="http://schemas.microsoft.com/office/2019/extlst" xmlns:r="http://schemas.openxmlformats.org/officeDocument/2006/relationships" xmlns:m="http://schemas.openxmlformats.org/officeDocument/2006/math" xmlns:v="urn:schemas-microsoft-com:vml" xmlns:wp14="http://schemas.microsoft.com/office/word/2010/wordprocessingDrawing" xmlns:wp="http://schemas.openxmlformats.org/drawingml/2006/wordprocessingDrawing" xmlns:w10="urn:schemas-microsoft-com:office:word" xmlns:w="http://schemas.openxmlformats.org/wordprocessingml/2006/main" xmlns:w14="http://schemas.microsoft.com/office/word/2010/wordml" xmlns:w15="http://schemas.microsoft.com/office/word/2012/wordml" xmlns:w16cex="http://schemas.microsoft.com/office/word/2018/wordml/cex" xmlns:w16cid="http://schemas.microsoft.com/office/word/2016/wordml/cid" xmlns:w16="http://schemas.microsoft.com/office/word/2018/wordml" xmlns:w16du="http://schemas.microsoft.com/office/word/2023/wordml/word16du" xmlns:w16sdtdh="http://schemas.microsoft.com/office/word/2020/wordml/sdtdatahash" xmlns:w16se="http://schemas.microsoft.com/office/word/2015/wordml/symex" xmlns:wpg="http://schemas.microsoft.com/office/word/2010/wordprocessingGroup" xmlns:wpi="http://schemas.microsoft.com/office/word/2010/wordprocessingInk" xmlns:wne="http://schemas.microsoft.com/office/word/2006/wordml" xmlns:wps="http://schemas.microsoft.com/office/word/2010/wordprocessingShape" mc:Ignorable="w14 w15 w16se w16cid w16 w16cex w16sdtdh w16du wp14">
   <w:abstractNum w:abstractNumId="0" w15:restartNumberingAfterBreak="0">
     <w:nsid w:val="047B07C7"/>
     <w:multiLevelType w:val="hybridMultilevel"/>
@@ -8147,35 +8258,35 @@
       </w:pPr>
     </w:lvl>
   </w:abstractNum>
-  <w:num w:numId="1">
+  <w:num w:numId="1" w16cid:durableId="689182208">
     <w:abstractNumId w:val="4"/>
   </w:num>
-  <w:num w:numId="2">
+  <w:num w:numId="2" w16cid:durableId="2064517192">
     <w:abstractNumId w:val="0"/>
   </w:num>
-  <w:num w:numId="3">
+  <w:num w:numId="3" w16cid:durableId="2102791422">
     <w:abstractNumId w:val="7"/>
   </w:num>
-  <w:num w:numId="4">
+  <w:num w:numId="4" w16cid:durableId="1929388308">
     <w:abstractNumId w:val="5"/>
   </w:num>
-  <w:num w:numId="5">
+  <w:num w:numId="5" w16cid:durableId="1172332066">
     <w:abstractNumId w:val="6"/>
   </w:num>
-  <w:num w:numId="6">
+  <w:num w:numId="6" w16cid:durableId="845560045">
     <w:abstractNumId w:val="3"/>
   </w:num>
-  <w:num w:numId="7">
+  <w:num w:numId="7" w16cid:durableId="1811751573">
     <w:abstractNumId w:val="2"/>
   </w:num>
-  <w:num w:numId="8">
+  <w:num w:numId="8" w16cid:durableId="275715235">
     <w:abstractNumId w:val="1"/>
   </w:num>
 </w:numbering>
 </file>
 
 <file path=word/styles.xml><?xml version="1.0" encoding="utf-8"?>
-<w:styles xmlns:mc="http://schemas.openxmlformats.org/markup-compatibility/2006" xmlns:r="http://schemas.openxmlformats.org/officeDocument/2006/relationships" xmlns:w="http://schemas.openxmlformats.org/wordprocessingml/2006/main" xmlns:w14="http://schemas.microsoft.com/office/word/2010/wordml" xmlns:w15="http://schemas.microsoft.com/office/word/2012/wordml" xmlns:w16cex="http://schemas.microsoft.com/office/word/2018/wordml/cex" xmlns:w16cid="http://schemas.microsoft.com/office/word/2016/wordml/cid" xmlns:w16="http://schemas.microsoft.com/office/word/2018/wordml" xmlns:w16sdtdh="http://schemas.microsoft.com/office/word/2020/wordml/sdtdatahash" xmlns:w16se="http://schemas.microsoft.com/office/word/2015/wordml/symex" mc:Ignorable="w14 w15 w16se w16cid w16 w16cex w16sdtdh">
+<w:styles xmlns:mc="http://schemas.openxmlformats.org/markup-compatibility/2006" xmlns:r="http://schemas.openxmlformats.org/officeDocument/2006/relationships" xmlns:w="http://schemas.openxmlformats.org/wordprocessingml/2006/main" xmlns:w14="http://schemas.microsoft.com/office/word/2010/wordml" xmlns:w15="http://schemas.microsoft.com/office/word/2012/wordml" xmlns:w16cex="http://schemas.microsoft.com/office/word/2018/wordml/cex" xmlns:w16cid="http://schemas.microsoft.com/office/word/2016/wordml/cid" xmlns:w16="http://schemas.microsoft.com/office/word/2018/wordml" xmlns:w16du="http://schemas.microsoft.com/office/word/2023/wordml/word16du" xmlns:w16sdtdh="http://schemas.microsoft.com/office/word/2020/wordml/sdtdatahash" xmlns:w16se="http://schemas.microsoft.com/office/word/2015/wordml/symex" mc:Ignorable="w14 w15 w16se w16cid w16 w16cex w16sdtdh w16du">
   <w:docDefaults>
     <w:rPrDefault>
       <w:rPr>
@@ -8297,6 +8408,7 @@
     <w:lsdException w:name="HTML Sample" w:semiHidden="1" w:unhideWhenUsed="1"/>
     <w:lsdException w:name="HTML Typewriter" w:semiHidden="1" w:unhideWhenUsed="1"/>
     <w:lsdException w:name="HTML Variable" w:semiHidden="1" w:unhideWhenUsed="1"/>
+    <w:lsdException w:name="Normal Table" w:semiHidden="1" w:unhideWhenUsed="1"/>
     <w:lsdException w:name="annotation subject" w:semiHidden="1" w:unhideWhenUsed="1"/>
     <w:lsdException w:name="No List" w:semiHidden="1" w:unhideWhenUsed="1"/>
     <w:lsdException w:name="Outline List 1" w:semiHidden="1" w:unhideWhenUsed="1"/>
@@ -8339,8 +8451,11 @@
     <w:lsdException w:name="Table Contemporary" w:semiHidden="1" w:unhideWhenUsed="1"/>
     <w:lsdException w:name="Table Elegant" w:semiHidden="1" w:unhideWhenUsed="1"/>
     <w:lsdException w:name="Table Professional" w:semiHidden="1" w:unhideWhenUsed="1"/>
+    <w:lsdException w:name="Table Subtle 1" w:semiHidden="1" w:unhideWhenUsed="1"/>
     <w:lsdException w:name="Table Subtle 2" w:semiHidden="1" w:unhideWhenUsed="1"/>
     <w:lsdException w:name="Table Web 1" w:semiHidden="1" w:unhideWhenUsed="1"/>
+    <w:lsdException w:name="Table Web 2" w:semiHidden="1" w:unhideWhenUsed="1"/>
+    <w:lsdException w:name="Table Web 3" w:semiHidden="1" w:unhideWhenUsed="1"/>
     <w:lsdException w:name="Balloon Text" w:semiHidden="1" w:unhideWhenUsed="1"/>
     <w:lsdException w:name="Table Grid" w:uiPriority="39"/>
     <w:lsdException w:name="Table Theme" w:semiHidden="1" w:unhideWhenUsed="1"/>

</xml_diff>

<commit_message>
Se agrego la identificación del problema
</commit_message>
<xml_diff>
--- a/Investigación acción - Semana 1.docx
+++ b/Investigación acción - Semana 1.docx
@@ -1,6 +1,6 @@
 
 <file path=word/document.xml><?xml version="1.0" encoding="utf-8"?>
-<w:document xmlns:wpc="http://schemas.microsoft.com/office/word/2010/wordprocessingCanvas" xmlns:cx="http://schemas.microsoft.com/office/drawing/2014/chartex" xmlns:cx1="http://schemas.microsoft.com/office/drawing/2015/9/8/chartex" xmlns:cx2="http://schemas.microsoft.com/office/drawing/2015/10/21/chartex" xmlns:cx3="http://schemas.microsoft.com/office/drawing/2016/5/9/chartex" xmlns:cx4="http://schemas.microsoft.com/office/drawing/2016/5/10/chartex" xmlns:cx5="http://schemas.microsoft.com/office/drawing/2016/5/11/chartex" xmlns:cx6="http://schemas.microsoft.com/office/drawing/2016/5/12/chartex" xmlns:cx7="http://schemas.microsoft.com/office/drawing/2016/5/13/chartex" xmlns:cx8="http://schemas.microsoft.com/office/drawing/2016/5/14/chartex" xmlns:mc="http://schemas.openxmlformats.org/markup-compatibility/2006" xmlns:aink="http://schemas.microsoft.com/office/drawing/2016/ink" xmlns:am3d="http://schemas.microsoft.com/office/drawing/2017/model3d" xmlns:o="urn:schemas-microsoft-com:office:office" xmlns:r="http://schemas.openxmlformats.org/officeDocument/2006/relationships" xmlns:m="http://schemas.openxmlformats.org/officeDocument/2006/math" xmlns:v="urn:schemas-microsoft-com:vml" xmlns:wp14="http://schemas.microsoft.com/office/word/2010/wordprocessingDrawing" xmlns:wp="http://schemas.openxmlformats.org/drawingml/2006/wordprocessingDrawing" xmlns:w10="urn:schemas-microsoft-com:office:word" xmlns:w="http://schemas.openxmlformats.org/wordprocessingml/2006/main" xmlns:w14="http://schemas.microsoft.com/office/word/2010/wordml" xmlns:w15="http://schemas.microsoft.com/office/word/2012/wordml" xmlns:w16cex="http://schemas.microsoft.com/office/word/2018/wordml/cex" xmlns:w16cid="http://schemas.microsoft.com/office/word/2016/wordml/cid" xmlns:w16="http://schemas.microsoft.com/office/word/2018/wordml" xmlns:w16sdtdh="http://schemas.microsoft.com/office/word/2020/wordml/sdtdatahash" xmlns:w16se="http://schemas.microsoft.com/office/word/2015/wordml/symex" xmlns:wpg="http://schemas.microsoft.com/office/word/2010/wordprocessingGroup" xmlns:wpi="http://schemas.microsoft.com/office/word/2010/wordprocessingInk" xmlns:wne="http://schemas.microsoft.com/office/word/2006/wordml" xmlns:wps="http://schemas.microsoft.com/office/word/2010/wordprocessingShape" mc:Ignorable="w14 w15 w16se w16cid w16 w16cex w16sdtdh wp14">
+<w:document xmlns:wpc="http://schemas.microsoft.com/office/word/2010/wordprocessingCanvas" xmlns:cx="http://schemas.microsoft.com/office/drawing/2014/chartex" xmlns:cx1="http://schemas.microsoft.com/office/drawing/2015/9/8/chartex" xmlns:cx2="http://schemas.microsoft.com/office/drawing/2015/10/21/chartex" xmlns:cx3="http://schemas.microsoft.com/office/drawing/2016/5/9/chartex" xmlns:cx4="http://schemas.microsoft.com/office/drawing/2016/5/10/chartex" xmlns:cx5="http://schemas.microsoft.com/office/drawing/2016/5/11/chartex" xmlns:cx6="http://schemas.microsoft.com/office/drawing/2016/5/12/chartex" xmlns:cx7="http://schemas.microsoft.com/office/drawing/2016/5/13/chartex" xmlns:cx8="http://schemas.microsoft.com/office/drawing/2016/5/14/chartex" xmlns:mc="http://schemas.openxmlformats.org/markup-compatibility/2006" xmlns:aink="http://schemas.microsoft.com/office/drawing/2016/ink" xmlns:am3d="http://schemas.microsoft.com/office/drawing/2017/model3d" xmlns:o="urn:schemas-microsoft-com:office:office" xmlns:oel="http://schemas.microsoft.com/office/2019/extlst" xmlns:r="http://schemas.openxmlformats.org/officeDocument/2006/relationships" xmlns:m="http://schemas.openxmlformats.org/officeDocument/2006/math" xmlns:v="urn:schemas-microsoft-com:vml" xmlns:wp14="http://schemas.microsoft.com/office/word/2010/wordprocessingDrawing" xmlns:wp="http://schemas.openxmlformats.org/drawingml/2006/wordprocessingDrawing" xmlns:w10="urn:schemas-microsoft-com:office:word" xmlns:w="http://schemas.openxmlformats.org/wordprocessingml/2006/main" xmlns:w14="http://schemas.microsoft.com/office/word/2010/wordml" xmlns:w15="http://schemas.microsoft.com/office/word/2012/wordml" xmlns:w16cex="http://schemas.microsoft.com/office/word/2018/wordml/cex" xmlns:w16cid="http://schemas.microsoft.com/office/word/2016/wordml/cid" xmlns:w16="http://schemas.microsoft.com/office/word/2018/wordml" xmlns:w16du="http://schemas.microsoft.com/office/word/2023/wordml/word16du" xmlns:w16sdtdh="http://schemas.microsoft.com/office/word/2020/wordml/sdtdatahash" xmlns:w16se="http://schemas.microsoft.com/office/word/2015/wordml/symex" xmlns:wpg="http://schemas.microsoft.com/office/word/2010/wordprocessingGroup" xmlns:wpi="http://schemas.microsoft.com/office/word/2010/wordprocessingInk" xmlns:wne="http://schemas.microsoft.com/office/word/2006/wordml" xmlns:wps="http://schemas.microsoft.com/office/word/2010/wordprocessingShape" mc:Ignorable="w14 w15 w16se w16cid w16 w16cex w16sdtdh w16du wp14">
   <w:body>
     <w:p>
       <w:pPr>
@@ -1499,7 +1499,11 @@
     <w:sdt>
       <w:sdtPr>
         <w:rPr>
-          <w:lang w:val="es-ES"/>
+          <w:rFonts w:asciiTheme="minorHAnsi" w:eastAsiaTheme="minorHAnsi" w:hAnsiTheme="minorHAnsi" w:cstheme="minorBidi"/>
+          <w:color w:val="auto"/>
+          <w:sz w:val="22"/>
+          <w:szCs w:val="22"/>
+          <w:lang w:val="es-ES" w:eastAsia="en-US"/>
         </w:rPr>
         <w:id w:val="-1749111294"/>
         <w:docPartObj>
@@ -1509,13 +1513,8 @@
       </w:sdtPr>
       <w:sdtEndPr>
         <w:rPr>
-          <w:rFonts w:asciiTheme="minorHAnsi" w:eastAsiaTheme="minorHAnsi" w:hAnsiTheme="minorHAnsi" w:cstheme="minorBidi"/>
-          <w:b/>
-          <w:bCs/>
-          <w:color w:val="auto"/>
-          <w:sz w:val="22"/>
-          <w:szCs w:val="22"/>
-          <w:lang w:eastAsia="en-US"/>
+          <w:b/>
+          <w:bCs/>
         </w:rPr>
       </w:sdtEndPr>
       <w:sdtContent>
@@ -3562,6 +3561,7 @@
           <w:color w:val="000000" w:themeColor="text1"/>
           <w:sz w:val="24"/>
           <w:szCs w:val="24"/>
+          <w:lang w:val="es-ES"/>
         </w:rPr>
       </w:pPr>
       <w:bookmarkStart w:id="5" w:name="_Toc167991260"/>
@@ -3579,7 +3579,33 @@
       </w:r>
       <w:bookmarkEnd w:id="5"/>
     </w:p>
-    <w:p/>
+    <w:p>
+      <w:pPr>
+        <w:spacing w:line="360" w:lineRule="auto"/>
+        <w:jc w:val="both"/>
+        <w:rPr>
+          <w:rFonts w:ascii="Arial" w:hAnsi="Arial" w:cs="Arial"/>
+          <w:sz w:val="24"/>
+          <w:szCs w:val="24"/>
+        </w:rPr>
+      </w:pPr>
+      <w:r>
+        <w:rPr>
+          <w:rFonts w:ascii="Arial" w:hAnsi="Arial" w:cs="Arial"/>
+          <w:sz w:val="24"/>
+          <w:szCs w:val="24"/>
+        </w:rPr>
+        <w:t>La violencia en contextos escolares es un fenómeno multifacético que afecta la seguridad y el bienestar de estudiantes, docentes y personal administrativo. Este problema puede manifestarse a través de acoso escolar, agresiones físicas y verbales, y discriminación, entre otras formas. Sus orígenes son diversos, incluyendo factores individuales como la falta de habilidades socioemocionales, y factores contextuales como la dinámica familiar, el entorno social y cultural, y las condiciones de la infraestructura escolar</w:t>
+      </w:r>
+      <w:r>
+        <w:rPr>
+          <w:rFonts w:ascii="Arial" w:hAnsi="Arial" w:cs="Arial"/>
+          <w:sz w:val="24"/>
+          <w:szCs w:val="24"/>
+        </w:rPr>
+        <w:t>.</w:t>
+      </w:r>
+    </w:p>
     <w:p>
       <w:pPr>
         <w:pStyle w:val="Ttulo2"/>
@@ -4571,7 +4597,16 @@
           <w:sz w:val="24"/>
           <w:szCs w:val="24"/>
         </w:rPr>
-        <w:t>“La violencia en Guatemala es un problema que nos afecta a todos, en especial a la niñez y juventud. Los estudios realizados sobre acoso escolar nos informan que en algunos centros educativos se manifiesta con mayor intensidad que en otros, lo cual es perjudicial para la dinámica y la atmósfera en la que se desarrolla el proceso de enseñanza y, por ende, en el aprendizaje dentro del contexto educativo. Por tal razón, el clima escolar es uno de los factores que más inciden para la promoción de la convivencia pacífica y una cultura de paz. Como parte de las medidas implementadas para prevenir la violencia dentro del Sistema Educativo, el Ministerio de Educación –Mineduc- ha liderado la Estrategia de Educación Integral en Sexualidad y Prevención de Violencia, en la que se han establecido diversas acciones específicas para mitigar este fenómeno.”</w:t>
+        <w:t xml:space="preserve">“La violencia en Guatemala es un problema que nos afecta a todos, en especial a la niñez y juventud. Los estudios realizados sobre acoso escolar nos informan que en algunos centros educativos se manifiesta con mayor intensidad que en otros, lo cual es perjudicial para la dinámica y la atmósfera en la que se desarrolla el proceso de enseñanza y, por ende, en el aprendizaje dentro del contexto educativo. Por tal razón, el clima escolar es uno de los factores que más inciden para la promoción de la convivencia pacífica y una cultura de paz. Como parte de las medidas implementadas </w:t>
+      </w:r>
+      <w:r>
+        <w:rPr>
+          <w:rFonts w:ascii="Arial" w:hAnsi="Arial" w:cs="Arial"/>
+          <w:sz w:val="24"/>
+          <w:szCs w:val="24"/>
+        </w:rPr>
+        <w:lastRenderedPageBreak/>
+        <w:t>para prevenir la violencia dentro del Sistema Educativo, el Ministerio de Educación –Mineduc- ha liderado la Estrategia de Educación Integral en Sexualidad y Prevención de Violencia, en la que se han establecido diversas acciones específicas para mitigar este fenómeno.”</w:t>
       </w:r>
       <w:sdt>
         <w:sdtPr>
@@ -5240,7 +5275,16 @@
           <w:sz w:val="24"/>
           <w:szCs w:val="24"/>
         </w:rPr>
-        <w:t>“En la mayoría de los casos de violencia en la escuela, el 54% involucra a estudiantes acosando a sus pares, mientras que el 46% implica a personal de la escuela dirigido a los estudiantes. Este panorama de violencia, que incluye violencia física, psicológica y sexual, debe ser visible en las escuelas para que los niños y adolescentes aprendan recursos para protegerse y denunciar casos de violencia.”</w:t>
+        <w:t xml:space="preserve">“En la mayoría de los casos de violencia en la escuela, el 54% involucra a estudiantes acosando a sus pares, mientras que el 46% implica a personal de la escuela dirigido </w:t>
+      </w:r>
+      <w:r>
+        <w:rPr>
+          <w:rFonts w:ascii="Arial" w:hAnsi="Arial" w:cs="Arial"/>
+          <w:sz w:val="24"/>
+          <w:szCs w:val="24"/>
+        </w:rPr>
+        <w:lastRenderedPageBreak/>
+        <w:t>a los estudiantes. Este panorama de violencia, que incluye violencia física, psicológica y sexual, debe ser visible en las escuelas para que los niños y adolescentes aprendan recursos para protegerse y denunciar casos de violencia.”</w:t>
       </w:r>
       <w:sdt>
         <w:sdtPr>
@@ -5651,6 +5695,7 @@
           <w:bCs/>
           <w:color w:val="000000" w:themeColor="text1"/>
         </w:rPr>
+        <w:lastRenderedPageBreak/>
         <w:t>Educación en habilidades sociales y emocionales</w:t>
       </w:r>
       <w:bookmarkEnd w:id="14"/>
@@ -6165,6 +6210,7 @@
           <w:szCs w:val="24"/>
           <w:shd w:val="clear" w:color="auto" w:fill="FFFFFF"/>
         </w:rPr>
+        <w:lastRenderedPageBreak/>
         <w:t>Monitoreo continuo</w:t>
       </w:r>
     </w:p>
@@ -6547,6 +6593,7 @@
           <w:szCs w:val="24"/>
           <w:lang w:val="es-ES"/>
         </w:rPr>
+        <w:lastRenderedPageBreak/>
         <w:t>Delimitación.</w:t>
       </w:r>
     </w:p>
@@ -6876,6 +6923,10 @@
     <w:sdt>
       <w:sdtPr>
         <w:rPr>
+          <w:rFonts w:asciiTheme="minorHAnsi" w:eastAsiaTheme="minorHAnsi" w:hAnsiTheme="minorHAnsi" w:cstheme="minorBidi"/>
+          <w:color w:val="auto"/>
+          <w:sz w:val="22"/>
+          <w:szCs w:val="22"/>
           <w:lang w:val="es-ES"/>
         </w:rPr>
         <w:id w:val="-557011917"/>
@@ -6886,10 +6937,6 @@
       </w:sdtPr>
       <w:sdtEndPr>
         <w:rPr>
-          <w:rFonts w:asciiTheme="minorHAnsi" w:eastAsiaTheme="minorHAnsi" w:hAnsiTheme="minorHAnsi" w:cstheme="minorBidi"/>
-          <w:color w:val="auto"/>
-          <w:sz w:val="22"/>
-          <w:szCs w:val="22"/>
           <w:lang w:val="es-GT"/>
         </w:rPr>
       </w:sdtEndPr>
@@ -7300,7 +7347,7 @@
 </file>
 
 <file path=word/numbering.xml><?xml version="1.0" encoding="utf-8"?>
-<w:numbering xmlns:wpc="http://schemas.microsoft.com/office/word/2010/wordprocessingCanvas" xmlns:cx="http://schemas.microsoft.com/office/drawing/2014/chartex" xmlns:cx1="http://schemas.microsoft.com/office/drawing/2015/9/8/chartex" xmlns:cx2="http://schemas.microsoft.com/office/drawing/2015/10/21/chartex" xmlns:cx3="http://schemas.microsoft.com/office/drawing/2016/5/9/chartex" xmlns:cx4="http://schemas.microsoft.com/office/drawing/2016/5/10/chartex" xmlns:cx5="http://schemas.microsoft.com/office/drawing/2016/5/11/chartex" xmlns:cx6="http://schemas.microsoft.com/office/drawing/2016/5/12/chartex" xmlns:cx7="http://schemas.microsoft.com/office/drawing/2016/5/13/chartex" xmlns:cx8="http://schemas.microsoft.com/office/drawing/2016/5/14/chartex" xmlns:mc="http://schemas.openxmlformats.org/markup-compatibility/2006" xmlns:aink="http://schemas.microsoft.com/office/drawing/2016/ink" xmlns:am3d="http://schemas.microsoft.com/office/drawing/2017/model3d" xmlns:o="urn:schemas-microsoft-com:office:office" xmlns:r="http://schemas.openxmlformats.org/officeDocument/2006/relationships" xmlns:m="http://schemas.openxmlformats.org/officeDocument/2006/math" xmlns:v="urn:schemas-microsoft-com:vml" xmlns:wp14="http://schemas.microsoft.com/office/word/2010/wordprocessingDrawing" xmlns:wp="http://schemas.openxmlformats.org/drawingml/2006/wordprocessingDrawing" xmlns:w10="urn:schemas-microsoft-com:office:word" xmlns:w="http://schemas.openxmlformats.org/wordprocessingml/2006/main" xmlns:w14="http://schemas.microsoft.com/office/word/2010/wordml" xmlns:w15="http://schemas.microsoft.com/office/word/2012/wordml" xmlns:w16cex="http://schemas.microsoft.com/office/word/2018/wordml/cex" xmlns:w16cid="http://schemas.microsoft.com/office/word/2016/wordml/cid" xmlns:w16="http://schemas.microsoft.com/office/word/2018/wordml" xmlns:w16sdtdh="http://schemas.microsoft.com/office/word/2020/wordml/sdtdatahash" xmlns:w16se="http://schemas.microsoft.com/office/word/2015/wordml/symex" xmlns:wpg="http://schemas.microsoft.com/office/word/2010/wordprocessingGroup" xmlns:wpi="http://schemas.microsoft.com/office/word/2010/wordprocessingInk" xmlns:wne="http://schemas.microsoft.com/office/word/2006/wordml" xmlns:wps="http://schemas.microsoft.com/office/word/2010/wordprocessingShape" mc:Ignorable="w14 w15 w16se w16cid w16 w16cex w16sdtdh wp14">
+<w:numbering xmlns:wpc="http://schemas.microsoft.com/office/word/2010/wordprocessingCanvas" xmlns:cx="http://schemas.microsoft.com/office/drawing/2014/chartex" xmlns:cx1="http://schemas.microsoft.com/office/drawing/2015/9/8/chartex" xmlns:cx2="http://schemas.microsoft.com/office/drawing/2015/10/21/chartex" xmlns:cx3="http://schemas.microsoft.com/office/drawing/2016/5/9/chartex" xmlns:cx4="http://schemas.microsoft.com/office/drawing/2016/5/10/chartex" xmlns:cx5="http://schemas.microsoft.com/office/drawing/2016/5/11/chartex" xmlns:cx6="http://schemas.microsoft.com/office/drawing/2016/5/12/chartex" xmlns:cx7="http://schemas.microsoft.com/office/drawing/2016/5/13/chartex" xmlns:cx8="http://schemas.microsoft.com/office/drawing/2016/5/14/chartex" xmlns:mc="http://schemas.openxmlformats.org/markup-compatibility/2006" xmlns:aink="http://schemas.microsoft.com/office/drawing/2016/ink" xmlns:am3d="http://schemas.microsoft.com/office/drawing/2017/model3d" xmlns:o="urn:schemas-microsoft-com:office:office" xmlns:oel="http://schemas.microsoft.com/office/2019/extlst" xmlns:r="http://schemas.openxmlformats.org/officeDocument/2006/relationships" xmlns:m="http://schemas.openxmlformats.org/officeDocument/2006/math" xmlns:v="urn:schemas-microsoft-com:vml" xmlns:wp14="http://schemas.microsoft.com/office/word/2010/wordprocessingDrawing" xmlns:wp="http://schemas.openxmlformats.org/drawingml/2006/wordprocessingDrawing" xmlns:w10="urn:schemas-microsoft-com:office:word" xmlns:w="http://schemas.openxmlformats.org/wordprocessingml/2006/main" xmlns:w14="http://schemas.microsoft.com/office/word/2010/wordml" xmlns:w15="http://schemas.microsoft.com/office/word/2012/wordml" xmlns:w16cex="http://schemas.microsoft.com/office/word/2018/wordml/cex" xmlns:w16cid="http://schemas.microsoft.com/office/word/2016/wordml/cid" xmlns:w16="http://schemas.microsoft.com/office/word/2018/wordml" xmlns:w16du="http://schemas.microsoft.com/office/word/2023/wordml/word16du" xmlns:w16sdtdh="http://schemas.microsoft.com/office/word/2020/wordml/sdtdatahash" xmlns:w16se="http://schemas.microsoft.com/office/word/2015/wordml/symex" xmlns:wpg="http://schemas.microsoft.com/office/word/2010/wordprocessingGroup" xmlns:wpi="http://schemas.microsoft.com/office/word/2010/wordprocessingInk" xmlns:wne="http://schemas.microsoft.com/office/word/2006/wordml" xmlns:wps="http://schemas.microsoft.com/office/word/2010/wordprocessingShape" mc:Ignorable="w14 w15 w16se w16cid w16 w16cex w16sdtdh w16du wp14">
   <w:abstractNum w:abstractNumId="0" w15:restartNumberingAfterBreak="0">
     <w:nsid w:val="047B07C7"/>
     <w:multiLevelType w:val="hybridMultilevel"/>
@@ -8147,35 +8194,35 @@
       </w:pPr>
     </w:lvl>
   </w:abstractNum>
-  <w:num w:numId="1">
+  <w:num w:numId="1" w16cid:durableId="842278215">
     <w:abstractNumId w:val="4"/>
   </w:num>
-  <w:num w:numId="2">
+  <w:num w:numId="2" w16cid:durableId="1545555418">
     <w:abstractNumId w:val="0"/>
   </w:num>
-  <w:num w:numId="3">
+  <w:num w:numId="3" w16cid:durableId="214589451">
     <w:abstractNumId w:val="7"/>
   </w:num>
-  <w:num w:numId="4">
+  <w:num w:numId="4" w16cid:durableId="1478037607">
     <w:abstractNumId w:val="5"/>
   </w:num>
-  <w:num w:numId="5">
+  <w:num w:numId="5" w16cid:durableId="934946459">
     <w:abstractNumId w:val="6"/>
   </w:num>
-  <w:num w:numId="6">
+  <w:num w:numId="6" w16cid:durableId="970327314">
     <w:abstractNumId w:val="3"/>
   </w:num>
-  <w:num w:numId="7">
+  <w:num w:numId="7" w16cid:durableId="2058430160">
     <w:abstractNumId w:val="2"/>
   </w:num>
-  <w:num w:numId="8">
+  <w:num w:numId="8" w16cid:durableId="560017221">
     <w:abstractNumId w:val="1"/>
   </w:num>
 </w:numbering>
 </file>
 
 <file path=word/styles.xml><?xml version="1.0" encoding="utf-8"?>
-<w:styles xmlns:mc="http://schemas.openxmlformats.org/markup-compatibility/2006" xmlns:r="http://schemas.openxmlformats.org/officeDocument/2006/relationships" xmlns:w="http://schemas.openxmlformats.org/wordprocessingml/2006/main" xmlns:w14="http://schemas.microsoft.com/office/word/2010/wordml" xmlns:w15="http://schemas.microsoft.com/office/word/2012/wordml" xmlns:w16cex="http://schemas.microsoft.com/office/word/2018/wordml/cex" xmlns:w16cid="http://schemas.microsoft.com/office/word/2016/wordml/cid" xmlns:w16="http://schemas.microsoft.com/office/word/2018/wordml" xmlns:w16sdtdh="http://schemas.microsoft.com/office/word/2020/wordml/sdtdatahash" xmlns:w16se="http://schemas.microsoft.com/office/word/2015/wordml/symex" mc:Ignorable="w14 w15 w16se w16cid w16 w16cex w16sdtdh">
+<w:styles xmlns:mc="http://schemas.openxmlformats.org/markup-compatibility/2006" xmlns:r="http://schemas.openxmlformats.org/officeDocument/2006/relationships" xmlns:w="http://schemas.openxmlformats.org/wordprocessingml/2006/main" xmlns:w14="http://schemas.microsoft.com/office/word/2010/wordml" xmlns:w15="http://schemas.microsoft.com/office/word/2012/wordml" xmlns:w16cex="http://schemas.microsoft.com/office/word/2018/wordml/cex" xmlns:w16cid="http://schemas.microsoft.com/office/word/2016/wordml/cid" xmlns:w16="http://schemas.microsoft.com/office/word/2018/wordml" xmlns:w16du="http://schemas.microsoft.com/office/word/2023/wordml/word16du" xmlns:w16sdtdh="http://schemas.microsoft.com/office/word/2020/wordml/sdtdatahash" xmlns:w16se="http://schemas.microsoft.com/office/word/2015/wordml/symex" mc:Ignorable="w14 w15 w16se w16cid w16 w16cex w16sdtdh w16du">
   <w:docDefaults>
     <w:rPrDefault>
       <w:rPr>
@@ -8297,6 +8344,7 @@
     <w:lsdException w:name="HTML Sample" w:semiHidden="1" w:unhideWhenUsed="1"/>
     <w:lsdException w:name="HTML Typewriter" w:semiHidden="1" w:unhideWhenUsed="1"/>
     <w:lsdException w:name="HTML Variable" w:semiHidden="1" w:unhideWhenUsed="1"/>
+    <w:lsdException w:name="Normal Table" w:semiHidden="1" w:unhideWhenUsed="1"/>
     <w:lsdException w:name="annotation subject" w:semiHidden="1" w:unhideWhenUsed="1"/>
     <w:lsdException w:name="No List" w:semiHidden="1" w:unhideWhenUsed="1"/>
     <w:lsdException w:name="Outline List 1" w:semiHidden="1" w:unhideWhenUsed="1"/>
@@ -8339,8 +8387,11 @@
     <w:lsdException w:name="Table Contemporary" w:semiHidden="1" w:unhideWhenUsed="1"/>
     <w:lsdException w:name="Table Elegant" w:semiHidden="1" w:unhideWhenUsed="1"/>
     <w:lsdException w:name="Table Professional" w:semiHidden="1" w:unhideWhenUsed="1"/>
+    <w:lsdException w:name="Table Subtle 1" w:semiHidden="1" w:unhideWhenUsed="1"/>
     <w:lsdException w:name="Table Subtle 2" w:semiHidden="1" w:unhideWhenUsed="1"/>
     <w:lsdException w:name="Table Web 1" w:semiHidden="1" w:unhideWhenUsed="1"/>
+    <w:lsdException w:name="Table Web 2" w:semiHidden="1" w:unhideWhenUsed="1"/>
+    <w:lsdException w:name="Table Web 3" w:semiHidden="1" w:unhideWhenUsed="1"/>
     <w:lsdException w:name="Balloon Text" w:semiHidden="1" w:unhideWhenUsed="1"/>
     <w:lsdException w:name="Table Grid" w:uiPriority="39"/>
     <w:lsdException w:name="Table Theme" w:semiHidden="1" w:unhideWhenUsed="1"/>

</xml_diff>

<commit_message>
NO se si se pone biografia
</commit_message>
<xml_diff>
--- a/Investigación acción - Semana 1.docx
+++ b/Investigación acción - Semana 1.docx
@@ -1,6 +1,6 @@
 
 <file path=word/document.xml><?xml version="1.0" encoding="utf-8"?>
-<w:document xmlns:wpc="http://schemas.microsoft.com/office/word/2010/wordprocessingCanvas" xmlns:cx="http://schemas.microsoft.com/office/drawing/2014/chartex" xmlns:cx1="http://schemas.microsoft.com/office/drawing/2015/9/8/chartex" xmlns:cx2="http://schemas.microsoft.com/office/drawing/2015/10/21/chartex" xmlns:cx3="http://schemas.microsoft.com/office/drawing/2016/5/9/chartex" xmlns:cx4="http://schemas.microsoft.com/office/drawing/2016/5/10/chartex" xmlns:cx5="http://schemas.microsoft.com/office/drawing/2016/5/11/chartex" xmlns:cx6="http://schemas.microsoft.com/office/drawing/2016/5/12/chartex" xmlns:cx7="http://schemas.microsoft.com/office/drawing/2016/5/13/chartex" xmlns:cx8="http://schemas.microsoft.com/office/drawing/2016/5/14/chartex" xmlns:mc="http://schemas.openxmlformats.org/markup-compatibility/2006" xmlns:aink="http://schemas.microsoft.com/office/drawing/2016/ink" xmlns:am3d="http://schemas.microsoft.com/office/drawing/2017/model3d" xmlns:o="urn:schemas-microsoft-com:office:office" xmlns:r="http://schemas.openxmlformats.org/officeDocument/2006/relationships" xmlns:m="http://schemas.openxmlformats.org/officeDocument/2006/math" xmlns:v="urn:schemas-microsoft-com:vml" xmlns:wp14="http://schemas.microsoft.com/office/word/2010/wordprocessingDrawing" xmlns:wp="http://schemas.openxmlformats.org/drawingml/2006/wordprocessingDrawing" xmlns:w10="urn:schemas-microsoft-com:office:word" xmlns:w="http://schemas.openxmlformats.org/wordprocessingml/2006/main" xmlns:w14="http://schemas.microsoft.com/office/word/2010/wordml" xmlns:w15="http://schemas.microsoft.com/office/word/2012/wordml" xmlns:w16cex="http://schemas.microsoft.com/office/word/2018/wordml/cex" xmlns:w16cid="http://schemas.microsoft.com/office/word/2016/wordml/cid" xmlns:w16="http://schemas.microsoft.com/office/word/2018/wordml" xmlns:w16sdtdh="http://schemas.microsoft.com/office/word/2020/wordml/sdtdatahash" xmlns:w16se="http://schemas.microsoft.com/office/word/2015/wordml/symex" xmlns:wpg="http://schemas.microsoft.com/office/word/2010/wordprocessingGroup" xmlns:wpi="http://schemas.microsoft.com/office/word/2010/wordprocessingInk" xmlns:wne="http://schemas.microsoft.com/office/word/2006/wordml" xmlns:wps="http://schemas.microsoft.com/office/word/2010/wordprocessingShape" mc:Ignorable="w14 w15 w16se w16cid w16 w16cex w16sdtdh wp14">
+<w:document xmlns:wpc="http://schemas.microsoft.com/office/word/2010/wordprocessingCanvas" xmlns:mc="http://schemas.openxmlformats.org/markup-compatibility/2006" xmlns:o="urn:schemas-microsoft-com:office:office" xmlns:r="http://schemas.openxmlformats.org/officeDocument/2006/relationships" xmlns:m="http://schemas.openxmlformats.org/officeDocument/2006/math" xmlns:v="urn:schemas-microsoft-com:vml" xmlns:wp14="http://schemas.microsoft.com/office/word/2010/wordprocessingDrawing" xmlns:wp="http://schemas.openxmlformats.org/drawingml/2006/wordprocessingDrawing" xmlns:w10="urn:schemas-microsoft-com:office:word" xmlns:w="http://schemas.openxmlformats.org/wordprocessingml/2006/main" xmlns:w14="http://schemas.microsoft.com/office/word/2010/wordml" xmlns:w15="http://schemas.microsoft.com/office/word/2012/wordml" xmlns:wpg="http://schemas.microsoft.com/office/word/2010/wordprocessingGroup" xmlns:wpi="http://schemas.microsoft.com/office/word/2010/wordprocessingInk" xmlns:wne="http://schemas.microsoft.com/office/word/2006/wordml" xmlns:wps="http://schemas.microsoft.com/office/word/2010/wordprocessingShape" mc:Ignorable="w14 w15 wp14">
   <w:body>
     <w:p>
       <w:pPr>
@@ -1499,7 +1499,11 @@
     <w:sdt>
       <w:sdtPr>
         <w:rPr>
-          <w:lang w:val="es-ES"/>
+          <w:rFonts w:asciiTheme="minorHAnsi" w:eastAsiaTheme="minorHAnsi" w:hAnsiTheme="minorHAnsi" w:cstheme="minorBidi"/>
+          <w:color w:val="auto"/>
+          <w:sz w:val="22"/>
+          <w:szCs w:val="22"/>
+          <w:lang w:val="es-ES" w:eastAsia="en-US"/>
         </w:rPr>
         <w:id w:val="-1749111294"/>
         <w:docPartObj>
@@ -1509,19 +1513,14 @@
       </w:sdtPr>
       <w:sdtEndPr>
         <w:rPr>
-          <w:rFonts w:asciiTheme="minorHAnsi" w:eastAsiaTheme="minorHAnsi" w:hAnsiTheme="minorHAnsi" w:cstheme="minorBidi"/>
-          <w:b/>
-          <w:bCs/>
-          <w:color w:val="auto"/>
-          <w:sz w:val="22"/>
-          <w:szCs w:val="22"/>
-          <w:lang w:eastAsia="en-US"/>
+          <w:b/>
+          <w:bCs/>
         </w:rPr>
       </w:sdtEndPr>
       <w:sdtContent>
         <w:p>
           <w:pPr>
-            <w:pStyle w:val="TtuloTDC"/>
+            <w:pStyle w:val="TtulodeTDC"/>
             <w:jc w:val="center"/>
             <w:rPr>
               <w:rFonts w:ascii="Arial" w:hAnsi="Arial" w:cs="Arial"/>
@@ -2161,7 +2160,27 @@
                 <w:bCs/>
                 <w:noProof/>
               </w:rPr>
-              <w:t>Factores de Riesgo</w:t>
+              <w:t>Factores de R</w:t>
+            </w:r>
+            <w:r>
+              <w:rPr>
+                <w:rStyle w:val="Hipervnculo"/>
+                <w:rFonts w:ascii="Arial" w:hAnsi="Arial" w:cs="Arial"/>
+                <w:b/>
+                <w:bCs/>
+                <w:noProof/>
+              </w:rPr>
+              <w:t>i</w:t>
+            </w:r>
+            <w:r>
+              <w:rPr>
+                <w:rStyle w:val="Hipervnculo"/>
+                <w:rFonts w:ascii="Arial" w:hAnsi="Arial" w:cs="Arial"/>
+                <w:b/>
+                <w:bCs/>
+                <w:noProof/>
+              </w:rPr>
+              <w:t>esgo</w:t>
             </w:r>
             <w:r>
               <w:rPr>
@@ -3685,6 +3704,7 @@
           <w:id w:val="933010159"/>
           <w:citation/>
         </w:sdtPr>
+        <w:sdtEndPr/>
         <w:sdtContent>
           <w:r>
             <w:rPr>
@@ -3802,6 +3822,7 @@
           <w:id w:val="1125205299"/>
           <w:citation/>
         </w:sdtPr>
+        <w:sdtEndPr/>
         <w:sdtContent>
           <w:r>
             <w:rPr>
@@ -3908,6 +3929,7 @@
           <w:id w:val="-687137311"/>
           <w:citation/>
         </w:sdtPr>
+        <w:sdtEndPr/>
         <w:sdtContent>
           <w:r>
             <w:rPr>
@@ -4051,6 +4073,7 @@
           <w:sz w:val="24"/>
           <w:szCs w:val="24"/>
         </w:rPr>
+        <w:lastRenderedPageBreak/>
         <w:t>Déficit de atención, hiperactividad o trastornos del aprendizaje.</w:t>
       </w:r>
     </w:p>
@@ -4477,6 +4500,7 @@
           <w:id w:val="-1395423459"/>
           <w:citation/>
         </w:sdtPr>
+        <w:sdtEndPr/>
         <w:sdtContent>
           <w:r>
             <w:rPr>
@@ -4583,6 +4607,7 @@
           <w:id w:val="359710987"/>
           <w:citation/>
         </w:sdtPr>
+        <w:sdtEndPr/>
         <w:sdtContent>
           <w:r>
             <w:rPr>
@@ -4673,6 +4698,7 @@
           <w:bCs/>
           <w:color w:val="000000" w:themeColor="text1"/>
         </w:rPr>
+        <w:lastRenderedPageBreak/>
         <w:t>Estrategias de prevención de la violencia en contextos escolares</w:t>
       </w:r>
       <w:bookmarkEnd w:id="12"/>
@@ -4736,6 +4762,7 @@
           <w:id w:val="-584687002"/>
           <w:citation/>
         </w:sdtPr>
+        <w:sdtEndPr/>
         <w:sdtContent>
           <w:r>
             <w:rPr>
@@ -4886,6 +4913,7 @@
           <w:id w:val="378289568"/>
           <w:citation/>
         </w:sdtPr>
+        <w:sdtEndPr/>
         <w:sdtContent>
           <w:r>
             <w:rPr>
@@ -5008,6 +5036,7 @@
           <w:id w:val="-306710550"/>
           <w:citation/>
         </w:sdtPr>
+        <w:sdtEndPr/>
         <w:sdtContent>
           <w:r>
             <w:rPr>
@@ -5107,6 +5136,7 @@
           <w:szCs w:val="24"/>
         </w:rPr>
       </w:pPr>
+      <w:proofErr w:type="gramStart"/>
       <w:r>
         <w:rPr>
           <w:rFonts w:ascii="Arial" w:hAnsi="Arial" w:cs="Arial"/>
@@ -5118,7 +5148,79 @@
           <w:sz w:val="24"/>
           <w:szCs w:val="24"/>
         </w:rPr>
-        <w:t>¿Qué es el acoso escolar?</w:t>
+        <w:t>¿</w:t>
+      </w:r>
+      <w:proofErr w:type="gramEnd"/>
+      <w:r>
+        <w:rPr>
+          <w:rFonts w:ascii="Arial" w:hAnsi="Arial" w:cs="Arial"/>
+          <w:b/>
+          <w:bCs/>
+          <w:i w:val="0"/>
+          <w:iCs w:val="0"/>
+          <w:color w:val="000000" w:themeColor="text1"/>
+          <w:sz w:val="24"/>
+          <w:szCs w:val="24"/>
+        </w:rPr>
+        <w:t xml:space="preserve">Qué es el </w:t>
+      </w:r>
+      <w:proofErr w:type="spellStart"/>
+      <w:r>
+        <w:rPr>
+          <w:rFonts w:ascii="Arial" w:hAnsi="Arial" w:cs="Arial"/>
+          <w:b/>
+          <w:bCs/>
+          <w:i w:val="0"/>
+          <w:iCs w:val="0"/>
+          <w:color w:val="000000" w:themeColor="text1"/>
+          <w:sz w:val="24"/>
+          <w:szCs w:val="24"/>
+        </w:rPr>
+        <w:t>aco</w:t>
+      </w:r>
+      <w:proofErr w:type="spellEnd"/>
+    </w:p>
+    <w:p>
+      <w:pPr>
+        <w:pStyle w:val="Ttulo4"/>
+        <w:rPr>
+          <w:rFonts w:ascii="Arial" w:hAnsi="Arial" w:cs="Arial"/>
+          <w:b/>
+          <w:bCs/>
+          <w:i w:val="0"/>
+          <w:iCs w:val="0"/>
+          <w:color w:val="000000" w:themeColor="text1"/>
+          <w:sz w:val="24"/>
+          <w:szCs w:val="24"/>
+        </w:rPr>
+      </w:pPr>
+      <w:proofErr w:type="gramStart"/>
+      <w:r>
+        <w:rPr>
+          <w:rFonts w:ascii="Arial" w:hAnsi="Arial" w:cs="Arial"/>
+          <w:b/>
+          <w:bCs/>
+          <w:i w:val="0"/>
+          <w:iCs w:val="0"/>
+          <w:color w:val="000000" w:themeColor="text1"/>
+          <w:sz w:val="24"/>
+          <w:szCs w:val="24"/>
+        </w:rPr>
+        <w:t>so</w:t>
+      </w:r>
+      <w:proofErr w:type="gramEnd"/>
+      <w:r>
+        <w:rPr>
+          <w:rFonts w:ascii="Arial" w:hAnsi="Arial" w:cs="Arial"/>
+          <w:b/>
+          <w:bCs/>
+          <w:i w:val="0"/>
+          <w:iCs w:val="0"/>
+          <w:color w:val="000000" w:themeColor="text1"/>
+          <w:sz w:val="24"/>
+          <w:szCs w:val="24"/>
+        </w:rPr>
+        <w:t xml:space="preserve"> escolar?</w:t>
       </w:r>
     </w:p>
     <w:p>
@@ -5167,6 +5269,7 @@
           <w:id w:val="1931547889"/>
           <w:citation/>
         </w:sdtPr>
+        <w:sdtEndPr/>
         <w:sdtContent>
           <w:r>
             <w:rPr>
@@ -5252,6 +5355,7 @@
           <w:id w:val="-1174104838"/>
           <w:citation/>
         </w:sdtPr>
+        <w:sdtEndPr/>
         <w:sdtContent>
           <w:r>
             <w:rPr>
@@ -5330,6 +5434,7 @@
           <w:sz w:val="24"/>
           <w:szCs w:val="24"/>
         </w:rPr>
+        <w:lastRenderedPageBreak/>
         <w:t>Consejos para prevenir el acoso escolar</w:t>
       </w:r>
     </w:p>
@@ -5361,6 +5466,7 @@
           <w:id w:val="-670405956"/>
           <w:citation/>
         </w:sdtPr>
+        <w:sdtEndPr/>
         <w:sdtContent>
           <w:r>
             <w:rPr>
@@ -5671,7 +5777,16 @@
           <w:sz w:val="24"/>
           <w:szCs w:val="24"/>
         </w:rPr>
-        <w:t>“La educación en habilidades sociales y emocionales en Guatemala enfrenta diversos desafíos, entre ellos la falta de recursos y la capacitación del personal educativo. Aunque existen iniciativas y programas implementados por el Ministerio de Educación y organizaciones de la sociedad civil, su alcance y efectividad pueden ser limitados debido a la falta de coordinación y seguimiento. Además, las barreras culturales y sociales pueden influir en la aceptación y adopción de estos programas, especialmente en comunidades rurales y de bajos recursos. Sin embargo, se observa un creciente reconocimiento de la importancia de estas habilidades para el desarrollo integral de los estudiantes, lo que ha llevado a un aumento en la investigación y la promoción de enfoques más holísticos en la educación.”</w:t>
+        <w:t xml:space="preserve">“La educación en habilidades sociales y emocionales en Guatemala enfrenta diversos desafíos, entre ellos la falta de recursos y la capacitación del personal educativo. Aunque existen iniciativas y programas implementados por el Ministerio de Educación y organizaciones de la sociedad civil, su alcance y efectividad pueden ser limitados debido a la falta de coordinación y seguimiento. Además, las barreras culturales y sociales pueden influir en la aceptación y adopción de estos programas, especialmente </w:t>
+      </w:r>
+      <w:r>
+        <w:rPr>
+          <w:rFonts w:ascii="Arial" w:hAnsi="Arial" w:cs="Arial"/>
+          <w:sz w:val="24"/>
+          <w:szCs w:val="24"/>
+        </w:rPr>
+        <w:lastRenderedPageBreak/>
+        <w:t>en comunidades rurales y de bajos recursos. Sin embargo, se observa un creciente reconocimiento de la importancia de estas habilidades para el desarrollo integral de los estudiantes, lo que ha llevado a un aumento en la investigación y la promoción de enfoques más holísticos en la educación.”</w:t>
       </w:r>
       <w:sdt>
         <w:sdtPr>
@@ -5683,6 +5798,7 @@
           <w:id w:val="-1071575735"/>
           <w:citation/>
         </w:sdtPr>
+        <w:sdtEndPr/>
         <w:sdtContent>
           <w:r>
             <w:rPr>
@@ -5809,6 +5925,7 @@
           <w:id w:val="1236361698"/>
           <w:citation/>
         </w:sdtPr>
+        <w:sdtEndPr/>
         <w:sdtContent>
           <w:r>
             <w:rPr>
@@ -5951,6 +6068,7 @@
           <w:id w:val="-339772724"/>
           <w:citation/>
         </w:sdtPr>
+        <w:sdtEndPr/>
         <w:sdtContent>
           <w:r>
             <w:rPr>
@@ -6075,6 +6193,7 @@
           <w:id w:val="-1982758735"/>
           <w:citation/>
         </w:sdtPr>
+        <w:sdtEndPr/>
         <w:sdtContent>
           <w:r>
             <w:rPr>
@@ -6199,6 +6318,7 @@
           <w:id w:val="-1701547356"/>
           <w:citation/>
         </w:sdtPr>
+        <w:sdtEndPr/>
         <w:sdtContent>
           <w:r>
             <w:rPr>
@@ -6294,6 +6414,7 @@
           <w:color w:val="000000" w:themeColor="text1"/>
           <w:lang w:val="es-MX"/>
         </w:rPr>
+        <w:lastRenderedPageBreak/>
         <w:t>Rol de los educadores y la comunidad escolar</w:t>
       </w:r>
       <w:bookmarkEnd w:id="17"/>
@@ -6347,6 +6468,7 @@
           <w:id w:val="1996298506"/>
           <w:citation/>
         </w:sdtPr>
+        <w:sdtEndPr/>
         <w:sdtContent>
           <w:r>
             <w:rPr>
@@ -6453,6 +6575,7 @@
           <w:id w:val="-143890209"/>
           <w:citation/>
         </w:sdtPr>
+        <w:sdtEndPr/>
         <w:sdtContent>
           <w:r>
             <w:rPr>
@@ -6547,6 +6670,7 @@
           <w:szCs w:val="24"/>
           <w:lang w:val="es-ES"/>
         </w:rPr>
+        <w:lastRenderedPageBreak/>
         <w:t>Delimitación.</w:t>
       </w:r>
     </w:p>
@@ -6856,6 +6980,80 @@
       </w:pPr>
     </w:p>
     <w:p>
+      <w:r>
+        <w:rPr>
+          <w:rStyle w:val="Textoennegrita"/>
+        </w:rPr>
+        <w:t>Encuestas</w:t>
+      </w:r>
+      <w:r>
+        <w:t>: Diseña y distribuye encuestas entre estudiantes, padres y personal escolar para recopilar datos cuantitativos sobre la prevalencia de la violencia, los factores de riesgo y las percepciones sobre las estrategias de prevención.</w:t>
+      </w:r>
+    </w:p>
+    <w:p>
+      <w:r>
+        <w:rPr>
+          <w:rStyle w:val="Textoennegrita"/>
+        </w:rPr>
+        <w:t>Observación participante</w:t>
+      </w:r>
+      <w:r>
+        <w:t>: Involúcrate activamente en la vida escolar para observar de cerca las interacciones entre los estudiantes, el personal escolar y los padres, así como los posibles desencadenantes de la violencia. Esto te permitirá obtener una comprensión más profunda de los problemas y necesidades específicas de cada contexto escolar.</w:t>
+      </w:r>
+    </w:p>
+    <w:p>
+      <w:r>
+        <w:rPr>
+          <w:rStyle w:val="Textoennegrita"/>
+        </w:rPr>
+        <w:t>Análisis de políticas y programas existentes</w:t>
+      </w:r>
+      <w:r>
+        <w:t>: Examina las políticas gubernamentales y los programas de prevención de la violencia en las escuelas en Guatemala para evaluar su efectividad, identificar áreas de mejora y proponer recomendaciones para fortalecer estas iniciativas.</w:t>
+      </w:r>
+    </w:p>
+    <w:p>
+      <w:r>
+        <w:rPr>
+          <w:rStyle w:val="Textoennegrita"/>
+        </w:rPr>
+        <w:t>Estudios de caso</w:t>
+      </w:r>
+      <w:r>
+        <w:t>: Selecciona una o varias escuelas en diferentes regiones de Guatemala y realiza un estudio detallado de cada caso, examinando los factores contextuales, las estrategias de prevención implementadas y sus resultados.</w:t>
+      </w:r>
+    </w:p>
+    <w:p>
+      <w:pPr>
+        <w:rPr>
+          <w:u w:val="single"/>
+        </w:rPr>
+      </w:pPr>
+      <w:r>
+        <w:rPr>
+          <w:rStyle w:val="Textoennegrita"/>
+        </w:rPr>
+        <w:t>Análisis de datos secundarios</w:t>
+      </w:r>
+      <w:r>
+        <w:t>: Utiliza datos secundarios de instituciones gubernamentales, organizaciones no gubernamentales u otras fuentes para analizar tendencias a lo largo del tiempo y realizar comparaciones entre diferentes regiones o grupos demográficos.</w:t>
+      </w:r>
+      <w:bookmarkStart w:id="25" w:name="_GoBack"/>
+      <w:bookmarkEnd w:id="25"/>
+    </w:p>
+    <w:p>
+      <w:r>
+        <w:rPr>
+          <w:rStyle w:val="Textoennegrita"/>
+        </w:rPr>
+        <w:t>Grupos focales</w:t>
+      </w:r>
+      <w:r>
+        <w:t>: Organiza grupos focales con diferentes partes interesadas, como estudiantes, padres, maestros y miembros de la comunidad, para discutir abiertamente sobre la violencia escolar, sus causas y posibles soluciones.</w:t>
+      </w:r>
+    </w:p>
+    <w:p/>
+    <w:p>
       <w:pPr>
         <w:rPr>
           <w:rFonts w:ascii="Arial" w:hAnsi="Arial" w:cs="Arial"/>
@@ -6872,10 +7070,14 @@
         <w:br w:type="page"/>
       </w:r>
     </w:p>
-    <w:bookmarkStart w:id="25" w:name="_Toc167991278" w:displacedByCustomXml="next"/>
+    <w:bookmarkStart w:id="26" w:name="_Toc167991278" w:displacedByCustomXml="next"/>
     <w:sdt>
       <w:sdtPr>
         <w:rPr>
+          <w:rFonts w:asciiTheme="minorHAnsi" w:eastAsiaTheme="minorHAnsi" w:hAnsiTheme="minorHAnsi" w:cstheme="minorBidi"/>
+          <w:color w:val="auto"/>
+          <w:sz w:val="22"/>
+          <w:szCs w:val="22"/>
           <w:lang w:val="es-ES"/>
         </w:rPr>
         <w:id w:val="-557011917"/>
@@ -6886,10 +7088,6 @@
       </w:sdtPr>
       <w:sdtEndPr>
         <w:rPr>
-          <w:rFonts w:asciiTheme="minorHAnsi" w:eastAsiaTheme="minorHAnsi" w:hAnsiTheme="minorHAnsi" w:cstheme="minorBidi"/>
-          <w:color w:val="auto"/>
-          <w:sz w:val="22"/>
-          <w:szCs w:val="22"/>
           <w:lang w:val="es-GT"/>
         </w:rPr>
       </w:sdtEndPr>
@@ -6917,13 +7115,14 @@
             </w:rPr>
             <w:t>Bibliografía</w:t>
           </w:r>
-          <w:bookmarkEnd w:id="25"/>
+          <w:bookmarkEnd w:id="26"/>
         </w:p>
         <w:sdt>
           <w:sdtPr>
             <w:id w:val="111145805"/>
             <w:bibliography/>
           </w:sdtPr>
+          <w:sdtEndPr/>
           <w:sdtContent>
             <w:p>
               <w:pPr>
@@ -7300,7 +7499,7 @@
 </file>
 
 <file path=word/numbering.xml><?xml version="1.0" encoding="utf-8"?>
-<w:numbering xmlns:wpc="http://schemas.microsoft.com/office/word/2010/wordprocessingCanvas" xmlns:cx="http://schemas.microsoft.com/office/drawing/2014/chartex" xmlns:cx1="http://schemas.microsoft.com/office/drawing/2015/9/8/chartex" xmlns:cx2="http://schemas.microsoft.com/office/drawing/2015/10/21/chartex" xmlns:cx3="http://schemas.microsoft.com/office/drawing/2016/5/9/chartex" xmlns:cx4="http://schemas.microsoft.com/office/drawing/2016/5/10/chartex" xmlns:cx5="http://schemas.microsoft.com/office/drawing/2016/5/11/chartex" xmlns:cx6="http://schemas.microsoft.com/office/drawing/2016/5/12/chartex" xmlns:cx7="http://schemas.microsoft.com/office/drawing/2016/5/13/chartex" xmlns:cx8="http://schemas.microsoft.com/office/drawing/2016/5/14/chartex" xmlns:mc="http://schemas.openxmlformats.org/markup-compatibility/2006" xmlns:aink="http://schemas.microsoft.com/office/drawing/2016/ink" xmlns:am3d="http://schemas.microsoft.com/office/drawing/2017/model3d" xmlns:o="urn:schemas-microsoft-com:office:office" xmlns:r="http://schemas.openxmlformats.org/officeDocument/2006/relationships" xmlns:m="http://schemas.openxmlformats.org/officeDocument/2006/math" xmlns:v="urn:schemas-microsoft-com:vml" xmlns:wp14="http://schemas.microsoft.com/office/word/2010/wordprocessingDrawing" xmlns:wp="http://schemas.openxmlformats.org/drawingml/2006/wordprocessingDrawing" xmlns:w10="urn:schemas-microsoft-com:office:word" xmlns:w="http://schemas.openxmlformats.org/wordprocessingml/2006/main" xmlns:w14="http://schemas.microsoft.com/office/word/2010/wordml" xmlns:w15="http://schemas.microsoft.com/office/word/2012/wordml" xmlns:w16cex="http://schemas.microsoft.com/office/word/2018/wordml/cex" xmlns:w16cid="http://schemas.microsoft.com/office/word/2016/wordml/cid" xmlns:w16="http://schemas.microsoft.com/office/word/2018/wordml" xmlns:w16sdtdh="http://schemas.microsoft.com/office/word/2020/wordml/sdtdatahash" xmlns:w16se="http://schemas.microsoft.com/office/word/2015/wordml/symex" xmlns:wpg="http://schemas.microsoft.com/office/word/2010/wordprocessingGroup" xmlns:wpi="http://schemas.microsoft.com/office/word/2010/wordprocessingInk" xmlns:wne="http://schemas.microsoft.com/office/word/2006/wordml" xmlns:wps="http://schemas.microsoft.com/office/word/2010/wordprocessingShape" mc:Ignorable="w14 w15 w16se w16cid w16 w16cex w16sdtdh wp14">
+<w:numbering xmlns:wpc="http://schemas.microsoft.com/office/word/2010/wordprocessingCanvas" xmlns:mc="http://schemas.openxmlformats.org/markup-compatibility/2006" xmlns:o="urn:schemas-microsoft-com:office:office" xmlns:r="http://schemas.openxmlformats.org/officeDocument/2006/relationships" xmlns:m="http://schemas.openxmlformats.org/officeDocument/2006/math" xmlns:v="urn:schemas-microsoft-com:vml" xmlns:wp14="http://schemas.microsoft.com/office/word/2010/wordprocessingDrawing" xmlns:wp="http://schemas.openxmlformats.org/drawingml/2006/wordprocessingDrawing" xmlns:w10="urn:schemas-microsoft-com:office:word" xmlns:w="http://schemas.openxmlformats.org/wordprocessingml/2006/main" xmlns:w14="http://schemas.microsoft.com/office/word/2010/wordml" xmlns:w15="http://schemas.microsoft.com/office/word/2012/wordml" xmlns:wpg="http://schemas.microsoft.com/office/word/2010/wordprocessingGroup" xmlns:wpi="http://schemas.microsoft.com/office/word/2010/wordprocessingInk" xmlns:wne="http://schemas.microsoft.com/office/word/2006/wordml" xmlns:wps="http://schemas.microsoft.com/office/word/2010/wordprocessingShape" mc:Ignorable="w14 w15 wp14">
   <w:abstractNum w:abstractNumId="0" w15:restartNumberingAfterBreak="0">
     <w:nsid w:val="047B07C7"/>
     <w:multiLevelType w:val="hybridMultilevel"/>
@@ -8175,7 +8374,7 @@
 </file>
 
 <file path=word/styles.xml><?xml version="1.0" encoding="utf-8"?>
-<w:styles xmlns:mc="http://schemas.openxmlformats.org/markup-compatibility/2006" xmlns:r="http://schemas.openxmlformats.org/officeDocument/2006/relationships" xmlns:w="http://schemas.openxmlformats.org/wordprocessingml/2006/main" xmlns:w14="http://schemas.microsoft.com/office/word/2010/wordml" xmlns:w15="http://schemas.microsoft.com/office/word/2012/wordml" xmlns:w16cex="http://schemas.microsoft.com/office/word/2018/wordml/cex" xmlns:w16cid="http://schemas.microsoft.com/office/word/2016/wordml/cid" xmlns:w16="http://schemas.microsoft.com/office/word/2018/wordml" xmlns:w16sdtdh="http://schemas.microsoft.com/office/word/2020/wordml/sdtdatahash" xmlns:w16se="http://schemas.microsoft.com/office/word/2015/wordml/symex" mc:Ignorable="w14 w15 w16se w16cid w16 w16cex w16sdtdh">
+<w:styles xmlns:mc="http://schemas.openxmlformats.org/markup-compatibility/2006" xmlns:r="http://schemas.openxmlformats.org/officeDocument/2006/relationships" xmlns:w="http://schemas.openxmlformats.org/wordprocessingml/2006/main" xmlns:w14="http://schemas.microsoft.com/office/word/2010/wordml" xmlns:w15="http://schemas.microsoft.com/office/word/2012/wordml" mc:Ignorable="w14 w15">
   <w:docDefaults>
     <w:rPrDefault>
       <w:rPr>
@@ -8191,7 +8390,7 @@
       </w:pPr>
     </w:pPrDefault>
   </w:docDefaults>
-  <w:latentStyles w:defLockedState="0" w:defUIPriority="99" w:defSemiHidden="0" w:defUnhideWhenUsed="0" w:defQFormat="0" w:count="376">
+  <w:latentStyles w:defLockedState="0" w:defUIPriority="99" w:defSemiHidden="0" w:defUnhideWhenUsed="0" w:defQFormat="0" w:count="371">
     <w:lsdException w:name="Normal" w:uiPriority="0" w:qFormat="1"/>
     <w:lsdException w:name="heading 1" w:uiPriority="9" w:qFormat="1"/>
     <w:lsdException w:name="heading 2" w:semiHidden="1" w:uiPriority="0" w:unhideWhenUsed="1" w:qFormat="1"/>
@@ -8297,6 +8496,7 @@
     <w:lsdException w:name="HTML Sample" w:semiHidden="1" w:unhideWhenUsed="1"/>
     <w:lsdException w:name="HTML Typewriter" w:semiHidden="1" w:unhideWhenUsed="1"/>
     <w:lsdException w:name="HTML Variable" w:semiHidden="1" w:unhideWhenUsed="1"/>
+    <w:lsdException w:name="Normal Table" w:semiHidden="1" w:unhideWhenUsed="1"/>
     <w:lsdException w:name="annotation subject" w:semiHidden="1" w:unhideWhenUsed="1"/>
     <w:lsdException w:name="No List" w:semiHidden="1" w:unhideWhenUsed="1"/>
     <w:lsdException w:name="Outline List 1" w:semiHidden="1" w:unhideWhenUsed="1"/>
@@ -8339,8 +8539,11 @@
     <w:lsdException w:name="Table Contemporary" w:semiHidden="1" w:unhideWhenUsed="1"/>
     <w:lsdException w:name="Table Elegant" w:semiHidden="1" w:unhideWhenUsed="1"/>
     <w:lsdException w:name="Table Professional" w:semiHidden="1" w:unhideWhenUsed="1"/>
+    <w:lsdException w:name="Table Subtle 1" w:semiHidden="1" w:unhideWhenUsed="1"/>
     <w:lsdException w:name="Table Subtle 2" w:semiHidden="1" w:unhideWhenUsed="1"/>
     <w:lsdException w:name="Table Web 1" w:semiHidden="1" w:unhideWhenUsed="1"/>
+    <w:lsdException w:name="Table Web 2" w:semiHidden="1" w:unhideWhenUsed="1"/>
+    <w:lsdException w:name="Table Web 3" w:semiHidden="1" w:unhideWhenUsed="1"/>
     <w:lsdException w:name="Balloon Text" w:semiHidden="1" w:unhideWhenUsed="1"/>
     <w:lsdException w:name="Table Grid" w:uiPriority="39"/>
     <w:lsdException w:name="Table Theme" w:semiHidden="1" w:unhideWhenUsed="1"/>
@@ -8559,11 +8762,6 @@
     <w:lsdException w:name="List Table 5 Dark Accent 6" w:uiPriority="50"/>
     <w:lsdException w:name="List Table 6 Colorful Accent 6" w:uiPriority="51"/>
     <w:lsdException w:name="List Table 7 Colorful Accent 6" w:uiPriority="52"/>
-    <w:lsdException w:name="Mention" w:semiHidden="1" w:unhideWhenUsed="1"/>
-    <w:lsdException w:name="Smart Hyperlink" w:semiHidden="1" w:unhideWhenUsed="1"/>
-    <w:lsdException w:name="Hashtag" w:semiHidden="1" w:unhideWhenUsed="1"/>
-    <w:lsdException w:name="Unresolved Mention" w:semiHidden="1" w:unhideWhenUsed="1"/>
-    <w:lsdException w:name="Smart Link" w:semiHidden="1" w:unhideWhenUsed="1"/>
   </w:latentStyles>
   <w:style w:type="paragraph" w:default="1" w:styleId="Normal">
     <w:name w:val="Normal"/>
@@ -8748,7 +8946,7 @@
       <w:lang w:val="es-GT"/>
     </w:rPr>
   </w:style>
-  <w:style w:type="paragraph" w:styleId="TtuloTDC">
+  <w:style w:type="paragraph" w:styleId="TtulodeTDC">
     <w:name w:val="TOC Heading"/>
     <w:basedOn w:val="Ttulo1"/>
     <w:next w:val="Normal"/>
@@ -8871,6 +9069,17 @@
     <w:uiPriority w:val="37"/>
     <w:unhideWhenUsed/>
     <w:rsid w:val="00273653"/>
+  </w:style>
+  <w:style w:type="character" w:styleId="Textoennegrita">
+    <w:name w:val="Strong"/>
+    <w:basedOn w:val="Fuentedeprrafopredeter"/>
+    <w:uiPriority w:val="22"/>
+    <w:qFormat/>
+    <w:rsid w:val="00494449"/>
+    <w:rPr>
+      <w:b/>
+      <w:bCs/>
+    </w:rPr>
   </w:style>
 </w:styles>
 </file>
@@ -9377,7 +9586,7 @@
 </file>
 
 <file path=customXml/itemProps1.xml><?xml version="1.0" encoding="utf-8"?>
-<ds:datastoreItem xmlns:ds="http://schemas.openxmlformats.org/officeDocument/2006/customXml" ds:itemID="{3C589F7A-2108-4BF5-9CED-96E466B0A9F4}">
+<ds:datastoreItem xmlns:ds="http://schemas.openxmlformats.org/officeDocument/2006/customXml" ds:itemID="{CCB1074A-B9E9-43E3-B061-FE1FF4FDED51}">
   <ds:schemaRefs>
     <ds:schemaRef ds:uri="http://schemas.openxmlformats.org/officeDocument/2006/bibliography"/>
   </ds:schemaRefs>

</xml_diff>

<commit_message>
Objetivos generales y especificos
</commit_message>
<xml_diff>
--- a/Investigación acción - Semana 1.docx
+++ b/Investigación acción - Semana 1.docx
@@ -1,6 +1,6 @@
 
 <file path=word/document.xml><?xml version="1.0" encoding="utf-8"?>
-<w:document xmlns:wpc="http://schemas.microsoft.com/office/word/2010/wordprocessingCanvas" xmlns:cx="http://schemas.microsoft.com/office/drawing/2014/chartex" xmlns:cx1="http://schemas.microsoft.com/office/drawing/2015/9/8/chartex" xmlns:cx2="http://schemas.microsoft.com/office/drawing/2015/10/21/chartex" xmlns:cx3="http://schemas.microsoft.com/office/drawing/2016/5/9/chartex" xmlns:cx4="http://schemas.microsoft.com/office/drawing/2016/5/10/chartex" xmlns:cx5="http://schemas.microsoft.com/office/drawing/2016/5/11/chartex" xmlns:cx6="http://schemas.microsoft.com/office/drawing/2016/5/12/chartex" xmlns:cx7="http://schemas.microsoft.com/office/drawing/2016/5/13/chartex" xmlns:cx8="http://schemas.microsoft.com/office/drawing/2016/5/14/chartex" xmlns:mc="http://schemas.openxmlformats.org/markup-compatibility/2006" xmlns:aink="http://schemas.microsoft.com/office/drawing/2016/ink" xmlns:am3d="http://schemas.microsoft.com/office/drawing/2017/model3d" xmlns:o="urn:schemas-microsoft-com:office:office" xmlns:r="http://schemas.openxmlformats.org/officeDocument/2006/relationships" xmlns:m="http://schemas.openxmlformats.org/officeDocument/2006/math" xmlns:v="urn:schemas-microsoft-com:vml" xmlns:wp14="http://schemas.microsoft.com/office/word/2010/wordprocessingDrawing" xmlns:wp="http://schemas.openxmlformats.org/drawingml/2006/wordprocessingDrawing" xmlns:w10="urn:schemas-microsoft-com:office:word" xmlns:w="http://schemas.openxmlformats.org/wordprocessingml/2006/main" xmlns:w14="http://schemas.microsoft.com/office/word/2010/wordml" xmlns:w15="http://schemas.microsoft.com/office/word/2012/wordml" xmlns:w16cex="http://schemas.microsoft.com/office/word/2018/wordml/cex" xmlns:w16cid="http://schemas.microsoft.com/office/word/2016/wordml/cid" xmlns:w16="http://schemas.microsoft.com/office/word/2018/wordml" xmlns:w16sdtdh="http://schemas.microsoft.com/office/word/2020/wordml/sdtdatahash" xmlns:w16se="http://schemas.microsoft.com/office/word/2015/wordml/symex" xmlns:wpg="http://schemas.microsoft.com/office/word/2010/wordprocessingGroup" xmlns:wpi="http://schemas.microsoft.com/office/word/2010/wordprocessingInk" xmlns:wne="http://schemas.microsoft.com/office/word/2006/wordml" xmlns:wps="http://schemas.microsoft.com/office/word/2010/wordprocessingShape" mc:Ignorable="w14 w15 w16se w16cid w16 w16cex w16sdtdh wp14">
+<w:document xmlns:wpc="http://schemas.microsoft.com/office/word/2010/wordprocessingCanvas" xmlns:cx="http://schemas.microsoft.com/office/drawing/2014/chartex" xmlns:cx1="http://schemas.microsoft.com/office/drawing/2015/9/8/chartex" xmlns:cx2="http://schemas.microsoft.com/office/drawing/2015/10/21/chartex" xmlns:cx3="http://schemas.microsoft.com/office/drawing/2016/5/9/chartex" xmlns:cx4="http://schemas.microsoft.com/office/drawing/2016/5/10/chartex" xmlns:cx5="http://schemas.microsoft.com/office/drawing/2016/5/11/chartex" xmlns:cx6="http://schemas.microsoft.com/office/drawing/2016/5/12/chartex" xmlns:cx7="http://schemas.microsoft.com/office/drawing/2016/5/13/chartex" xmlns:cx8="http://schemas.microsoft.com/office/drawing/2016/5/14/chartex" xmlns:mc="http://schemas.openxmlformats.org/markup-compatibility/2006" xmlns:aink="http://schemas.microsoft.com/office/drawing/2016/ink" xmlns:am3d="http://schemas.microsoft.com/office/drawing/2017/model3d" xmlns:o="urn:schemas-microsoft-com:office:office" xmlns:oel="http://schemas.microsoft.com/office/2019/extlst" xmlns:r="http://schemas.openxmlformats.org/officeDocument/2006/relationships" xmlns:m="http://schemas.openxmlformats.org/officeDocument/2006/math" xmlns:v="urn:schemas-microsoft-com:vml" xmlns:wp14="http://schemas.microsoft.com/office/word/2010/wordprocessingDrawing" xmlns:wp="http://schemas.openxmlformats.org/drawingml/2006/wordprocessingDrawing" xmlns:w10="urn:schemas-microsoft-com:office:word" xmlns:w="http://schemas.openxmlformats.org/wordprocessingml/2006/main" xmlns:w14="http://schemas.microsoft.com/office/word/2010/wordml" xmlns:w15="http://schemas.microsoft.com/office/word/2012/wordml" xmlns:w16cex="http://schemas.microsoft.com/office/word/2018/wordml/cex" xmlns:w16cid="http://schemas.microsoft.com/office/word/2016/wordml/cid" xmlns:w16="http://schemas.microsoft.com/office/word/2018/wordml" xmlns:w16du="http://schemas.microsoft.com/office/word/2023/wordml/word16du" xmlns:w16sdtdh="http://schemas.microsoft.com/office/word/2020/wordml/sdtdatahash" xmlns:w16se="http://schemas.microsoft.com/office/word/2015/wordml/symex" xmlns:wpg="http://schemas.microsoft.com/office/word/2010/wordprocessingGroup" xmlns:wpi="http://schemas.microsoft.com/office/word/2010/wordprocessingInk" xmlns:wne="http://schemas.microsoft.com/office/word/2006/wordml" xmlns:wps="http://schemas.microsoft.com/office/word/2010/wordprocessingShape" mc:Ignorable="w14 w15 w16se w16cid w16 w16cex w16sdtdh w16du wp14">
   <w:body>
     <w:p>
       <w:pPr>
@@ -1499,7 +1499,11 @@
     <w:sdt>
       <w:sdtPr>
         <w:rPr>
-          <w:lang w:val="es-ES"/>
+          <w:rFonts w:asciiTheme="minorHAnsi" w:eastAsiaTheme="minorHAnsi" w:hAnsiTheme="minorHAnsi" w:cstheme="minorBidi"/>
+          <w:color w:val="auto"/>
+          <w:sz w:val="22"/>
+          <w:szCs w:val="22"/>
+          <w:lang w:val="es-ES" w:eastAsia="en-US"/>
         </w:rPr>
         <w:id w:val="-1749111294"/>
         <w:docPartObj>
@@ -1509,13 +1513,8 @@
       </w:sdtPr>
       <w:sdtEndPr>
         <w:rPr>
-          <w:rFonts w:asciiTheme="minorHAnsi" w:eastAsiaTheme="minorHAnsi" w:hAnsiTheme="minorHAnsi" w:cstheme="minorBidi"/>
-          <w:b/>
-          <w:bCs/>
-          <w:color w:val="auto"/>
-          <w:sz w:val="22"/>
-          <w:szCs w:val="22"/>
-          <w:lang w:eastAsia="en-US"/>
+          <w:b/>
+          <w:bCs/>
         </w:rPr>
       </w:sdtEndPr>
       <w:sdtContent>
@@ -4051,6 +4050,7 @@
           <w:sz w:val="24"/>
           <w:szCs w:val="24"/>
         </w:rPr>
+        <w:lastRenderedPageBreak/>
         <w:t>Déficit de atención, hiperactividad o trastornos del aprendizaje.</w:t>
       </w:r>
     </w:p>
@@ -4673,6 +4673,7 @@
           <w:bCs/>
           <w:color w:val="000000" w:themeColor="text1"/>
         </w:rPr>
+        <w:lastRenderedPageBreak/>
         <w:t>Estrategias de prevención de la violencia en contextos escolares</w:t>
       </w:r>
       <w:bookmarkEnd w:id="12"/>
@@ -5330,6 +5331,7 @@
           <w:sz w:val="24"/>
           <w:szCs w:val="24"/>
         </w:rPr>
+        <w:lastRenderedPageBreak/>
         <w:t>Consejos para prevenir el acoso escolar</w:t>
       </w:r>
     </w:p>
@@ -5671,7 +5673,16 @@
           <w:sz w:val="24"/>
           <w:szCs w:val="24"/>
         </w:rPr>
-        <w:t>“La educación en habilidades sociales y emocionales en Guatemala enfrenta diversos desafíos, entre ellos la falta de recursos y la capacitación del personal educativo. Aunque existen iniciativas y programas implementados por el Ministerio de Educación y organizaciones de la sociedad civil, su alcance y efectividad pueden ser limitados debido a la falta de coordinación y seguimiento. Además, las barreras culturales y sociales pueden influir en la aceptación y adopción de estos programas, especialmente en comunidades rurales y de bajos recursos. Sin embargo, se observa un creciente reconocimiento de la importancia de estas habilidades para el desarrollo integral de los estudiantes, lo que ha llevado a un aumento en la investigación y la promoción de enfoques más holísticos en la educación.”</w:t>
+        <w:t xml:space="preserve">“La educación en habilidades sociales y emocionales en Guatemala enfrenta diversos desafíos, entre ellos la falta de recursos y la capacitación del personal educativo. Aunque existen iniciativas y programas implementados por el Ministerio de Educación y organizaciones de la sociedad civil, su alcance y efectividad pueden ser limitados debido a la falta de coordinación y seguimiento. Además, las barreras culturales y sociales pueden influir en la aceptación y adopción de estos programas, especialmente </w:t>
+      </w:r>
+      <w:r>
+        <w:rPr>
+          <w:rFonts w:ascii="Arial" w:hAnsi="Arial" w:cs="Arial"/>
+          <w:sz w:val="24"/>
+          <w:szCs w:val="24"/>
+        </w:rPr>
+        <w:lastRenderedPageBreak/>
+        <w:t>en comunidades rurales y de bajos recursos. Sin embargo, se observa un creciente reconocimiento de la importancia de estas habilidades para el desarrollo integral de los estudiantes, lo que ha llevado a un aumento en la investigación y la promoción de enfoques más holísticos en la educación.”</w:t>
       </w:r>
       <w:sdt>
         <w:sdtPr>
@@ -6294,6 +6305,7 @@
           <w:color w:val="000000" w:themeColor="text1"/>
           <w:lang w:val="es-MX"/>
         </w:rPr>
+        <w:lastRenderedPageBreak/>
         <w:t>Rol de los educadores y la comunidad escolar</w:t>
       </w:r>
       <w:bookmarkEnd w:id="17"/>
@@ -6547,6 +6559,7 @@
           <w:szCs w:val="24"/>
           <w:lang w:val="es-ES"/>
         </w:rPr>
+        <w:lastRenderedPageBreak/>
         <w:t>Delimitación.</w:t>
       </w:r>
     </w:p>
@@ -6703,6 +6716,7 @@
     <w:p>
       <w:pPr>
         <w:pStyle w:val="Ttulo1"/>
+        <w:spacing w:line="360" w:lineRule="auto"/>
         <w:jc w:val="center"/>
         <w:rPr>
           <w:rFonts w:ascii="Arial" w:hAnsi="Arial" w:cs="Arial"/>
@@ -6731,6 +6745,7 @@
     <w:p>
       <w:pPr>
         <w:pStyle w:val="Ttulo2"/>
+        <w:spacing w:line="360" w:lineRule="auto"/>
         <w:rPr>
           <w:rFonts w:ascii="Arial" w:hAnsi="Arial" w:cs="Arial"/>
           <w:b/>
@@ -6754,10 +6769,34 @@
       </w:r>
       <w:bookmarkEnd w:id="22"/>
     </w:p>
-    <w:p/>
+    <w:p>
+      <w:pPr>
+        <w:pStyle w:val="Prrafodelista"/>
+        <w:numPr>
+          <w:ilvl w:val="0"/>
+          <w:numId w:val="9"/>
+        </w:numPr>
+        <w:spacing w:line="360" w:lineRule="auto"/>
+        <w:jc w:val="both"/>
+        <w:rPr>
+          <w:rFonts w:ascii="Arial" w:hAnsi="Arial" w:cs="Arial"/>
+          <w:sz w:val="24"/>
+          <w:szCs w:val="24"/>
+        </w:rPr>
+      </w:pPr>
+      <w:r>
+        <w:rPr>
+          <w:rFonts w:ascii="Arial" w:hAnsi="Arial" w:cs="Arial"/>
+          <w:sz w:val="24"/>
+          <w:szCs w:val="24"/>
+        </w:rPr>
+        <w:t>Conocer e implementar estrategias efectivas para prevenir la violencia en contextos escolares, promoviendo un ambiente seguro y saludable para todos los estudiantes. Esto implica identificar las causas y manifestaciones de la violencia, desarrollar capacidades en la comunidad educativa para manejar conflictos, fomentar una cultura de respeto y colaboración, y establecer políticas claras para prevenir y responder a incidentes de manera efectiva.</w:t>
+      </w:r>
+    </w:p>
     <w:p>
       <w:pPr>
         <w:pStyle w:val="Ttulo2"/>
+        <w:spacing w:line="360" w:lineRule="auto"/>
         <w:rPr>
           <w:rFonts w:ascii="Arial" w:hAnsi="Arial" w:cs="Arial"/>
           <w:b/>
@@ -6781,7 +6820,101 @@
       </w:r>
       <w:bookmarkEnd w:id="23"/>
     </w:p>
-    <w:p/>
+    <w:p>
+      <w:pPr>
+        <w:pStyle w:val="Prrafodelista"/>
+        <w:numPr>
+          <w:ilvl w:val="0"/>
+          <w:numId w:val="13"/>
+        </w:numPr>
+        <w:spacing w:line="360" w:lineRule="auto"/>
+        <w:jc w:val="both"/>
+        <w:rPr>
+          <w:rFonts w:ascii="Arial" w:hAnsi="Arial" w:cs="Arial"/>
+          <w:sz w:val="24"/>
+          <w:szCs w:val="24"/>
+        </w:rPr>
+      </w:pPr>
+      <w:r>
+        <w:rPr>
+          <w:rFonts w:ascii="Arial" w:hAnsi="Arial" w:cs="Arial"/>
+          <w:sz w:val="24"/>
+          <w:szCs w:val="24"/>
+        </w:rPr>
+        <w:t>Identificar las principales causas y manifestaciones de la violencia en el ámbito escolar. Recabar información mediante encuestas y entrevistas con la comunidad escolar, analizar los datos para detectar patrones de violencia y revisar estudios y literatura sobre el tema.</w:t>
+      </w:r>
+    </w:p>
+    <w:p>
+      <w:pPr>
+        <w:pStyle w:val="Prrafodelista"/>
+        <w:numPr>
+          <w:ilvl w:val="0"/>
+          <w:numId w:val="13"/>
+        </w:numPr>
+        <w:spacing w:line="360" w:lineRule="auto"/>
+        <w:jc w:val="both"/>
+        <w:rPr>
+          <w:rFonts w:ascii="Arial" w:hAnsi="Arial" w:cs="Arial"/>
+          <w:sz w:val="24"/>
+          <w:szCs w:val="24"/>
+        </w:rPr>
+      </w:pPr>
+      <w:r>
+        <w:rPr>
+          <w:rFonts w:ascii="Arial" w:hAnsi="Arial" w:cs="Arial"/>
+          <w:sz w:val="24"/>
+          <w:szCs w:val="24"/>
+        </w:rPr>
+        <w:t>Desarrollar e implementar un plan de acción integral para la prevención de la violencia escolar. Diseñar programas de concienciación y capacitación, implementar actividades y talleres que promuevan la empatía y la resolución pacífica de conflictos, y establecer un sistema de monitoreo y evaluación continua.</w:t>
+      </w:r>
+    </w:p>
+    <w:p>
+      <w:pPr>
+        <w:spacing w:line="360" w:lineRule="auto"/>
+        <w:rPr>
+          <w:rFonts w:ascii="Arial" w:hAnsi="Arial" w:cs="Arial"/>
+          <w:color w:val="000000" w:themeColor="text1"/>
+          <w:sz w:val="24"/>
+          <w:szCs w:val="24"/>
+        </w:rPr>
+      </w:pPr>
+      <w:r>
+        <w:rPr>
+          <w:rFonts w:ascii="Arial" w:hAnsi="Arial" w:cs="Arial"/>
+          <w:color w:val="000000" w:themeColor="text1"/>
+          <w:sz w:val="24"/>
+          <w:szCs w:val="24"/>
+        </w:rPr>
+        <w:br w:type="page"/>
+      </w:r>
+    </w:p>
+    <w:p>
+      <w:pPr>
+        <w:pStyle w:val="Ttulo1"/>
+        <w:rPr>
+          <w:rFonts w:ascii="Arial" w:hAnsi="Arial" w:cs="Arial"/>
+          <w:b/>
+          <w:bCs/>
+          <w:color w:val="000000" w:themeColor="text1"/>
+          <w:sz w:val="28"/>
+          <w:szCs w:val="28"/>
+        </w:rPr>
+      </w:pPr>
+      <w:bookmarkStart w:id="24" w:name="_Toc167991277"/>
+      <w:r>
+        <w:rPr>
+          <w:rFonts w:ascii="Arial" w:hAnsi="Arial" w:cs="Arial"/>
+          <w:b/>
+          <w:bCs/>
+          <w:color w:val="000000" w:themeColor="text1"/>
+          <w:sz w:val="28"/>
+          <w:szCs w:val="28"/>
+        </w:rPr>
+        <w:lastRenderedPageBreak/>
+        <w:t>Estrategias de Investigación</w:t>
+      </w:r>
+      <w:bookmarkEnd w:id="24"/>
+    </w:p>
     <w:p>
       <w:pPr>
         <w:autoSpaceDE w:val="0"/>
@@ -6790,66 +6923,6 @@
         <w:spacing w:after="0" w:line="240" w:lineRule="auto"/>
         <w:rPr>
           <w:rFonts w:ascii="Arial" w:hAnsi="Arial" w:cs="Arial"/>
-          <w:color w:val="000000" w:themeColor="text1"/>
-          <w:sz w:val="24"/>
-          <w:szCs w:val="24"/>
-        </w:rPr>
-      </w:pPr>
-    </w:p>
-    <w:p>
-      <w:pPr>
-        <w:rPr>
-          <w:rFonts w:ascii="Arial" w:hAnsi="Arial" w:cs="Arial"/>
-          <w:color w:val="000000" w:themeColor="text1"/>
-          <w:sz w:val="24"/>
-          <w:szCs w:val="24"/>
-        </w:rPr>
-      </w:pPr>
-      <w:r>
-        <w:rPr>
-          <w:rFonts w:ascii="Arial" w:hAnsi="Arial" w:cs="Arial"/>
-          <w:color w:val="000000" w:themeColor="text1"/>
-          <w:sz w:val="24"/>
-          <w:szCs w:val="24"/>
-        </w:rPr>
-        <w:br w:type="page"/>
-      </w:r>
-    </w:p>
-    <w:p>
-      <w:pPr>
-        <w:pStyle w:val="Ttulo1"/>
-        <w:rPr>
-          <w:rFonts w:ascii="Arial" w:hAnsi="Arial" w:cs="Arial"/>
-          <w:b/>
-          <w:bCs/>
-          <w:color w:val="000000" w:themeColor="text1"/>
-          <w:sz w:val="28"/>
-          <w:szCs w:val="28"/>
-        </w:rPr>
-      </w:pPr>
-      <w:bookmarkStart w:id="24" w:name="_Toc167991277"/>
-      <w:r>
-        <w:rPr>
-          <w:rFonts w:ascii="Arial" w:hAnsi="Arial" w:cs="Arial"/>
-          <w:b/>
-          <w:bCs/>
-          <w:color w:val="000000" w:themeColor="text1"/>
-          <w:sz w:val="28"/>
-          <w:szCs w:val="28"/>
-        </w:rPr>
-        <w:lastRenderedPageBreak/>
-        <w:t>Estrategias de Investigación</w:t>
-      </w:r>
-      <w:bookmarkEnd w:id="24"/>
-    </w:p>
-    <w:p>
-      <w:pPr>
-        <w:autoSpaceDE w:val="0"/>
-        <w:autoSpaceDN w:val="0"/>
-        <w:adjustRightInd w:val="0"/>
-        <w:spacing w:after="0" w:line="240" w:lineRule="auto"/>
-        <w:rPr>
-          <w:rFonts w:ascii="Arial" w:hAnsi="Arial" w:cs="Arial"/>
           <w:sz w:val="24"/>
           <w:szCs w:val="24"/>
         </w:rPr>
@@ -6876,6 +6949,10 @@
     <w:sdt>
       <w:sdtPr>
         <w:rPr>
+          <w:rFonts w:asciiTheme="minorHAnsi" w:eastAsiaTheme="minorHAnsi" w:hAnsiTheme="minorHAnsi" w:cstheme="minorBidi"/>
+          <w:color w:val="auto"/>
+          <w:sz w:val="22"/>
+          <w:szCs w:val="22"/>
           <w:lang w:val="es-ES"/>
         </w:rPr>
         <w:id w:val="-557011917"/>
@@ -6886,10 +6963,6 @@
       </w:sdtPr>
       <w:sdtEndPr>
         <w:rPr>
-          <w:rFonts w:asciiTheme="minorHAnsi" w:eastAsiaTheme="minorHAnsi" w:hAnsiTheme="minorHAnsi" w:cstheme="minorBidi"/>
-          <w:color w:val="auto"/>
-          <w:sz w:val="22"/>
-          <w:szCs w:val="22"/>
           <w:lang w:val="es-GT"/>
         </w:rPr>
       </w:sdtEndPr>
@@ -7300,7 +7373,7 @@
 </file>
 
 <file path=word/numbering.xml><?xml version="1.0" encoding="utf-8"?>
-<w:numbering xmlns:wpc="http://schemas.microsoft.com/office/word/2010/wordprocessingCanvas" xmlns:cx="http://schemas.microsoft.com/office/drawing/2014/chartex" xmlns:cx1="http://schemas.microsoft.com/office/drawing/2015/9/8/chartex" xmlns:cx2="http://schemas.microsoft.com/office/drawing/2015/10/21/chartex" xmlns:cx3="http://schemas.microsoft.com/office/drawing/2016/5/9/chartex" xmlns:cx4="http://schemas.microsoft.com/office/drawing/2016/5/10/chartex" xmlns:cx5="http://schemas.microsoft.com/office/drawing/2016/5/11/chartex" xmlns:cx6="http://schemas.microsoft.com/office/drawing/2016/5/12/chartex" xmlns:cx7="http://schemas.microsoft.com/office/drawing/2016/5/13/chartex" xmlns:cx8="http://schemas.microsoft.com/office/drawing/2016/5/14/chartex" xmlns:mc="http://schemas.openxmlformats.org/markup-compatibility/2006" xmlns:aink="http://schemas.microsoft.com/office/drawing/2016/ink" xmlns:am3d="http://schemas.microsoft.com/office/drawing/2017/model3d" xmlns:o="urn:schemas-microsoft-com:office:office" xmlns:r="http://schemas.openxmlformats.org/officeDocument/2006/relationships" xmlns:m="http://schemas.openxmlformats.org/officeDocument/2006/math" xmlns:v="urn:schemas-microsoft-com:vml" xmlns:wp14="http://schemas.microsoft.com/office/word/2010/wordprocessingDrawing" xmlns:wp="http://schemas.openxmlformats.org/drawingml/2006/wordprocessingDrawing" xmlns:w10="urn:schemas-microsoft-com:office:word" xmlns:w="http://schemas.openxmlformats.org/wordprocessingml/2006/main" xmlns:w14="http://schemas.microsoft.com/office/word/2010/wordml" xmlns:w15="http://schemas.microsoft.com/office/word/2012/wordml" xmlns:w16cex="http://schemas.microsoft.com/office/word/2018/wordml/cex" xmlns:w16cid="http://schemas.microsoft.com/office/word/2016/wordml/cid" xmlns:w16="http://schemas.microsoft.com/office/word/2018/wordml" xmlns:w16sdtdh="http://schemas.microsoft.com/office/word/2020/wordml/sdtdatahash" xmlns:w16se="http://schemas.microsoft.com/office/word/2015/wordml/symex" xmlns:wpg="http://schemas.microsoft.com/office/word/2010/wordprocessingGroup" xmlns:wpi="http://schemas.microsoft.com/office/word/2010/wordprocessingInk" xmlns:wne="http://schemas.microsoft.com/office/word/2006/wordml" xmlns:wps="http://schemas.microsoft.com/office/word/2010/wordprocessingShape" mc:Ignorable="w14 w15 w16se w16cid w16 w16cex w16sdtdh wp14">
+<w:numbering xmlns:wpc="http://schemas.microsoft.com/office/word/2010/wordprocessingCanvas" xmlns:cx="http://schemas.microsoft.com/office/drawing/2014/chartex" xmlns:cx1="http://schemas.microsoft.com/office/drawing/2015/9/8/chartex" xmlns:cx2="http://schemas.microsoft.com/office/drawing/2015/10/21/chartex" xmlns:cx3="http://schemas.microsoft.com/office/drawing/2016/5/9/chartex" xmlns:cx4="http://schemas.microsoft.com/office/drawing/2016/5/10/chartex" xmlns:cx5="http://schemas.microsoft.com/office/drawing/2016/5/11/chartex" xmlns:cx6="http://schemas.microsoft.com/office/drawing/2016/5/12/chartex" xmlns:cx7="http://schemas.microsoft.com/office/drawing/2016/5/13/chartex" xmlns:cx8="http://schemas.microsoft.com/office/drawing/2016/5/14/chartex" xmlns:mc="http://schemas.openxmlformats.org/markup-compatibility/2006" xmlns:aink="http://schemas.microsoft.com/office/drawing/2016/ink" xmlns:am3d="http://schemas.microsoft.com/office/drawing/2017/model3d" xmlns:o="urn:schemas-microsoft-com:office:office" xmlns:oel="http://schemas.microsoft.com/office/2019/extlst" xmlns:r="http://schemas.openxmlformats.org/officeDocument/2006/relationships" xmlns:m="http://schemas.openxmlformats.org/officeDocument/2006/math" xmlns:v="urn:schemas-microsoft-com:vml" xmlns:wp14="http://schemas.microsoft.com/office/word/2010/wordprocessingDrawing" xmlns:wp="http://schemas.openxmlformats.org/drawingml/2006/wordprocessingDrawing" xmlns:w10="urn:schemas-microsoft-com:office:word" xmlns:w="http://schemas.openxmlformats.org/wordprocessingml/2006/main" xmlns:w14="http://schemas.microsoft.com/office/word/2010/wordml" xmlns:w15="http://schemas.microsoft.com/office/word/2012/wordml" xmlns:w16cex="http://schemas.microsoft.com/office/word/2018/wordml/cex" xmlns:w16cid="http://schemas.microsoft.com/office/word/2016/wordml/cid" xmlns:w16="http://schemas.microsoft.com/office/word/2018/wordml" xmlns:w16du="http://schemas.microsoft.com/office/word/2023/wordml/word16du" xmlns:w16sdtdh="http://schemas.microsoft.com/office/word/2020/wordml/sdtdatahash" xmlns:w16se="http://schemas.microsoft.com/office/word/2015/wordml/symex" xmlns:wpg="http://schemas.microsoft.com/office/word/2010/wordprocessingGroup" xmlns:wpi="http://schemas.microsoft.com/office/word/2010/wordprocessingInk" xmlns:wne="http://schemas.microsoft.com/office/word/2006/wordml" xmlns:wps="http://schemas.microsoft.com/office/word/2010/wordprocessingShape" mc:Ignorable="w14 w15 w16se w16cid w16 w16cex w16sdtdh w16du wp14">
   <w:abstractNum w:abstractNumId="0" w15:restartNumberingAfterBreak="0">
     <w:nsid w:val="047B07C7"/>
     <w:multiLevelType w:val="hybridMultilevel"/>
@@ -7501,6 +7574,155 @@
     </w:lvl>
   </w:abstractNum>
   <w:abstractNum w:abstractNumId="2" w15:restartNumberingAfterBreak="0">
+    <w:nsid w:val="2349515D"/>
+    <w:multiLevelType w:val="multilevel"/>
+    <w:tmpl w:val="6C8223D2"/>
+    <w:lvl w:ilvl="0">
+      <w:start w:val="1"/>
+      <w:numFmt w:val="bullet"/>
+      <w:lvlText w:val=""/>
+      <w:lvlJc w:val="left"/>
+      <w:pPr>
+        <w:tabs>
+          <w:tab w:val="num" w:pos="720"/>
+        </w:tabs>
+        <w:ind w:left="720" w:hanging="360"/>
+      </w:pPr>
+      <w:rPr>
+        <w:rFonts w:ascii="Symbol" w:hAnsi="Symbol" w:hint="default"/>
+        <w:sz w:val="20"/>
+      </w:rPr>
+    </w:lvl>
+    <w:lvl w:ilvl="1" w:tentative="1">
+      <w:start w:val="1"/>
+      <w:numFmt w:val="bullet"/>
+      <w:lvlText w:val="o"/>
+      <w:lvlJc w:val="left"/>
+      <w:pPr>
+        <w:tabs>
+          <w:tab w:val="num" w:pos="1440"/>
+        </w:tabs>
+        <w:ind w:left="1440" w:hanging="360"/>
+      </w:pPr>
+      <w:rPr>
+        <w:rFonts w:ascii="Courier New" w:hAnsi="Courier New" w:hint="default"/>
+        <w:sz w:val="20"/>
+      </w:rPr>
+    </w:lvl>
+    <w:lvl w:ilvl="2" w:tentative="1">
+      <w:start w:val="1"/>
+      <w:numFmt w:val="bullet"/>
+      <w:lvlText w:val=""/>
+      <w:lvlJc w:val="left"/>
+      <w:pPr>
+        <w:tabs>
+          <w:tab w:val="num" w:pos="2160"/>
+        </w:tabs>
+        <w:ind w:left="2160" w:hanging="360"/>
+      </w:pPr>
+      <w:rPr>
+        <w:rFonts w:ascii="Wingdings" w:hAnsi="Wingdings" w:hint="default"/>
+        <w:sz w:val="20"/>
+      </w:rPr>
+    </w:lvl>
+    <w:lvl w:ilvl="3" w:tentative="1">
+      <w:start w:val="1"/>
+      <w:numFmt w:val="bullet"/>
+      <w:lvlText w:val=""/>
+      <w:lvlJc w:val="left"/>
+      <w:pPr>
+        <w:tabs>
+          <w:tab w:val="num" w:pos="2880"/>
+        </w:tabs>
+        <w:ind w:left="2880" w:hanging="360"/>
+      </w:pPr>
+      <w:rPr>
+        <w:rFonts w:ascii="Wingdings" w:hAnsi="Wingdings" w:hint="default"/>
+        <w:sz w:val="20"/>
+      </w:rPr>
+    </w:lvl>
+    <w:lvl w:ilvl="4" w:tentative="1">
+      <w:start w:val="1"/>
+      <w:numFmt w:val="bullet"/>
+      <w:lvlText w:val=""/>
+      <w:lvlJc w:val="left"/>
+      <w:pPr>
+        <w:tabs>
+          <w:tab w:val="num" w:pos="3600"/>
+        </w:tabs>
+        <w:ind w:left="3600" w:hanging="360"/>
+      </w:pPr>
+      <w:rPr>
+        <w:rFonts w:ascii="Wingdings" w:hAnsi="Wingdings" w:hint="default"/>
+        <w:sz w:val="20"/>
+      </w:rPr>
+    </w:lvl>
+    <w:lvl w:ilvl="5" w:tentative="1">
+      <w:start w:val="1"/>
+      <w:numFmt w:val="bullet"/>
+      <w:lvlText w:val=""/>
+      <w:lvlJc w:val="left"/>
+      <w:pPr>
+        <w:tabs>
+          <w:tab w:val="num" w:pos="4320"/>
+        </w:tabs>
+        <w:ind w:left="4320" w:hanging="360"/>
+      </w:pPr>
+      <w:rPr>
+        <w:rFonts w:ascii="Wingdings" w:hAnsi="Wingdings" w:hint="default"/>
+        <w:sz w:val="20"/>
+      </w:rPr>
+    </w:lvl>
+    <w:lvl w:ilvl="6" w:tentative="1">
+      <w:start w:val="1"/>
+      <w:numFmt w:val="bullet"/>
+      <w:lvlText w:val=""/>
+      <w:lvlJc w:val="left"/>
+      <w:pPr>
+        <w:tabs>
+          <w:tab w:val="num" w:pos="5040"/>
+        </w:tabs>
+        <w:ind w:left="5040" w:hanging="360"/>
+      </w:pPr>
+      <w:rPr>
+        <w:rFonts w:ascii="Wingdings" w:hAnsi="Wingdings" w:hint="default"/>
+        <w:sz w:val="20"/>
+      </w:rPr>
+    </w:lvl>
+    <w:lvl w:ilvl="7" w:tentative="1">
+      <w:start w:val="1"/>
+      <w:numFmt w:val="bullet"/>
+      <w:lvlText w:val=""/>
+      <w:lvlJc w:val="left"/>
+      <w:pPr>
+        <w:tabs>
+          <w:tab w:val="num" w:pos="5760"/>
+        </w:tabs>
+        <w:ind w:left="5760" w:hanging="360"/>
+      </w:pPr>
+      <w:rPr>
+        <w:rFonts w:ascii="Wingdings" w:hAnsi="Wingdings" w:hint="default"/>
+        <w:sz w:val="20"/>
+      </w:rPr>
+    </w:lvl>
+    <w:lvl w:ilvl="8" w:tentative="1">
+      <w:start w:val="1"/>
+      <w:numFmt w:val="bullet"/>
+      <w:lvlText w:val=""/>
+      <w:lvlJc w:val="left"/>
+      <w:pPr>
+        <w:tabs>
+          <w:tab w:val="num" w:pos="6480"/>
+        </w:tabs>
+        <w:ind w:left="6480" w:hanging="360"/>
+      </w:pPr>
+      <w:rPr>
+        <w:rFonts w:ascii="Wingdings" w:hAnsi="Wingdings" w:hint="default"/>
+        <w:sz w:val="20"/>
+      </w:rPr>
+    </w:lvl>
+  </w:abstractNum>
+  <w:abstractNum w:abstractNumId="3" w15:restartNumberingAfterBreak="0">
     <w:nsid w:val="26722614"/>
     <w:multiLevelType w:val="hybridMultilevel"/>
     <w:tmpl w:val="16B09B34"/>
@@ -7612,7 +7834,7 @@
       </w:rPr>
     </w:lvl>
   </w:abstractNum>
-  <w:abstractNum w:abstractNumId="3" w15:restartNumberingAfterBreak="0">
+  <w:abstractNum w:abstractNumId="4" w15:restartNumberingAfterBreak="0">
     <w:nsid w:val="39193294"/>
     <w:multiLevelType w:val="hybridMultilevel"/>
     <w:tmpl w:val="0A92FA60"/>
@@ -7724,7 +7946,7 @@
       </w:rPr>
     </w:lvl>
   </w:abstractNum>
-  <w:abstractNum w:abstractNumId="4" w15:restartNumberingAfterBreak="0">
+  <w:abstractNum w:abstractNumId="5" w15:restartNumberingAfterBreak="0">
     <w:nsid w:val="58BB5322"/>
     <w:multiLevelType w:val="hybridMultilevel"/>
     <w:tmpl w:val="FD20598C"/>
@@ -7837,7 +8059,120 @@
       </w:rPr>
     </w:lvl>
   </w:abstractNum>
-  <w:abstractNum w:abstractNumId="5" w15:restartNumberingAfterBreak="0">
+  <w:abstractNum w:abstractNumId="6" w15:restartNumberingAfterBreak="0">
+    <w:nsid w:val="622161C2"/>
+    <w:multiLevelType w:val="hybridMultilevel"/>
+    <w:tmpl w:val="87F08D5A"/>
+    <w:lvl w:ilvl="0" w:tplc="100A000B">
+      <w:start w:val="1"/>
+      <w:numFmt w:val="bullet"/>
+      <w:lvlText w:val=""/>
+      <w:lvlJc w:val="left"/>
+      <w:pPr>
+        <w:ind w:left="720" w:hanging="360"/>
+      </w:pPr>
+      <w:rPr>
+        <w:rFonts w:ascii="Wingdings" w:hAnsi="Wingdings" w:hint="default"/>
+      </w:rPr>
+    </w:lvl>
+    <w:lvl w:ilvl="1" w:tplc="100A0003">
+      <w:start w:val="1"/>
+      <w:numFmt w:val="bullet"/>
+      <w:lvlText w:val="o"/>
+      <w:lvlJc w:val="left"/>
+      <w:pPr>
+        <w:ind w:left="1440" w:hanging="360"/>
+      </w:pPr>
+      <w:rPr>
+        <w:rFonts w:ascii="Courier New" w:hAnsi="Courier New" w:cs="Courier New" w:hint="default"/>
+      </w:rPr>
+    </w:lvl>
+    <w:lvl w:ilvl="2" w:tplc="100A0005" w:tentative="1">
+      <w:start w:val="1"/>
+      <w:numFmt w:val="bullet"/>
+      <w:lvlText w:val=""/>
+      <w:lvlJc w:val="left"/>
+      <w:pPr>
+        <w:ind w:left="2160" w:hanging="360"/>
+      </w:pPr>
+      <w:rPr>
+        <w:rFonts w:ascii="Wingdings" w:hAnsi="Wingdings" w:hint="default"/>
+      </w:rPr>
+    </w:lvl>
+    <w:lvl w:ilvl="3" w:tplc="100A0001" w:tentative="1">
+      <w:start w:val="1"/>
+      <w:numFmt w:val="bullet"/>
+      <w:lvlText w:val=""/>
+      <w:lvlJc w:val="left"/>
+      <w:pPr>
+        <w:ind w:left="2880" w:hanging="360"/>
+      </w:pPr>
+      <w:rPr>
+        <w:rFonts w:ascii="Symbol" w:hAnsi="Symbol" w:hint="default"/>
+      </w:rPr>
+    </w:lvl>
+    <w:lvl w:ilvl="4" w:tplc="100A0003" w:tentative="1">
+      <w:start w:val="1"/>
+      <w:numFmt w:val="bullet"/>
+      <w:lvlText w:val="o"/>
+      <w:lvlJc w:val="left"/>
+      <w:pPr>
+        <w:ind w:left="3600" w:hanging="360"/>
+      </w:pPr>
+      <w:rPr>
+        <w:rFonts w:ascii="Courier New" w:hAnsi="Courier New" w:cs="Courier New" w:hint="default"/>
+      </w:rPr>
+    </w:lvl>
+    <w:lvl w:ilvl="5" w:tplc="100A0005" w:tentative="1">
+      <w:start w:val="1"/>
+      <w:numFmt w:val="bullet"/>
+      <w:lvlText w:val=""/>
+      <w:lvlJc w:val="left"/>
+      <w:pPr>
+        <w:ind w:left="4320" w:hanging="360"/>
+      </w:pPr>
+      <w:rPr>
+        <w:rFonts w:ascii="Wingdings" w:hAnsi="Wingdings" w:hint="default"/>
+      </w:rPr>
+    </w:lvl>
+    <w:lvl w:ilvl="6" w:tplc="100A0001" w:tentative="1">
+      <w:start w:val="1"/>
+      <w:numFmt w:val="bullet"/>
+      <w:lvlText w:val=""/>
+      <w:lvlJc w:val="left"/>
+      <w:pPr>
+        <w:ind w:left="5040" w:hanging="360"/>
+      </w:pPr>
+      <w:rPr>
+        <w:rFonts w:ascii="Symbol" w:hAnsi="Symbol" w:hint="default"/>
+      </w:rPr>
+    </w:lvl>
+    <w:lvl w:ilvl="7" w:tplc="100A0003" w:tentative="1">
+      <w:start w:val="1"/>
+      <w:numFmt w:val="bullet"/>
+      <w:lvlText w:val="o"/>
+      <w:lvlJc w:val="left"/>
+      <w:pPr>
+        <w:ind w:left="5760" w:hanging="360"/>
+      </w:pPr>
+      <w:rPr>
+        <w:rFonts w:ascii="Courier New" w:hAnsi="Courier New" w:cs="Courier New" w:hint="default"/>
+      </w:rPr>
+    </w:lvl>
+    <w:lvl w:ilvl="8" w:tplc="100A0005" w:tentative="1">
+      <w:start w:val="1"/>
+      <w:numFmt w:val="bullet"/>
+      <w:lvlText w:val=""/>
+      <w:lvlJc w:val="left"/>
+      <w:pPr>
+        <w:ind w:left="6480" w:hanging="360"/>
+      </w:pPr>
+      <w:rPr>
+        <w:rFonts w:ascii="Wingdings" w:hAnsi="Wingdings" w:hint="default"/>
+      </w:rPr>
+    </w:lvl>
+  </w:abstractNum>
+  <w:abstractNum w:abstractNumId="7" w15:restartNumberingAfterBreak="0">
     <w:nsid w:val="62A105EC"/>
     <w:multiLevelType w:val="hybridMultilevel"/>
     <w:tmpl w:val="A502B0A0"/>
@@ -7949,7 +8284,7 @@
       </w:rPr>
     </w:lvl>
   </w:abstractNum>
-  <w:abstractNum w:abstractNumId="6" w15:restartNumberingAfterBreak="0">
+  <w:abstractNum w:abstractNumId="8" w15:restartNumberingAfterBreak="0">
     <w:nsid w:val="62C32300"/>
     <w:multiLevelType w:val="hybridMultilevel"/>
     <w:tmpl w:val="E2EAA968"/>
@@ -8061,7 +8396,382 @@
       </w:rPr>
     </w:lvl>
   </w:abstractNum>
-  <w:abstractNum w:abstractNumId="7" w15:restartNumberingAfterBreak="0">
+  <w:abstractNum w:abstractNumId="9" w15:restartNumberingAfterBreak="0">
+    <w:nsid w:val="660234F7"/>
+    <w:multiLevelType w:val="hybridMultilevel"/>
+    <w:tmpl w:val="4BD0D6EA"/>
+    <w:lvl w:ilvl="0" w:tplc="100A0001">
+      <w:start w:val="1"/>
+      <w:numFmt w:val="bullet"/>
+      <w:lvlText w:val=""/>
+      <w:lvlJc w:val="left"/>
+      <w:pPr>
+        <w:ind w:left="786" w:hanging="360"/>
+      </w:pPr>
+      <w:rPr>
+        <w:rFonts w:ascii="Symbol" w:hAnsi="Symbol" w:hint="default"/>
+      </w:rPr>
+    </w:lvl>
+    <w:lvl w:ilvl="1" w:tplc="100A0003" w:tentative="1">
+      <w:start w:val="1"/>
+      <w:numFmt w:val="bullet"/>
+      <w:lvlText w:val="o"/>
+      <w:lvlJc w:val="left"/>
+      <w:pPr>
+        <w:ind w:left="1506" w:hanging="360"/>
+      </w:pPr>
+      <w:rPr>
+        <w:rFonts w:ascii="Courier New" w:hAnsi="Courier New" w:cs="Courier New" w:hint="default"/>
+      </w:rPr>
+    </w:lvl>
+    <w:lvl w:ilvl="2" w:tplc="100A0005" w:tentative="1">
+      <w:start w:val="1"/>
+      <w:numFmt w:val="bullet"/>
+      <w:lvlText w:val=""/>
+      <w:lvlJc w:val="left"/>
+      <w:pPr>
+        <w:ind w:left="2226" w:hanging="360"/>
+      </w:pPr>
+      <w:rPr>
+        <w:rFonts w:ascii="Wingdings" w:hAnsi="Wingdings" w:hint="default"/>
+      </w:rPr>
+    </w:lvl>
+    <w:lvl w:ilvl="3" w:tplc="100A0001" w:tentative="1">
+      <w:start w:val="1"/>
+      <w:numFmt w:val="bullet"/>
+      <w:lvlText w:val=""/>
+      <w:lvlJc w:val="left"/>
+      <w:pPr>
+        <w:ind w:left="2946" w:hanging="360"/>
+      </w:pPr>
+      <w:rPr>
+        <w:rFonts w:ascii="Symbol" w:hAnsi="Symbol" w:hint="default"/>
+      </w:rPr>
+    </w:lvl>
+    <w:lvl w:ilvl="4" w:tplc="100A0003" w:tentative="1">
+      <w:start w:val="1"/>
+      <w:numFmt w:val="bullet"/>
+      <w:lvlText w:val="o"/>
+      <w:lvlJc w:val="left"/>
+      <w:pPr>
+        <w:ind w:left="3666" w:hanging="360"/>
+      </w:pPr>
+      <w:rPr>
+        <w:rFonts w:ascii="Courier New" w:hAnsi="Courier New" w:cs="Courier New" w:hint="default"/>
+      </w:rPr>
+    </w:lvl>
+    <w:lvl w:ilvl="5" w:tplc="100A0005" w:tentative="1">
+      <w:start w:val="1"/>
+      <w:numFmt w:val="bullet"/>
+      <w:lvlText w:val=""/>
+      <w:lvlJc w:val="left"/>
+      <w:pPr>
+        <w:ind w:left="4386" w:hanging="360"/>
+      </w:pPr>
+      <w:rPr>
+        <w:rFonts w:ascii="Wingdings" w:hAnsi="Wingdings" w:hint="default"/>
+      </w:rPr>
+    </w:lvl>
+    <w:lvl w:ilvl="6" w:tplc="100A0001" w:tentative="1">
+      <w:start w:val="1"/>
+      <w:numFmt w:val="bullet"/>
+      <w:lvlText w:val=""/>
+      <w:lvlJc w:val="left"/>
+      <w:pPr>
+        <w:ind w:left="5106" w:hanging="360"/>
+      </w:pPr>
+      <w:rPr>
+        <w:rFonts w:ascii="Symbol" w:hAnsi="Symbol" w:hint="default"/>
+      </w:rPr>
+    </w:lvl>
+    <w:lvl w:ilvl="7" w:tplc="100A0003" w:tentative="1">
+      <w:start w:val="1"/>
+      <w:numFmt w:val="bullet"/>
+      <w:lvlText w:val="o"/>
+      <w:lvlJc w:val="left"/>
+      <w:pPr>
+        <w:ind w:left="5826" w:hanging="360"/>
+      </w:pPr>
+      <w:rPr>
+        <w:rFonts w:ascii="Courier New" w:hAnsi="Courier New" w:cs="Courier New" w:hint="default"/>
+      </w:rPr>
+    </w:lvl>
+    <w:lvl w:ilvl="8" w:tplc="100A0005" w:tentative="1">
+      <w:start w:val="1"/>
+      <w:numFmt w:val="bullet"/>
+      <w:lvlText w:val=""/>
+      <w:lvlJc w:val="left"/>
+      <w:pPr>
+        <w:ind w:left="6546" w:hanging="360"/>
+      </w:pPr>
+      <w:rPr>
+        <w:rFonts w:ascii="Wingdings" w:hAnsi="Wingdings" w:hint="default"/>
+      </w:rPr>
+    </w:lvl>
+  </w:abstractNum>
+  <w:abstractNum w:abstractNumId="10" w15:restartNumberingAfterBreak="0">
+    <w:nsid w:val="67184627"/>
+    <w:multiLevelType w:val="hybridMultilevel"/>
+    <w:tmpl w:val="10447A1A"/>
+    <w:lvl w:ilvl="0" w:tplc="100A000B">
+      <w:start w:val="1"/>
+      <w:numFmt w:val="bullet"/>
+      <w:lvlText w:val=""/>
+      <w:lvlJc w:val="left"/>
+      <w:pPr>
+        <w:ind w:left="720" w:hanging="360"/>
+      </w:pPr>
+      <w:rPr>
+        <w:rFonts w:ascii="Wingdings" w:hAnsi="Wingdings" w:hint="default"/>
+      </w:rPr>
+    </w:lvl>
+    <w:lvl w:ilvl="1" w:tplc="100A0003" w:tentative="1">
+      <w:start w:val="1"/>
+      <w:numFmt w:val="bullet"/>
+      <w:lvlText w:val="o"/>
+      <w:lvlJc w:val="left"/>
+      <w:pPr>
+        <w:ind w:left="1440" w:hanging="360"/>
+      </w:pPr>
+      <w:rPr>
+        <w:rFonts w:ascii="Courier New" w:hAnsi="Courier New" w:cs="Courier New" w:hint="default"/>
+      </w:rPr>
+    </w:lvl>
+    <w:lvl w:ilvl="2" w:tplc="100A0005" w:tentative="1">
+      <w:start w:val="1"/>
+      <w:numFmt w:val="bullet"/>
+      <w:lvlText w:val=""/>
+      <w:lvlJc w:val="left"/>
+      <w:pPr>
+        <w:ind w:left="2160" w:hanging="360"/>
+      </w:pPr>
+      <w:rPr>
+        <w:rFonts w:ascii="Wingdings" w:hAnsi="Wingdings" w:hint="default"/>
+      </w:rPr>
+    </w:lvl>
+    <w:lvl w:ilvl="3" w:tplc="100A0001" w:tentative="1">
+      <w:start w:val="1"/>
+      <w:numFmt w:val="bullet"/>
+      <w:lvlText w:val=""/>
+      <w:lvlJc w:val="left"/>
+      <w:pPr>
+        <w:ind w:left="2880" w:hanging="360"/>
+      </w:pPr>
+      <w:rPr>
+        <w:rFonts w:ascii="Symbol" w:hAnsi="Symbol" w:hint="default"/>
+      </w:rPr>
+    </w:lvl>
+    <w:lvl w:ilvl="4" w:tplc="100A0003" w:tentative="1">
+      <w:start w:val="1"/>
+      <w:numFmt w:val="bullet"/>
+      <w:lvlText w:val="o"/>
+      <w:lvlJc w:val="left"/>
+      <w:pPr>
+        <w:ind w:left="3600" w:hanging="360"/>
+      </w:pPr>
+      <w:rPr>
+        <w:rFonts w:ascii="Courier New" w:hAnsi="Courier New" w:cs="Courier New" w:hint="default"/>
+      </w:rPr>
+    </w:lvl>
+    <w:lvl w:ilvl="5" w:tplc="100A0005" w:tentative="1">
+      <w:start w:val="1"/>
+      <w:numFmt w:val="bullet"/>
+      <w:lvlText w:val=""/>
+      <w:lvlJc w:val="left"/>
+      <w:pPr>
+        <w:ind w:left="4320" w:hanging="360"/>
+      </w:pPr>
+      <w:rPr>
+        <w:rFonts w:ascii="Wingdings" w:hAnsi="Wingdings" w:hint="default"/>
+      </w:rPr>
+    </w:lvl>
+    <w:lvl w:ilvl="6" w:tplc="100A0001" w:tentative="1">
+      <w:start w:val="1"/>
+      <w:numFmt w:val="bullet"/>
+      <w:lvlText w:val=""/>
+      <w:lvlJc w:val="left"/>
+      <w:pPr>
+        <w:ind w:left="5040" w:hanging="360"/>
+      </w:pPr>
+      <w:rPr>
+        <w:rFonts w:ascii="Symbol" w:hAnsi="Symbol" w:hint="default"/>
+      </w:rPr>
+    </w:lvl>
+    <w:lvl w:ilvl="7" w:tplc="100A0003" w:tentative="1">
+      <w:start w:val="1"/>
+      <w:numFmt w:val="bullet"/>
+      <w:lvlText w:val="o"/>
+      <w:lvlJc w:val="left"/>
+      <w:pPr>
+        <w:ind w:left="5760" w:hanging="360"/>
+      </w:pPr>
+      <w:rPr>
+        <w:rFonts w:ascii="Courier New" w:hAnsi="Courier New" w:cs="Courier New" w:hint="default"/>
+      </w:rPr>
+    </w:lvl>
+    <w:lvl w:ilvl="8" w:tplc="100A0005" w:tentative="1">
+      <w:start w:val="1"/>
+      <w:numFmt w:val="bullet"/>
+      <w:lvlText w:val=""/>
+      <w:lvlJc w:val="left"/>
+      <w:pPr>
+        <w:ind w:left="6480" w:hanging="360"/>
+      </w:pPr>
+      <w:rPr>
+        <w:rFonts w:ascii="Wingdings" w:hAnsi="Wingdings" w:hint="default"/>
+      </w:rPr>
+    </w:lvl>
+  </w:abstractNum>
+  <w:abstractNum w:abstractNumId="11" w15:restartNumberingAfterBreak="0">
+    <w:nsid w:val="745E05A3"/>
+    <w:multiLevelType w:val="multilevel"/>
+    <w:tmpl w:val="E62257FE"/>
+    <w:lvl w:ilvl="0">
+      <w:start w:val="1"/>
+      <w:numFmt w:val="bullet"/>
+      <w:lvlText w:val=""/>
+      <w:lvlJc w:val="left"/>
+      <w:pPr>
+        <w:tabs>
+          <w:tab w:val="num" w:pos="720"/>
+        </w:tabs>
+        <w:ind w:left="720" w:hanging="360"/>
+      </w:pPr>
+      <w:rPr>
+        <w:rFonts w:ascii="Symbol" w:hAnsi="Symbol" w:hint="default"/>
+        <w:sz w:val="20"/>
+      </w:rPr>
+    </w:lvl>
+    <w:lvl w:ilvl="1" w:tentative="1">
+      <w:start w:val="1"/>
+      <w:numFmt w:val="bullet"/>
+      <w:lvlText w:val="o"/>
+      <w:lvlJc w:val="left"/>
+      <w:pPr>
+        <w:tabs>
+          <w:tab w:val="num" w:pos="1440"/>
+        </w:tabs>
+        <w:ind w:left="1440" w:hanging="360"/>
+      </w:pPr>
+      <w:rPr>
+        <w:rFonts w:ascii="Courier New" w:hAnsi="Courier New" w:hint="default"/>
+        <w:sz w:val="20"/>
+      </w:rPr>
+    </w:lvl>
+    <w:lvl w:ilvl="2" w:tentative="1">
+      <w:start w:val="1"/>
+      <w:numFmt w:val="bullet"/>
+      <w:lvlText w:val=""/>
+      <w:lvlJc w:val="left"/>
+      <w:pPr>
+        <w:tabs>
+          <w:tab w:val="num" w:pos="2160"/>
+        </w:tabs>
+        <w:ind w:left="2160" w:hanging="360"/>
+      </w:pPr>
+      <w:rPr>
+        <w:rFonts w:ascii="Wingdings" w:hAnsi="Wingdings" w:hint="default"/>
+        <w:sz w:val="20"/>
+      </w:rPr>
+    </w:lvl>
+    <w:lvl w:ilvl="3" w:tentative="1">
+      <w:start w:val="1"/>
+      <w:numFmt w:val="bullet"/>
+      <w:lvlText w:val=""/>
+      <w:lvlJc w:val="left"/>
+      <w:pPr>
+        <w:tabs>
+          <w:tab w:val="num" w:pos="2880"/>
+        </w:tabs>
+        <w:ind w:left="2880" w:hanging="360"/>
+      </w:pPr>
+      <w:rPr>
+        <w:rFonts w:ascii="Wingdings" w:hAnsi="Wingdings" w:hint="default"/>
+        <w:sz w:val="20"/>
+      </w:rPr>
+    </w:lvl>
+    <w:lvl w:ilvl="4" w:tentative="1">
+      <w:start w:val="1"/>
+      <w:numFmt w:val="bullet"/>
+      <w:lvlText w:val=""/>
+      <w:lvlJc w:val="left"/>
+      <w:pPr>
+        <w:tabs>
+          <w:tab w:val="num" w:pos="3600"/>
+        </w:tabs>
+        <w:ind w:left="3600" w:hanging="360"/>
+      </w:pPr>
+      <w:rPr>
+        <w:rFonts w:ascii="Wingdings" w:hAnsi="Wingdings" w:hint="default"/>
+        <w:sz w:val="20"/>
+      </w:rPr>
+    </w:lvl>
+    <w:lvl w:ilvl="5" w:tentative="1">
+      <w:start w:val="1"/>
+      <w:numFmt w:val="bullet"/>
+      <w:lvlText w:val=""/>
+      <w:lvlJc w:val="left"/>
+      <w:pPr>
+        <w:tabs>
+          <w:tab w:val="num" w:pos="4320"/>
+        </w:tabs>
+        <w:ind w:left="4320" w:hanging="360"/>
+      </w:pPr>
+      <w:rPr>
+        <w:rFonts w:ascii="Wingdings" w:hAnsi="Wingdings" w:hint="default"/>
+        <w:sz w:val="20"/>
+      </w:rPr>
+    </w:lvl>
+    <w:lvl w:ilvl="6" w:tentative="1">
+      <w:start w:val="1"/>
+      <w:numFmt w:val="bullet"/>
+      <w:lvlText w:val=""/>
+      <w:lvlJc w:val="left"/>
+      <w:pPr>
+        <w:tabs>
+          <w:tab w:val="num" w:pos="5040"/>
+        </w:tabs>
+        <w:ind w:left="5040" w:hanging="360"/>
+      </w:pPr>
+      <w:rPr>
+        <w:rFonts w:ascii="Wingdings" w:hAnsi="Wingdings" w:hint="default"/>
+        <w:sz w:val="20"/>
+      </w:rPr>
+    </w:lvl>
+    <w:lvl w:ilvl="7" w:tentative="1">
+      <w:start w:val="1"/>
+      <w:numFmt w:val="bullet"/>
+      <w:lvlText w:val=""/>
+      <w:lvlJc w:val="left"/>
+      <w:pPr>
+        <w:tabs>
+          <w:tab w:val="num" w:pos="5760"/>
+        </w:tabs>
+        <w:ind w:left="5760" w:hanging="360"/>
+      </w:pPr>
+      <w:rPr>
+        <w:rFonts w:ascii="Wingdings" w:hAnsi="Wingdings" w:hint="default"/>
+        <w:sz w:val="20"/>
+      </w:rPr>
+    </w:lvl>
+    <w:lvl w:ilvl="8" w:tentative="1">
+      <w:start w:val="1"/>
+      <w:numFmt w:val="bullet"/>
+      <w:lvlText w:val=""/>
+      <w:lvlJc w:val="left"/>
+      <w:pPr>
+        <w:tabs>
+          <w:tab w:val="num" w:pos="6480"/>
+        </w:tabs>
+        <w:ind w:left="6480" w:hanging="360"/>
+      </w:pPr>
+      <w:rPr>
+        <w:rFonts w:ascii="Wingdings" w:hAnsi="Wingdings" w:hint="default"/>
+        <w:sz w:val="20"/>
+      </w:rPr>
+    </w:lvl>
+  </w:abstractNum>
+  <w:abstractNum w:abstractNumId="12" w15:restartNumberingAfterBreak="0">
     <w:nsid w:val="7E9325B8"/>
     <w:multiLevelType w:val="hybridMultilevel"/>
     <w:tmpl w:val="9EE2B70A"/>
@@ -8147,35 +8857,50 @@
       </w:pPr>
     </w:lvl>
   </w:abstractNum>
-  <w:num w:numId="1">
+  <w:num w:numId="1" w16cid:durableId="27342200">
+    <w:abstractNumId w:val="5"/>
+  </w:num>
+  <w:num w:numId="2" w16cid:durableId="1052080127">
+    <w:abstractNumId w:val="0"/>
+  </w:num>
+  <w:num w:numId="3" w16cid:durableId="2028673050">
+    <w:abstractNumId w:val="12"/>
+  </w:num>
+  <w:num w:numId="4" w16cid:durableId="752094252">
+    <w:abstractNumId w:val="7"/>
+  </w:num>
+  <w:num w:numId="5" w16cid:durableId="858205216">
+    <w:abstractNumId w:val="8"/>
+  </w:num>
+  <w:num w:numId="6" w16cid:durableId="855074400">
     <w:abstractNumId w:val="4"/>
   </w:num>
-  <w:num w:numId="2">
-    <w:abstractNumId w:val="0"/>
+  <w:num w:numId="7" w16cid:durableId="582026872">
+    <w:abstractNumId w:val="3"/>
   </w:num>
-  <w:num w:numId="3">
-    <w:abstractNumId w:val="7"/>
+  <w:num w:numId="8" w16cid:durableId="459150984">
+    <w:abstractNumId w:val="1"/>
   </w:num>
-  <w:num w:numId="4">
-    <w:abstractNumId w:val="5"/>
+  <w:num w:numId="9" w16cid:durableId="880626691">
+    <w:abstractNumId w:val="9"/>
   </w:num>
-  <w:num w:numId="5">
+  <w:num w:numId="10" w16cid:durableId="1225601296">
+    <w:abstractNumId w:val="2"/>
+  </w:num>
+  <w:num w:numId="11" w16cid:durableId="151533700">
+    <w:abstractNumId w:val="11"/>
+  </w:num>
+  <w:num w:numId="12" w16cid:durableId="946276521">
     <w:abstractNumId w:val="6"/>
   </w:num>
-  <w:num w:numId="6">
-    <w:abstractNumId w:val="3"/>
-  </w:num>
-  <w:num w:numId="7">
-    <w:abstractNumId w:val="2"/>
-  </w:num>
-  <w:num w:numId="8">
-    <w:abstractNumId w:val="1"/>
+  <w:num w:numId="13" w16cid:durableId="1501651106">
+    <w:abstractNumId w:val="10"/>
   </w:num>
 </w:numbering>
 </file>
 
 <file path=word/styles.xml><?xml version="1.0" encoding="utf-8"?>
-<w:styles xmlns:mc="http://schemas.openxmlformats.org/markup-compatibility/2006" xmlns:r="http://schemas.openxmlformats.org/officeDocument/2006/relationships" xmlns:w="http://schemas.openxmlformats.org/wordprocessingml/2006/main" xmlns:w14="http://schemas.microsoft.com/office/word/2010/wordml" xmlns:w15="http://schemas.microsoft.com/office/word/2012/wordml" xmlns:w16cex="http://schemas.microsoft.com/office/word/2018/wordml/cex" xmlns:w16cid="http://schemas.microsoft.com/office/word/2016/wordml/cid" xmlns:w16="http://schemas.microsoft.com/office/word/2018/wordml" xmlns:w16sdtdh="http://schemas.microsoft.com/office/word/2020/wordml/sdtdatahash" xmlns:w16se="http://schemas.microsoft.com/office/word/2015/wordml/symex" mc:Ignorable="w14 w15 w16se w16cid w16 w16cex w16sdtdh">
+<w:styles xmlns:mc="http://schemas.openxmlformats.org/markup-compatibility/2006" xmlns:r="http://schemas.openxmlformats.org/officeDocument/2006/relationships" xmlns:w="http://schemas.openxmlformats.org/wordprocessingml/2006/main" xmlns:w14="http://schemas.microsoft.com/office/word/2010/wordml" xmlns:w15="http://schemas.microsoft.com/office/word/2012/wordml" xmlns:w16cex="http://schemas.microsoft.com/office/word/2018/wordml/cex" xmlns:w16cid="http://schemas.microsoft.com/office/word/2016/wordml/cid" xmlns:w16="http://schemas.microsoft.com/office/word/2018/wordml" xmlns:w16du="http://schemas.microsoft.com/office/word/2023/wordml/word16du" xmlns:w16sdtdh="http://schemas.microsoft.com/office/word/2020/wordml/sdtdatahash" xmlns:w16se="http://schemas.microsoft.com/office/word/2015/wordml/symex" mc:Ignorable="w14 w15 w16se w16cid w16 w16cex w16sdtdh w16du">
   <w:docDefaults>
     <w:rPrDefault>
       <w:rPr>
@@ -8297,6 +9022,7 @@
     <w:lsdException w:name="HTML Sample" w:semiHidden="1" w:unhideWhenUsed="1"/>
     <w:lsdException w:name="HTML Typewriter" w:semiHidden="1" w:unhideWhenUsed="1"/>
     <w:lsdException w:name="HTML Variable" w:semiHidden="1" w:unhideWhenUsed="1"/>
+    <w:lsdException w:name="Normal Table" w:semiHidden="1" w:unhideWhenUsed="1"/>
     <w:lsdException w:name="annotation subject" w:semiHidden="1" w:unhideWhenUsed="1"/>
     <w:lsdException w:name="No List" w:semiHidden="1" w:unhideWhenUsed="1"/>
     <w:lsdException w:name="Outline List 1" w:semiHidden="1" w:unhideWhenUsed="1"/>
@@ -8339,8 +9065,11 @@
     <w:lsdException w:name="Table Contemporary" w:semiHidden="1" w:unhideWhenUsed="1"/>
     <w:lsdException w:name="Table Elegant" w:semiHidden="1" w:unhideWhenUsed="1"/>
     <w:lsdException w:name="Table Professional" w:semiHidden="1" w:unhideWhenUsed="1"/>
+    <w:lsdException w:name="Table Subtle 1" w:semiHidden="1" w:unhideWhenUsed="1"/>
     <w:lsdException w:name="Table Subtle 2" w:semiHidden="1" w:unhideWhenUsed="1"/>
     <w:lsdException w:name="Table Web 1" w:semiHidden="1" w:unhideWhenUsed="1"/>
+    <w:lsdException w:name="Table Web 2" w:semiHidden="1" w:unhideWhenUsed="1"/>
+    <w:lsdException w:name="Table Web 3" w:semiHidden="1" w:unhideWhenUsed="1"/>
     <w:lsdException w:name="Balloon Text" w:semiHidden="1" w:unhideWhenUsed="1"/>
     <w:lsdException w:name="Table Grid" w:uiPriority="39"/>
     <w:lsdException w:name="Table Theme" w:semiHidden="1" w:unhideWhenUsed="1"/>
@@ -8872,6 +9601,34 @@
     <w:unhideWhenUsed/>
     <w:rsid w:val="00273653"/>
   </w:style>
+  <w:style w:type="paragraph" w:styleId="NormalWeb">
+    <w:name w:val="Normal (Web)"/>
+    <w:basedOn w:val="Normal"/>
+    <w:uiPriority w:val="99"/>
+    <w:semiHidden/>
+    <w:unhideWhenUsed/>
+    <w:rsid w:val="00FD451E"/>
+    <w:pPr>
+      <w:spacing w:before="100" w:beforeAutospacing="1" w:after="100" w:afterAutospacing="1" w:line="240" w:lineRule="auto"/>
+    </w:pPr>
+    <w:rPr>
+      <w:rFonts w:ascii="Times New Roman" w:eastAsia="Times New Roman" w:hAnsi="Times New Roman" w:cs="Times New Roman"/>
+      <w:sz w:val="24"/>
+      <w:szCs w:val="24"/>
+      <w:lang w:eastAsia="es-GT"/>
+    </w:rPr>
+  </w:style>
+  <w:style w:type="character" w:styleId="Textoennegrita">
+    <w:name w:val="Strong"/>
+    <w:basedOn w:val="Fuentedeprrafopredeter"/>
+    <w:uiPriority w:val="22"/>
+    <w:qFormat/>
+    <w:rsid w:val="00FD451E"/>
+    <w:rPr>
+      <w:b/>
+      <w:bCs/>
+    </w:rPr>
+  </w:style>
 </w:styles>
 </file>
 

</xml_diff>

<commit_message>
Se agrego objetivos generales y específicos
</commit_message>
<xml_diff>
--- a/Investigación acción - Semana 1.docx
+++ b/Investigación acción - Semana 1.docx
@@ -1499,7 +1499,11 @@
     <w:sdt>
       <w:sdtPr>
         <w:rPr>
-          <w:lang w:val="es-ES"/>
+          <w:rFonts w:asciiTheme="minorHAnsi" w:eastAsiaTheme="minorHAnsi" w:hAnsiTheme="minorHAnsi" w:cstheme="minorBidi"/>
+          <w:color w:val="auto"/>
+          <w:sz w:val="22"/>
+          <w:szCs w:val="22"/>
+          <w:lang w:val="es-ES" w:eastAsia="en-US"/>
         </w:rPr>
         <w:id w:val="-1749111294"/>
         <w:docPartObj>
@@ -1509,13 +1513,8 @@
       </w:sdtPr>
       <w:sdtEndPr>
         <w:rPr>
-          <w:rFonts w:asciiTheme="minorHAnsi" w:eastAsiaTheme="minorHAnsi" w:hAnsiTheme="minorHAnsi" w:cstheme="minorBidi"/>
-          <w:b/>
-          <w:bCs/>
-          <w:color w:val="auto"/>
-          <w:sz w:val="22"/>
-          <w:szCs w:val="22"/>
-          <w:lang w:eastAsia="en-US"/>
+          <w:b/>
+          <w:bCs/>
         </w:rPr>
       </w:sdtEndPr>
       <w:sdtContent>
@@ -3685,6 +3684,7 @@
           <w:id w:val="933010159"/>
           <w:citation/>
         </w:sdtPr>
+        <w:sdtEndPr/>
         <w:sdtContent>
           <w:r>
             <w:rPr>
@@ -3802,6 +3802,7 @@
           <w:id w:val="1125205299"/>
           <w:citation/>
         </w:sdtPr>
+        <w:sdtEndPr/>
         <w:sdtContent>
           <w:r>
             <w:rPr>
@@ -3908,6 +3909,7 @@
           <w:id w:val="-687137311"/>
           <w:citation/>
         </w:sdtPr>
+        <w:sdtEndPr/>
         <w:sdtContent>
           <w:r>
             <w:rPr>
@@ -4051,6 +4053,7 @@
           <w:sz w:val="24"/>
           <w:szCs w:val="24"/>
         </w:rPr>
+        <w:lastRenderedPageBreak/>
         <w:t>Déficit de atención, hiperactividad o trastornos del aprendizaje.</w:t>
       </w:r>
     </w:p>
@@ -4477,6 +4480,7 @@
           <w:id w:val="-1395423459"/>
           <w:citation/>
         </w:sdtPr>
+        <w:sdtEndPr/>
         <w:sdtContent>
           <w:r>
             <w:rPr>
@@ -4583,6 +4587,7 @@
           <w:id w:val="359710987"/>
           <w:citation/>
         </w:sdtPr>
+        <w:sdtEndPr/>
         <w:sdtContent>
           <w:r>
             <w:rPr>
@@ -4673,6 +4678,7 @@
           <w:bCs/>
           <w:color w:val="000000" w:themeColor="text1"/>
         </w:rPr>
+        <w:lastRenderedPageBreak/>
         <w:t>Estrategias de prevención de la violencia en contextos escolares</w:t>
       </w:r>
       <w:bookmarkEnd w:id="12"/>
@@ -4736,6 +4742,7 @@
           <w:id w:val="-584687002"/>
           <w:citation/>
         </w:sdtPr>
+        <w:sdtEndPr/>
         <w:sdtContent>
           <w:r>
             <w:rPr>
@@ -4886,6 +4893,7 @@
           <w:id w:val="378289568"/>
           <w:citation/>
         </w:sdtPr>
+        <w:sdtEndPr/>
         <w:sdtContent>
           <w:r>
             <w:rPr>
@@ -5008,6 +5016,7 @@
           <w:id w:val="-306710550"/>
           <w:citation/>
         </w:sdtPr>
+        <w:sdtEndPr/>
         <w:sdtContent>
           <w:r>
             <w:rPr>
@@ -5167,6 +5176,7 @@
           <w:id w:val="1931547889"/>
           <w:citation/>
         </w:sdtPr>
+        <w:sdtEndPr/>
         <w:sdtContent>
           <w:r>
             <w:rPr>
@@ -5252,6 +5262,7 @@
           <w:id w:val="-1174104838"/>
           <w:citation/>
         </w:sdtPr>
+        <w:sdtEndPr/>
         <w:sdtContent>
           <w:r>
             <w:rPr>
@@ -5330,6 +5341,7 @@
           <w:sz w:val="24"/>
           <w:szCs w:val="24"/>
         </w:rPr>
+        <w:lastRenderedPageBreak/>
         <w:t>Consejos para prevenir el acoso escolar</w:t>
       </w:r>
     </w:p>
@@ -5361,6 +5373,7 @@
           <w:id w:val="-670405956"/>
           <w:citation/>
         </w:sdtPr>
+        <w:sdtEndPr/>
         <w:sdtContent>
           <w:r>
             <w:rPr>
@@ -5671,7 +5684,16 @@
           <w:sz w:val="24"/>
           <w:szCs w:val="24"/>
         </w:rPr>
-        <w:t>“La educación en habilidades sociales y emocionales en Guatemala enfrenta diversos desafíos, entre ellos la falta de recursos y la capacitación del personal educativo. Aunque existen iniciativas y programas implementados por el Ministerio de Educación y organizaciones de la sociedad civil, su alcance y efectividad pueden ser limitados debido a la falta de coordinación y seguimiento. Además, las barreras culturales y sociales pueden influir en la aceptación y adopción de estos programas, especialmente en comunidades rurales y de bajos recursos. Sin embargo, se observa un creciente reconocimiento de la importancia de estas habilidades para el desarrollo integral de los estudiantes, lo que ha llevado a un aumento en la investigación y la promoción de enfoques más holísticos en la educación.”</w:t>
+        <w:t xml:space="preserve">“La educación en habilidades sociales y emocionales en Guatemala enfrenta diversos desafíos, entre ellos la falta de recursos y la capacitación del personal educativo. Aunque existen iniciativas y programas implementados por el Ministerio de Educación y organizaciones de la sociedad civil, su alcance y efectividad pueden ser limitados debido a la falta de coordinación y seguimiento. Además, las barreras culturales y sociales pueden influir en la aceptación y adopción de estos programas, especialmente </w:t>
+      </w:r>
+      <w:r>
+        <w:rPr>
+          <w:rFonts w:ascii="Arial" w:hAnsi="Arial" w:cs="Arial"/>
+          <w:sz w:val="24"/>
+          <w:szCs w:val="24"/>
+        </w:rPr>
+        <w:lastRenderedPageBreak/>
+        <w:t>en comunidades rurales y de bajos recursos. Sin embargo, se observa un creciente reconocimiento de la importancia de estas habilidades para el desarrollo integral de los estudiantes, lo que ha llevado a un aumento en la investigación y la promoción de enfoques más holísticos en la educación.”</w:t>
       </w:r>
       <w:sdt>
         <w:sdtPr>
@@ -5683,6 +5705,7 @@
           <w:id w:val="-1071575735"/>
           <w:citation/>
         </w:sdtPr>
+        <w:sdtEndPr/>
         <w:sdtContent>
           <w:r>
             <w:rPr>
@@ -5809,6 +5832,7 @@
           <w:id w:val="1236361698"/>
           <w:citation/>
         </w:sdtPr>
+        <w:sdtEndPr/>
         <w:sdtContent>
           <w:r>
             <w:rPr>
@@ -5951,6 +5975,7 @@
           <w:id w:val="-339772724"/>
           <w:citation/>
         </w:sdtPr>
+        <w:sdtEndPr/>
         <w:sdtContent>
           <w:r>
             <w:rPr>
@@ -6075,6 +6100,7 @@
           <w:id w:val="-1982758735"/>
           <w:citation/>
         </w:sdtPr>
+        <w:sdtEndPr/>
         <w:sdtContent>
           <w:r>
             <w:rPr>
@@ -6199,6 +6225,7 @@
           <w:id w:val="-1701547356"/>
           <w:citation/>
         </w:sdtPr>
+        <w:sdtEndPr/>
         <w:sdtContent>
           <w:r>
             <w:rPr>
@@ -6294,6 +6321,7 @@
           <w:color w:val="000000" w:themeColor="text1"/>
           <w:lang w:val="es-MX"/>
         </w:rPr>
+        <w:lastRenderedPageBreak/>
         <w:t>Rol de los educadores y la comunidad escolar</w:t>
       </w:r>
       <w:bookmarkEnd w:id="17"/>
@@ -6347,6 +6375,7 @@
           <w:id w:val="1996298506"/>
           <w:citation/>
         </w:sdtPr>
+        <w:sdtEndPr/>
         <w:sdtContent>
           <w:r>
             <w:rPr>
@@ -6453,6 +6482,7 @@
           <w:id w:val="-143890209"/>
           <w:citation/>
         </w:sdtPr>
+        <w:sdtEndPr/>
         <w:sdtContent>
           <w:r>
             <w:rPr>
@@ -6547,6 +6577,7 @@
           <w:szCs w:val="24"/>
           <w:lang w:val="es-ES"/>
         </w:rPr>
+        <w:lastRenderedPageBreak/>
         <w:t>Delimitación.</w:t>
       </w:r>
     </w:p>
@@ -6754,6 +6785,118 @@
       </w:r>
       <w:bookmarkEnd w:id="22"/>
     </w:p>
+    <w:p>
+      <w:pPr>
+        <w:pStyle w:val="Prrafodelista"/>
+        <w:numPr>
+          <w:ilvl w:val="0"/>
+          <w:numId w:val="9"/>
+        </w:numPr>
+        <w:spacing w:line="360" w:lineRule="auto"/>
+        <w:jc w:val="both"/>
+        <w:rPr>
+          <w:rFonts w:ascii="Arial" w:hAnsi="Arial" w:cs="Arial"/>
+          <w:sz w:val="24"/>
+          <w:szCs w:val="24"/>
+        </w:rPr>
+      </w:pPr>
+      <w:r>
+        <w:rPr>
+          <w:rFonts w:ascii="Arial" w:hAnsi="Arial" w:cs="Arial"/>
+          <w:sz w:val="24"/>
+          <w:szCs w:val="24"/>
+        </w:rPr>
+        <w:t>Identificar</w:t>
+      </w:r>
+      <w:r>
+        <w:rPr>
+          <w:rFonts w:ascii="Arial" w:hAnsi="Arial" w:cs="Arial"/>
+          <w:sz w:val="24"/>
+          <w:szCs w:val="24"/>
+        </w:rPr>
+        <w:t xml:space="preserve"> estrategias</w:t>
+      </w:r>
+      <w:r>
+        <w:rPr>
+          <w:rFonts w:ascii="Arial" w:hAnsi="Arial" w:cs="Arial"/>
+          <w:sz w:val="24"/>
+          <w:szCs w:val="24"/>
+        </w:rPr>
+        <w:t xml:space="preserve"> y métodos</w:t>
+      </w:r>
+      <w:r>
+        <w:rPr>
+          <w:rFonts w:ascii="Arial" w:hAnsi="Arial" w:cs="Arial"/>
+          <w:sz w:val="24"/>
+          <w:szCs w:val="24"/>
+        </w:rPr>
+        <w:t xml:space="preserve"> efectiv</w:t>
+      </w:r>
+      <w:r>
+        <w:rPr>
+          <w:rFonts w:ascii="Arial" w:hAnsi="Arial" w:cs="Arial"/>
+          <w:sz w:val="24"/>
+          <w:szCs w:val="24"/>
+        </w:rPr>
+        <w:t>o</w:t>
+      </w:r>
+      <w:r>
+        <w:rPr>
+          <w:rFonts w:ascii="Arial" w:hAnsi="Arial" w:cs="Arial"/>
+          <w:sz w:val="24"/>
+          <w:szCs w:val="24"/>
+        </w:rPr>
+        <w:t xml:space="preserve">s para prevenir la violencia en contextos escolares, promoviendo un ambiente seguro y saludable para todos los estudiantes. Esto implica </w:t>
+      </w:r>
+      <w:r>
+        <w:rPr>
+          <w:rFonts w:ascii="Arial" w:hAnsi="Arial" w:cs="Arial"/>
+          <w:sz w:val="24"/>
+          <w:szCs w:val="24"/>
+        </w:rPr>
+        <w:t>examinar</w:t>
+      </w:r>
+      <w:r>
+        <w:rPr>
+          <w:rFonts w:ascii="Arial" w:hAnsi="Arial" w:cs="Arial"/>
+          <w:sz w:val="24"/>
+          <w:szCs w:val="24"/>
+        </w:rPr>
+        <w:t xml:space="preserve"> las causas y manifestaciones de la violencia, </w:t>
+      </w:r>
+      <w:r>
+        <w:rPr>
+          <w:rFonts w:ascii="Arial" w:hAnsi="Arial" w:cs="Arial"/>
+          <w:sz w:val="24"/>
+          <w:szCs w:val="24"/>
+        </w:rPr>
+        <w:t>producir</w:t>
+      </w:r>
+      <w:r>
+        <w:rPr>
+          <w:rFonts w:ascii="Arial" w:hAnsi="Arial" w:cs="Arial"/>
+          <w:sz w:val="24"/>
+          <w:szCs w:val="24"/>
+        </w:rPr>
+        <w:t xml:space="preserve"> capacidades en la comunidad educativa para manejar conflictos, fomentar una cultura de respeto y colaboración, </w:t>
+      </w:r>
+      <w:r>
+        <w:rPr>
+          <w:rFonts w:ascii="Arial" w:hAnsi="Arial" w:cs="Arial"/>
+          <w:sz w:val="24"/>
+          <w:szCs w:val="24"/>
+        </w:rPr>
+        <w:t>replicar</w:t>
+      </w:r>
+      <w:r>
+        <w:rPr>
+          <w:rFonts w:ascii="Arial" w:hAnsi="Arial" w:cs="Arial"/>
+          <w:sz w:val="24"/>
+          <w:szCs w:val="24"/>
+        </w:rPr>
+        <w:t xml:space="preserve"> políticas claras para prevenir y responder a incidentes de manera efectiva.</w:t>
+      </w:r>
+    </w:p>
     <w:p/>
     <w:p>
       <w:pPr>
@@ -6767,21 +6910,205 @@
           <w:szCs w:val="24"/>
         </w:rPr>
       </w:pPr>
-      <w:bookmarkStart w:id="23" w:name="_Toc167991276"/>
-      <w:r>
-        <w:rPr>
-          <w:rFonts w:ascii="Arial" w:hAnsi="Arial" w:cs="Arial"/>
-          <w:b/>
-          <w:bCs/>
-          <w:color w:val="000000" w:themeColor="text1"/>
-          <w:sz w:val="24"/>
-          <w:szCs w:val="24"/>
-        </w:rPr>
-        <w:t>Especifico</w:t>
-      </w:r>
-      <w:bookmarkEnd w:id="23"/>
-    </w:p>
-    <w:p/>
+      <w:r>
+        <w:rPr>
+          <w:rFonts w:ascii="Arial" w:hAnsi="Arial" w:cs="Arial"/>
+          <w:b/>
+          <w:bCs/>
+          <w:color w:val="000000" w:themeColor="text1"/>
+          <w:sz w:val="24"/>
+          <w:szCs w:val="24"/>
+        </w:rPr>
+        <w:t>Específico</w:t>
+      </w:r>
+      <w:r>
+        <w:rPr>
+          <w:rFonts w:ascii="Arial" w:hAnsi="Arial" w:cs="Arial"/>
+          <w:b/>
+          <w:bCs/>
+          <w:color w:val="000000" w:themeColor="text1"/>
+          <w:sz w:val="24"/>
+          <w:szCs w:val="24"/>
+        </w:rPr>
+        <w:t>s</w:t>
+      </w:r>
+    </w:p>
+    <w:p>
+      <w:pPr>
+        <w:pStyle w:val="Prrafodelista"/>
+        <w:numPr>
+          <w:ilvl w:val="0"/>
+          <w:numId w:val="12"/>
+        </w:numPr>
+        <w:spacing w:line="360" w:lineRule="auto"/>
+        <w:jc w:val="both"/>
+        <w:rPr>
+          <w:rFonts w:ascii="Arial" w:hAnsi="Arial" w:cs="Arial"/>
+          <w:sz w:val="24"/>
+          <w:szCs w:val="24"/>
+        </w:rPr>
+      </w:pPr>
+      <w:r>
+        <w:rPr>
+          <w:rFonts w:ascii="Arial" w:hAnsi="Arial" w:cs="Arial"/>
+          <w:sz w:val="24"/>
+          <w:szCs w:val="24"/>
+        </w:rPr>
+        <w:t xml:space="preserve">Identificar las principales causas </w:t>
+      </w:r>
+      <w:r>
+        <w:rPr>
+          <w:rFonts w:ascii="Arial" w:hAnsi="Arial" w:cs="Arial"/>
+          <w:sz w:val="24"/>
+          <w:szCs w:val="24"/>
+        </w:rPr>
+        <w:t>que llevan a los jóvenes a ser violentos con los demás compañeros</w:t>
+      </w:r>
+      <w:r>
+        <w:rPr>
+          <w:rFonts w:ascii="Arial" w:hAnsi="Arial" w:cs="Arial"/>
+          <w:sz w:val="24"/>
+          <w:szCs w:val="24"/>
+        </w:rPr>
+        <w:t xml:space="preserve">. Recabar información mediante encuestas y entrevistas </w:t>
+      </w:r>
+      <w:r>
+        <w:rPr>
+          <w:rFonts w:ascii="Arial" w:hAnsi="Arial" w:cs="Arial"/>
+          <w:sz w:val="24"/>
+          <w:szCs w:val="24"/>
+        </w:rPr>
+        <w:t>en el instituto, para luego examinar</w:t>
+      </w:r>
+      <w:r>
+        <w:rPr>
+          <w:rFonts w:ascii="Arial" w:hAnsi="Arial" w:cs="Arial"/>
+          <w:sz w:val="24"/>
+          <w:szCs w:val="24"/>
+        </w:rPr>
+        <w:t xml:space="preserve"> los datos</w:t>
+      </w:r>
+      <w:r>
+        <w:rPr>
+          <w:rFonts w:ascii="Arial" w:hAnsi="Arial" w:cs="Arial"/>
+          <w:sz w:val="24"/>
+          <w:szCs w:val="24"/>
+        </w:rPr>
+        <w:t xml:space="preserve"> y poder deducir de cierta manera los</w:t>
+      </w:r>
+      <w:r>
+        <w:rPr>
+          <w:rFonts w:ascii="Arial" w:hAnsi="Arial" w:cs="Arial"/>
+          <w:sz w:val="24"/>
+          <w:szCs w:val="24"/>
+        </w:rPr>
+        <w:t xml:space="preserve"> patrones de violencia</w:t>
+      </w:r>
+      <w:r>
+        <w:rPr>
+          <w:rFonts w:ascii="Arial" w:hAnsi="Arial" w:cs="Arial"/>
+          <w:sz w:val="24"/>
+          <w:szCs w:val="24"/>
+        </w:rPr>
+        <w:t xml:space="preserve"> para relacionar las causas y efectos que conlleva la violencia en los ámbitos estudiantiles.</w:t>
+      </w:r>
+    </w:p>
+    <w:p>
+      <w:pPr>
+        <w:pStyle w:val="Prrafodelista"/>
+        <w:numPr>
+          <w:ilvl w:val="0"/>
+          <w:numId w:val="12"/>
+        </w:numPr>
+        <w:spacing w:line="360" w:lineRule="auto"/>
+        <w:jc w:val="both"/>
+        <w:rPr>
+          <w:rFonts w:ascii="Arial" w:hAnsi="Arial" w:cs="Arial"/>
+          <w:sz w:val="24"/>
+          <w:szCs w:val="24"/>
+        </w:rPr>
+      </w:pPr>
+      <w:r>
+        <w:rPr>
+          <w:rFonts w:ascii="Arial" w:hAnsi="Arial" w:cs="Arial"/>
+          <w:sz w:val="24"/>
+          <w:szCs w:val="24"/>
+        </w:rPr>
+        <w:t xml:space="preserve">Sugerir </w:t>
+      </w:r>
+      <w:r>
+        <w:rPr>
+          <w:rFonts w:ascii="Arial" w:hAnsi="Arial" w:cs="Arial"/>
+          <w:sz w:val="24"/>
+          <w:szCs w:val="24"/>
+        </w:rPr>
+        <w:t>un plan de acción integral para la prevención de la violencia escolar</w:t>
+      </w:r>
+      <w:r>
+        <w:rPr>
+          <w:rFonts w:ascii="Arial" w:hAnsi="Arial" w:cs="Arial"/>
+          <w:sz w:val="24"/>
+          <w:szCs w:val="24"/>
+        </w:rPr>
+        <w:t xml:space="preserve"> que establecerán normas que podrán estimar una mejoría en el ambiente estudiantil</w:t>
+      </w:r>
+      <w:r>
+        <w:rPr>
+          <w:rFonts w:ascii="Arial" w:hAnsi="Arial" w:cs="Arial"/>
+          <w:sz w:val="24"/>
+          <w:szCs w:val="24"/>
+        </w:rPr>
+        <w:t>, para poder designar</w:t>
+      </w:r>
+      <w:r>
+        <w:rPr>
+          <w:rFonts w:ascii="Arial" w:hAnsi="Arial" w:cs="Arial"/>
+          <w:sz w:val="24"/>
+          <w:szCs w:val="24"/>
+        </w:rPr>
+        <w:t xml:space="preserve"> </w:t>
+      </w:r>
+      <w:r>
+        <w:rPr>
+          <w:rFonts w:ascii="Arial" w:hAnsi="Arial" w:cs="Arial"/>
+          <w:sz w:val="24"/>
+          <w:szCs w:val="24"/>
+        </w:rPr>
+        <w:t>programas de concienciación y capacitación, implementar actividades y talleres que promuevan la empatía y la resolución pacífica de conflictos</w:t>
+      </w:r>
+      <w:r>
+        <w:rPr>
+          <w:rFonts w:ascii="Arial" w:hAnsi="Arial" w:cs="Arial"/>
+          <w:sz w:val="24"/>
+          <w:szCs w:val="24"/>
+        </w:rPr>
+        <w:t>, además</w:t>
+      </w:r>
+      <w:r>
+        <w:rPr>
+          <w:rFonts w:ascii="Arial" w:hAnsi="Arial" w:cs="Arial"/>
+          <w:sz w:val="24"/>
+          <w:szCs w:val="24"/>
+        </w:rPr>
+        <w:t xml:space="preserve"> </w:t>
+      </w:r>
+      <w:r>
+        <w:rPr>
+          <w:rFonts w:ascii="Arial" w:hAnsi="Arial" w:cs="Arial"/>
+          <w:sz w:val="24"/>
+          <w:szCs w:val="24"/>
+        </w:rPr>
+        <w:t xml:space="preserve">de </w:t>
+      </w:r>
+      <w:r>
+        <w:rPr>
+          <w:rFonts w:ascii="Arial" w:hAnsi="Arial" w:cs="Arial"/>
+          <w:sz w:val="24"/>
+          <w:szCs w:val="24"/>
+        </w:rPr>
+        <w:t>establecer un sistema de monitoreo y evaluación continua.</w:t>
+      </w:r>
+    </w:p>
     <w:p>
       <w:pPr>
         <w:autoSpaceDE w:val="0"/>
@@ -6827,7 +7154,7 @@
           <w:szCs w:val="28"/>
         </w:rPr>
       </w:pPr>
-      <w:bookmarkStart w:id="24" w:name="_Toc167991277"/>
+      <w:bookmarkStart w:id="23" w:name="_Toc167991277"/>
       <w:r>
         <w:rPr>
           <w:rFonts w:ascii="Arial" w:hAnsi="Arial" w:cs="Arial"/>
@@ -6840,7 +7167,7 @@
         <w:lastRenderedPageBreak/>
         <w:t>Estrategias de Investigación</w:t>
       </w:r>
-      <w:bookmarkEnd w:id="24"/>
+      <w:bookmarkEnd w:id="23"/>
     </w:p>
     <w:p>
       <w:pPr>
@@ -6872,10 +7199,14 @@
         <w:br w:type="page"/>
       </w:r>
     </w:p>
-    <w:bookmarkStart w:id="25" w:name="_Toc167991278" w:displacedByCustomXml="next"/>
+    <w:bookmarkStart w:id="24" w:name="_Toc167991278" w:displacedByCustomXml="next"/>
     <w:sdt>
       <w:sdtPr>
         <w:rPr>
+          <w:rFonts w:asciiTheme="minorHAnsi" w:eastAsiaTheme="minorHAnsi" w:hAnsiTheme="minorHAnsi" w:cstheme="minorBidi"/>
+          <w:color w:val="auto"/>
+          <w:sz w:val="22"/>
+          <w:szCs w:val="22"/>
           <w:lang w:val="es-ES"/>
         </w:rPr>
         <w:id w:val="-557011917"/>
@@ -6886,10 +7217,6 @@
       </w:sdtPr>
       <w:sdtEndPr>
         <w:rPr>
-          <w:rFonts w:asciiTheme="minorHAnsi" w:eastAsiaTheme="minorHAnsi" w:hAnsiTheme="minorHAnsi" w:cstheme="minorBidi"/>
-          <w:color w:val="auto"/>
-          <w:sz w:val="22"/>
-          <w:szCs w:val="22"/>
           <w:lang w:val="es-GT"/>
         </w:rPr>
       </w:sdtEndPr>
@@ -6917,13 +7244,14 @@
             </w:rPr>
             <w:t>Bibliografía</w:t>
           </w:r>
-          <w:bookmarkEnd w:id="25"/>
+          <w:bookmarkEnd w:id="24"/>
         </w:p>
         <w:sdt>
           <w:sdtPr>
             <w:id w:val="111145805"/>
             <w:bibliography/>
           </w:sdtPr>
+          <w:sdtEndPr/>
           <w:sdtContent>
             <w:p>
               <w:pPr>
@@ -7613,6 +7941,119 @@
     </w:lvl>
   </w:abstractNum>
   <w:abstractNum w:abstractNumId="3" w15:restartNumberingAfterBreak="0">
+    <w:nsid w:val="2E6D4F2C"/>
+    <w:multiLevelType w:val="hybridMultilevel"/>
+    <w:tmpl w:val="0A0A872C"/>
+    <w:lvl w:ilvl="0" w:tplc="080A0001">
+      <w:start w:val="1"/>
+      <w:numFmt w:val="bullet"/>
+      <w:lvlText w:val=""/>
+      <w:lvlJc w:val="left"/>
+      <w:pPr>
+        <w:ind w:left="720" w:hanging="360"/>
+      </w:pPr>
+      <w:rPr>
+        <w:rFonts w:ascii="Symbol" w:hAnsi="Symbol" w:hint="default"/>
+      </w:rPr>
+    </w:lvl>
+    <w:lvl w:ilvl="1" w:tplc="FFFFFFFF" w:tentative="1">
+      <w:start w:val="1"/>
+      <w:numFmt w:val="bullet"/>
+      <w:lvlText w:val="o"/>
+      <w:lvlJc w:val="left"/>
+      <w:pPr>
+        <w:ind w:left="1440" w:hanging="360"/>
+      </w:pPr>
+      <w:rPr>
+        <w:rFonts w:ascii="Courier New" w:hAnsi="Courier New" w:cs="Courier New" w:hint="default"/>
+      </w:rPr>
+    </w:lvl>
+    <w:lvl w:ilvl="2" w:tplc="FFFFFFFF" w:tentative="1">
+      <w:start w:val="1"/>
+      <w:numFmt w:val="bullet"/>
+      <w:lvlText w:val=""/>
+      <w:lvlJc w:val="left"/>
+      <w:pPr>
+        <w:ind w:left="2160" w:hanging="360"/>
+      </w:pPr>
+      <w:rPr>
+        <w:rFonts w:ascii="Wingdings" w:hAnsi="Wingdings" w:hint="default"/>
+      </w:rPr>
+    </w:lvl>
+    <w:lvl w:ilvl="3" w:tplc="FFFFFFFF" w:tentative="1">
+      <w:start w:val="1"/>
+      <w:numFmt w:val="bullet"/>
+      <w:lvlText w:val=""/>
+      <w:lvlJc w:val="left"/>
+      <w:pPr>
+        <w:ind w:left="2880" w:hanging="360"/>
+      </w:pPr>
+      <w:rPr>
+        <w:rFonts w:ascii="Symbol" w:hAnsi="Symbol" w:hint="default"/>
+      </w:rPr>
+    </w:lvl>
+    <w:lvl w:ilvl="4" w:tplc="FFFFFFFF" w:tentative="1">
+      <w:start w:val="1"/>
+      <w:numFmt w:val="bullet"/>
+      <w:lvlText w:val="o"/>
+      <w:lvlJc w:val="left"/>
+      <w:pPr>
+        <w:ind w:left="3600" w:hanging="360"/>
+      </w:pPr>
+      <w:rPr>
+        <w:rFonts w:ascii="Courier New" w:hAnsi="Courier New" w:cs="Courier New" w:hint="default"/>
+      </w:rPr>
+    </w:lvl>
+    <w:lvl w:ilvl="5" w:tplc="FFFFFFFF" w:tentative="1">
+      <w:start w:val="1"/>
+      <w:numFmt w:val="bullet"/>
+      <w:lvlText w:val=""/>
+      <w:lvlJc w:val="left"/>
+      <w:pPr>
+        <w:ind w:left="4320" w:hanging="360"/>
+      </w:pPr>
+      <w:rPr>
+        <w:rFonts w:ascii="Wingdings" w:hAnsi="Wingdings" w:hint="default"/>
+      </w:rPr>
+    </w:lvl>
+    <w:lvl w:ilvl="6" w:tplc="FFFFFFFF" w:tentative="1">
+      <w:start w:val="1"/>
+      <w:numFmt w:val="bullet"/>
+      <w:lvlText w:val=""/>
+      <w:lvlJc w:val="left"/>
+      <w:pPr>
+        <w:ind w:left="5040" w:hanging="360"/>
+      </w:pPr>
+      <w:rPr>
+        <w:rFonts w:ascii="Symbol" w:hAnsi="Symbol" w:hint="default"/>
+      </w:rPr>
+    </w:lvl>
+    <w:lvl w:ilvl="7" w:tplc="FFFFFFFF" w:tentative="1">
+      <w:start w:val="1"/>
+      <w:numFmt w:val="bullet"/>
+      <w:lvlText w:val="o"/>
+      <w:lvlJc w:val="left"/>
+      <w:pPr>
+        <w:ind w:left="5760" w:hanging="360"/>
+      </w:pPr>
+      <w:rPr>
+        <w:rFonts w:ascii="Courier New" w:hAnsi="Courier New" w:cs="Courier New" w:hint="default"/>
+      </w:rPr>
+    </w:lvl>
+    <w:lvl w:ilvl="8" w:tplc="FFFFFFFF" w:tentative="1">
+      <w:start w:val="1"/>
+      <w:numFmt w:val="bullet"/>
+      <w:lvlText w:val=""/>
+      <w:lvlJc w:val="left"/>
+      <w:pPr>
+        <w:ind w:left="6480" w:hanging="360"/>
+      </w:pPr>
+      <w:rPr>
+        <w:rFonts w:ascii="Wingdings" w:hAnsi="Wingdings" w:hint="default"/>
+      </w:rPr>
+    </w:lvl>
+  </w:abstractNum>
+  <w:abstractNum w:abstractNumId="4" w15:restartNumberingAfterBreak="0">
     <w:nsid w:val="39193294"/>
     <w:multiLevelType w:val="hybridMultilevel"/>
     <w:tmpl w:val="0A92FA60"/>
@@ -7724,7 +8165,7 @@
       </w:rPr>
     </w:lvl>
   </w:abstractNum>
-  <w:abstractNum w:abstractNumId="4" w15:restartNumberingAfterBreak="0">
+  <w:abstractNum w:abstractNumId="5" w15:restartNumberingAfterBreak="0">
     <w:nsid w:val="58BB5322"/>
     <w:multiLevelType w:val="hybridMultilevel"/>
     <w:tmpl w:val="FD20598C"/>
@@ -7837,7 +8278,120 @@
       </w:rPr>
     </w:lvl>
   </w:abstractNum>
-  <w:abstractNum w:abstractNumId="5" w15:restartNumberingAfterBreak="0">
+  <w:abstractNum w:abstractNumId="6" w15:restartNumberingAfterBreak="0">
+    <w:nsid w:val="609879D3"/>
+    <w:multiLevelType w:val="hybridMultilevel"/>
+    <w:tmpl w:val="E3803136"/>
+    <w:lvl w:ilvl="0" w:tplc="080A000F">
+      <w:start w:val="1"/>
+      <w:numFmt w:val="decimal"/>
+      <w:lvlText w:val="%1."/>
+      <w:lvlJc w:val="left"/>
+      <w:pPr>
+        <w:ind w:left="720" w:hanging="360"/>
+      </w:pPr>
+      <w:rPr>
+        <w:rFonts w:hint="default"/>
+      </w:rPr>
+    </w:lvl>
+    <w:lvl w:ilvl="1" w:tplc="FFFFFFFF" w:tentative="1">
+      <w:start w:val="1"/>
+      <w:numFmt w:val="bullet"/>
+      <w:lvlText w:val="o"/>
+      <w:lvlJc w:val="left"/>
+      <w:pPr>
+        <w:ind w:left="1440" w:hanging="360"/>
+      </w:pPr>
+      <w:rPr>
+        <w:rFonts w:ascii="Courier New" w:hAnsi="Courier New" w:cs="Courier New" w:hint="default"/>
+      </w:rPr>
+    </w:lvl>
+    <w:lvl w:ilvl="2" w:tplc="FFFFFFFF" w:tentative="1">
+      <w:start w:val="1"/>
+      <w:numFmt w:val="bullet"/>
+      <w:lvlText w:val=""/>
+      <w:lvlJc w:val="left"/>
+      <w:pPr>
+        <w:ind w:left="2160" w:hanging="360"/>
+      </w:pPr>
+      <w:rPr>
+        <w:rFonts w:ascii="Wingdings" w:hAnsi="Wingdings" w:hint="default"/>
+      </w:rPr>
+    </w:lvl>
+    <w:lvl w:ilvl="3" w:tplc="FFFFFFFF" w:tentative="1">
+      <w:start w:val="1"/>
+      <w:numFmt w:val="bullet"/>
+      <w:lvlText w:val=""/>
+      <w:lvlJc w:val="left"/>
+      <w:pPr>
+        <w:ind w:left="2880" w:hanging="360"/>
+      </w:pPr>
+      <w:rPr>
+        <w:rFonts w:ascii="Symbol" w:hAnsi="Symbol" w:hint="default"/>
+      </w:rPr>
+    </w:lvl>
+    <w:lvl w:ilvl="4" w:tplc="FFFFFFFF" w:tentative="1">
+      <w:start w:val="1"/>
+      <w:numFmt w:val="bullet"/>
+      <w:lvlText w:val="o"/>
+      <w:lvlJc w:val="left"/>
+      <w:pPr>
+        <w:ind w:left="3600" w:hanging="360"/>
+      </w:pPr>
+      <w:rPr>
+        <w:rFonts w:ascii="Courier New" w:hAnsi="Courier New" w:cs="Courier New" w:hint="default"/>
+      </w:rPr>
+    </w:lvl>
+    <w:lvl w:ilvl="5" w:tplc="FFFFFFFF" w:tentative="1">
+      <w:start w:val="1"/>
+      <w:numFmt w:val="bullet"/>
+      <w:lvlText w:val=""/>
+      <w:lvlJc w:val="left"/>
+      <w:pPr>
+        <w:ind w:left="4320" w:hanging="360"/>
+      </w:pPr>
+      <w:rPr>
+        <w:rFonts w:ascii="Wingdings" w:hAnsi="Wingdings" w:hint="default"/>
+      </w:rPr>
+    </w:lvl>
+    <w:lvl w:ilvl="6" w:tplc="FFFFFFFF" w:tentative="1">
+      <w:start w:val="1"/>
+      <w:numFmt w:val="bullet"/>
+      <w:lvlText w:val=""/>
+      <w:lvlJc w:val="left"/>
+      <w:pPr>
+        <w:ind w:left="5040" w:hanging="360"/>
+      </w:pPr>
+      <w:rPr>
+        <w:rFonts w:ascii="Symbol" w:hAnsi="Symbol" w:hint="default"/>
+      </w:rPr>
+    </w:lvl>
+    <w:lvl w:ilvl="7" w:tplc="FFFFFFFF" w:tentative="1">
+      <w:start w:val="1"/>
+      <w:numFmt w:val="bullet"/>
+      <w:lvlText w:val="o"/>
+      <w:lvlJc w:val="left"/>
+      <w:pPr>
+        <w:ind w:left="5760" w:hanging="360"/>
+      </w:pPr>
+      <w:rPr>
+        <w:rFonts w:ascii="Courier New" w:hAnsi="Courier New" w:cs="Courier New" w:hint="default"/>
+      </w:rPr>
+    </w:lvl>
+    <w:lvl w:ilvl="8" w:tplc="FFFFFFFF" w:tentative="1">
+      <w:start w:val="1"/>
+      <w:numFmt w:val="bullet"/>
+      <w:lvlText w:val=""/>
+      <w:lvlJc w:val="left"/>
+      <w:pPr>
+        <w:ind w:left="6480" w:hanging="360"/>
+      </w:pPr>
+      <w:rPr>
+        <w:rFonts w:ascii="Wingdings" w:hAnsi="Wingdings" w:hint="default"/>
+      </w:rPr>
+    </w:lvl>
+  </w:abstractNum>
+  <w:abstractNum w:abstractNumId="7" w15:restartNumberingAfterBreak="0">
     <w:nsid w:val="62A105EC"/>
     <w:multiLevelType w:val="hybridMultilevel"/>
     <w:tmpl w:val="A502B0A0"/>
@@ -7949,7 +8503,7 @@
       </w:rPr>
     </w:lvl>
   </w:abstractNum>
-  <w:abstractNum w:abstractNumId="6" w15:restartNumberingAfterBreak="0">
+  <w:abstractNum w:abstractNumId="8" w15:restartNumberingAfterBreak="0">
     <w:nsid w:val="62C32300"/>
     <w:multiLevelType w:val="hybridMultilevel"/>
     <w:tmpl w:val="E2EAA968"/>
@@ -8061,7 +8615,233 @@
       </w:rPr>
     </w:lvl>
   </w:abstractNum>
-  <w:abstractNum w:abstractNumId="7" w15:restartNumberingAfterBreak="0">
+  <w:abstractNum w:abstractNumId="9" w15:restartNumberingAfterBreak="0">
+    <w:nsid w:val="660234F7"/>
+    <w:multiLevelType w:val="hybridMultilevel"/>
+    <w:tmpl w:val="4BD0D6EA"/>
+    <w:lvl w:ilvl="0" w:tplc="100A0001">
+      <w:start w:val="1"/>
+      <w:numFmt w:val="bullet"/>
+      <w:lvlText w:val=""/>
+      <w:lvlJc w:val="left"/>
+      <w:pPr>
+        <w:ind w:left="786" w:hanging="360"/>
+      </w:pPr>
+      <w:rPr>
+        <w:rFonts w:ascii="Symbol" w:hAnsi="Symbol" w:hint="default"/>
+      </w:rPr>
+    </w:lvl>
+    <w:lvl w:ilvl="1" w:tplc="100A0003" w:tentative="1">
+      <w:start w:val="1"/>
+      <w:numFmt w:val="bullet"/>
+      <w:lvlText w:val="o"/>
+      <w:lvlJc w:val="left"/>
+      <w:pPr>
+        <w:ind w:left="1506" w:hanging="360"/>
+      </w:pPr>
+      <w:rPr>
+        <w:rFonts w:ascii="Courier New" w:hAnsi="Courier New" w:cs="Courier New" w:hint="default"/>
+      </w:rPr>
+    </w:lvl>
+    <w:lvl w:ilvl="2" w:tplc="100A0005" w:tentative="1">
+      <w:start w:val="1"/>
+      <w:numFmt w:val="bullet"/>
+      <w:lvlText w:val=""/>
+      <w:lvlJc w:val="left"/>
+      <w:pPr>
+        <w:ind w:left="2226" w:hanging="360"/>
+      </w:pPr>
+      <w:rPr>
+        <w:rFonts w:ascii="Wingdings" w:hAnsi="Wingdings" w:hint="default"/>
+      </w:rPr>
+    </w:lvl>
+    <w:lvl w:ilvl="3" w:tplc="100A0001" w:tentative="1">
+      <w:start w:val="1"/>
+      <w:numFmt w:val="bullet"/>
+      <w:lvlText w:val=""/>
+      <w:lvlJc w:val="left"/>
+      <w:pPr>
+        <w:ind w:left="2946" w:hanging="360"/>
+      </w:pPr>
+      <w:rPr>
+        <w:rFonts w:ascii="Symbol" w:hAnsi="Symbol" w:hint="default"/>
+      </w:rPr>
+    </w:lvl>
+    <w:lvl w:ilvl="4" w:tplc="100A0003" w:tentative="1">
+      <w:start w:val="1"/>
+      <w:numFmt w:val="bullet"/>
+      <w:lvlText w:val="o"/>
+      <w:lvlJc w:val="left"/>
+      <w:pPr>
+        <w:ind w:left="3666" w:hanging="360"/>
+      </w:pPr>
+      <w:rPr>
+        <w:rFonts w:ascii="Courier New" w:hAnsi="Courier New" w:cs="Courier New" w:hint="default"/>
+      </w:rPr>
+    </w:lvl>
+    <w:lvl w:ilvl="5" w:tplc="100A0005" w:tentative="1">
+      <w:start w:val="1"/>
+      <w:numFmt w:val="bullet"/>
+      <w:lvlText w:val=""/>
+      <w:lvlJc w:val="left"/>
+      <w:pPr>
+        <w:ind w:left="4386" w:hanging="360"/>
+      </w:pPr>
+      <w:rPr>
+        <w:rFonts w:ascii="Wingdings" w:hAnsi="Wingdings" w:hint="default"/>
+      </w:rPr>
+    </w:lvl>
+    <w:lvl w:ilvl="6" w:tplc="100A0001" w:tentative="1">
+      <w:start w:val="1"/>
+      <w:numFmt w:val="bullet"/>
+      <w:lvlText w:val=""/>
+      <w:lvlJc w:val="left"/>
+      <w:pPr>
+        <w:ind w:left="5106" w:hanging="360"/>
+      </w:pPr>
+      <w:rPr>
+        <w:rFonts w:ascii="Symbol" w:hAnsi="Symbol" w:hint="default"/>
+      </w:rPr>
+    </w:lvl>
+    <w:lvl w:ilvl="7" w:tplc="100A0003" w:tentative="1">
+      <w:start w:val="1"/>
+      <w:numFmt w:val="bullet"/>
+      <w:lvlText w:val="o"/>
+      <w:lvlJc w:val="left"/>
+      <w:pPr>
+        <w:ind w:left="5826" w:hanging="360"/>
+      </w:pPr>
+      <w:rPr>
+        <w:rFonts w:ascii="Courier New" w:hAnsi="Courier New" w:cs="Courier New" w:hint="default"/>
+      </w:rPr>
+    </w:lvl>
+    <w:lvl w:ilvl="8" w:tplc="100A0005" w:tentative="1">
+      <w:start w:val="1"/>
+      <w:numFmt w:val="bullet"/>
+      <w:lvlText w:val=""/>
+      <w:lvlJc w:val="left"/>
+      <w:pPr>
+        <w:ind w:left="6546" w:hanging="360"/>
+      </w:pPr>
+      <w:rPr>
+        <w:rFonts w:ascii="Wingdings" w:hAnsi="Wingdings" w:hint="default"/>
+      </w:rPr>
+    </w:lvl>
+  </w:abstractNum>
+  <w:abstractNum w:abstractNumId="10" w15:restartNumberingAfterBreak="0">
+    <w:nsid w:val="67184627"/>
+    <w:multiLevelType w:val="hybridMultilevel"/>
+    <w:tmpl w:val="10447A1A"/>
+    <w:lvl w:ilvl="0" w:tplc="100A000B">
+      <w:start w:val="1"/>
+      <w:numFmt w:val="bullet"/>
+      <w:lvlText w:val=""/>
+      <w:lvlJc w:val="left"/>
+      <w:pPr>
+        <w:ind w:left="720" w:hanging="360"/>
+      </w:pPr>
+      <w:rPr>
+        <w:rFonts w:ascii="Wingdings" w:hAnsi="Wingdings" w:hint="default"/>
+      </w:rPr>
+    </w:lvl>
+    <w:lvl w:ilvl="1" w:tplc="100A0003" w:tentative="1">
+      <w:start w:val="1"/>
+      <w:numFmt w:val="bullet"/>
+      <w:lvlText w:val="o"/>
+      <w:lvlJc w:val="left"/>
+      <w:pPr>
+        <w:ind w:left="1440" w:hanging="360"/>
+      </w:pPr>
+      <w:rPr>
+        <w:rFonts w:ascii="Courier New" w:hAnsi="Courier New" w:cs="Courier New" w:hint="default"/>
+      </w:rPr>
+    </w:lvl>
+    <w:lvl w:ilvl="2" w:tplc="100A0005" w:tentative="1">
+      <w:start w:val="1"/>
+      <w:numFmt w:val="bullet"/>
+      <w:lvlText w:val=""/>
+      <w:lvlJc w:val="left"/>
+      <w:pPr>
+        <w:ind w:left="2160" w:hanging="360"/>
+      </w:pPr>
+      <w:rPr>
+        <w:rFonts w:ascii="Wingdings" w:hAnsi="Wingdings" w:hint="default"/>
+      </w:rPr>
+    </w:lvl>
+    <w:lvl w:ilvl="3" w:tplc="100A0001" w:tentative="1">
+      <w:start w:val="1"/>
+      <w:numFmt w:val="bullet"/>
+      <w:lvlText w:val=""/>
+      <w:lvlJc w:val="left"/>
+      <w:pPr>
+        <w:ind w:left="2880" w:hanging="360"/>
+      </w:pPr>
+      <w:rPr>
+        <w:rFonts w:ascii="Symbol" w:hAnsi="Symbol" w:hint="default"/>
+      </w:rPr>
+    </w:lvl>
+    <w:lvl w:ilvl="4" w:tplc="100A0003" w:tentative="1">
+      <w:start w:val="1"/>
+      <w:numFmt w:val="bullet"/>
+      <w:lvlText w:val="o"/>
+      <w:lvlJc w:val="left"/>
+      <w:pPr>
+        <w:ind w:left="3600" w:hanging="360"/>
+      </w:pPr>
+      <w:rPr>
+        <w:rFonts w:ascii="Courier New" w:hAnsi="Courier New" w:cs="Courier New" w:hint="default"/>
+      </w:rPr>
+    </w:lvl>
+    <w:lvl w:ilvl="5" w:tplc="100A0005" w:tentative="1">
+      <w:start w:val="1"/>
+      <w:numFmt w:val="bullet"/>
+      <w:lvlText w:val=""/>
+      <w:lvlJc w:val="left"/>
+      <w:pPr>
+        <w:ind w:left="4320" w:hanging="360"/>
+      </w:pPr>
+      <w:rPr>
+        <w:rFonts w:ascii="Wingdings" w:hAnsi="Wingdings" w:hint="default"/>
+      </w:rPr>
+    </w:lvl>
+    <w:lvl w:ilvl="6" w:tplc="100A0001" w:tentative="1">
+      <w:start w:val="1"/>
+      <w:numFmt w:val="bullet"/>
+      <w:lvlText w:val=""/>
+      <w:lvlJc w:val="left"/>
+      <w:pPr>
+        <w:ind w:left="5040" w:hanging="360"/>
+      </w:pPr>
+      <w:rPr>
+        <w:rFonts w:ascii="Symbol" w:hAnsi="Symbol" w:hint="default"/>
+      </w:rPr>
+    </w:lvl>
+    <w:lvl w:ilvl="7" w:tplc="100A0003" w:tentative="1">
+      <w:start w:val="1"/>
+      <w:numFmt w:val="bullet"/>
+      <w:lvlText w:val="o"/>
+      <w:lvlJc w:val="left"/>
+      <w:pPr>
+        <w:ind w:left="5760" w:hanging="360"/>
+      </w:pPr>
+      <w:rPr>
+        <w:rFonts w:ascii="Courier New" w:hAnsi="Courier New" w:cs="Courier New" w:hint="default"/>
+      </w:rPr>
+    </w:lvl>
+    <w:lvl w:ilvl="8" w:tplc="100A0005" w:tentative="1">
+      <w:start w:val="1"/>
+      <w:numFmt w:val="bullet"/>
+      <w:lvlText w:val=""/>
+      <w:lvlJc w:val="left"/>
+      <w:pPr>
+        <w:ind w:left="6480" w:hanging="360"/>
+      </w:pPr>
+      <w:rPr>
+        <w:rFonts w:ascii="Wingdings" w:hAnsi="Wingdings" w:hint="default"/>
+      </w:rPr>
+    </w:lvl>
+  </w:abstractNum>
+  <w:abstractNum w:abstractNumId="11" w15:restartNumberingAfterBreak="0">
     <w:nsid w:val="7E9325B8"/>
     <w:multiLevelType w:val="hybridMultilevel"/>
     <w:tmpl w:val="9EE2B70A"/>
@@ -8148,28 +8928,40 @@
     </w:lvl>
   </w:abstractNum>
   <w:num w:numId="1">
-    <w:abstractNumId w:val="4"/>
+    <w:abstractNumId w:val="5"/>
   </w:num>
   <w:num w:numId="2">
     <w:abstractNumId w:val="0"/>
   </w:num>
   <w:num w:numId="3">
+    <w:abstractNumId w:val="11"/>
+  </w:num>
+  <w:num w:numId="4">
     <w:abstractNumId w:val="7"/>
   </w:num>
-  <w:num w:numId="4">
-    <w:abstractNumId w:val="5"/>
-  </w:num>
   <w:num w:numId="5">
-    <w:abstractNumId w:val="6"/>
+    <w:abstractNumId w:val="8"/>
   </w:num>
   <w:num w:numId="6">
-    <w:abstractNumId w:val="3"/>
+    <w:abstractNumId w:val="4"/>
   </w:num>
   <w:num w:numId="7">
     <w:abstractNumId w:val="2"/>
   </w:num>
   <w:num w:numId="8">
     <w:abstractNumId w:val="1"/>
+  </w:num>
+  <w:num w:numId="9">
+    <w:abstractNumId w:val="9"/>
+  </w:num>
+  <w:num w:numId="10">
+    <w:abstractNumId w:val="10"/>
+  </w:num>
+  <w:num w:numId="11">
+    <w:abstractNumId w:val="6"/>
+  </w:num>
+  <w:num w:numId="12">
+    <w:abstractNumId w:val="3"/>
   </w:num>
 </w:numbering>
 </file>
@@ -8297,6 +9089,7 @@
     <w:lsdException w:name="HTML Sample" w:semiHidden="1" w:unhideWhenUsed="1"/>
     <w:lsdException w:name="HTML Typewriter" w:semiHidden="1" w:unhideWhenUsed="1"/>
     <w:lsdException w:name="HTML Variable" w:semiHidden="1" w:unhideWhenUsed="1"/>
+    <w:lsdException w:name="Normal Table" w:semiHidden="1" w:unhideWhenUsed="1"/>
     <w:lsdException w:name="annotation subject" w:semiHidden="1" w:unhideWhenUsed="1"/>
     <w:lsdException w:name="No List" w:semiHidden="1" w:unhideWhenUsed="1"/>
     <w:lsdException w:name="Outline List 1" w:semiHidden="1" w:unhideWhenUsed="1"/>
@@ -8339,8 +9132,11 @@
     <w:lsdException w:name="Table Contemporary" w:semiHidden="1" w:unhideWhenUsed="1"/>
     <w:lsdException w:name="Table Elegant" w:semiHidden="1" w:unhideWhenUsed="1"/>
     <w:lsdException w:name="Table Professional" w:semiHidden="1" w:unhideWhenUsed="1"/>
+    <w:lsdException w:name="Table Subtle 1" w:semiHidden="1" w:unhideWhenUsed="1"/>
     <w:lsdException w:name="Table Subtle 2" w:semiHidden="1" w:unhideWhenUsed="1"/>
     <w:lsdException w:name="Table Web 1" w:semiHidden="1" w:unhideWhenUsed="1"/>
+    <w:lsdException w:name="Table Web 2" w:semiHidden="1" w:unhideWhenUsed="1"/>
+    <w:lsdException w:name="Table Web 3" w:semiHidden="1" w:unhideWhenUsed="1"/>
     <w:lsdException w:name="Balloon Text" w:semiHidden="1" w:unhideWhenUsed="1"/>
     <w:lsdException w:name="Table Grid" w:uiPriority="39"/>
     <w:lsdException w:name="Table Theme" w:semiHidden="1" w:unhideWhenUsed="1"/>

</xml_diff>

<commit_message>
Se agrego identificacion del planteamiento
</commit_message>
<xml_diff>
--- a/Investigación acción - Semana 1.docx
+++ b/Investigación acción - Semana 1.docx
@@ -3748,7 +3748,77 @@
     <w:p>
       <w:pPr>
         <w:spacing w:line="360" w:lineRule="auto"/>
-      </w:pPr>
+        <w:jc w:val="both"/>
+        <w:rPr>
+          <w:rFonts w:ascii="Arial" w:hAnsi="Arial" w:cs="Arial"/>
+          <w:sz w:val="24"/>
+          <w:szCs w:val="24"/>
+        </w:rPr>
+      </w:pPr>
+      <w:r>
+        <w:rPr>
+          <w:rFonts w:ascii="Arial" w:hAnsi="Arial" w:cs="Arial"/>
+          <w:sz w:val="24"/>
+          <w:szCs w:val="24"/>
+        </w:rPr>
+        <w:t>Hemos visto que la violencia escolar</w:t>
+      </w:r>
+      <w:r>
+        <w:rPr>
+          <w:rFonts w:ascii="Arial" w:hAnsi="Arial" w:cs="Arial"/>
+          <w:sz w:val="24"/>
+          <w:szCs w:val="24"/>
+        </w:rPr>
+        <w:t xml:space="preserve"> es un fenómeno multifacético que afecta la seguridad y el bienestar de estudiantes, docentes y personal administrativo. Este problema puede manifestarse a través de acoso escolar, agresiones físicas</w:t>
+      </w:r>
+      <w:r>
+        <w:rPr>
+          <w:rFonts w:ascii="Arial" w:hAnsi="Arial" w:cs="Arial"/>
+          <w:sz w:val="24"/>
+          <w:szCs w:val="24"/>
+        </w:rPr>
+        <w:t xml:space="preserve"> y/o </w:t>
+      </w:r>
+      <w:r>
+        <w:rPr>
+          <w:rFonts w:ascii="Arial" w:hAnsi="Arial" w:cs="Arial"/>
+          <w:sz w:val="24"/>
+          <w:szCs w:val="24"/>
+        </w:rPr>
+        <w:t>verbales</w:t>
+      </w:r>
+      <w:r>
+        <w:rPr>
+          <w:rFonts w:ascii="Arial" w:hAnsi="Arial" w:cs="Arial"/>
+          <w:sz w:val="24"/>
+          <w:szCs w:val="24"/>
+        </w:rPr>
+        <w:t xml:space="preserve"> o</w:t>
+      </w:r>
+      <w:r>
+        <w:rPr>
+          <w:rFonts w:ascii="Arial" w:hAnsi="Arial" w:cs="Arial"/>
+          <w:sz w:val="24"/>
+          <w:szCs w:val="24"/>
+        </w:rPr>
+        <w:t xml:space="preserve"> discriminación</w:t>
+      </w:r>
+      <w:r>
+        <w:rPr>
+          <w:rFonts w:ascii="Arial" w:hAnsi="Arial" w:cs="Arial"/>
+          <w:sz w:val="24"/>
+          <w:szCs w:val="24"/>
+        </w:rPr>
+        <w:t>, que son algunas más comunes</w:t>
+      </w:r>
+      <w:r>
+        <w:rPr>
+          <w:rFonts w:ascii="Arial" w:hAnsi="Arial" w:cs="Arial"/>
+          <w:sz w:val="24"/>
+          <w:szCs w:val="24"/>
+        </w:rPr>
+        <w:t>. Sus orígenes son diversos, incluyendo factores individuales como la falta de habilidades socioemocionales, y factores contextuales como la dinámica familiar, el entorno social y cultural, y las condiciones de la infraestructura escolar.</w:t>
+      </w:r>
     </w:p>
     <w:p>
       <w:pPr>
@@ -3963,7 +4033,17 @@
           <w:sz w:val="24"/>
           <w:szCs w:val="24"/>
         </w:rPr>
-        <w:t>“La investigación de la violencia juvenil ha aumentado nuestra comprensión de los factores que hacen que algunas poblaciones sean más vulnerables a la victimización y la perpetración. Los factores de riesgo aumentan la probabilidad de que una persona joven se vuelva violenta. Sin embargo, los factores de riesgo no son causas directas de la violencia juvenil; en cambio, estos factores contribuyen a la probabilidad de que se produzca la violencia juvenil.”</w:t>
+        <w:t xml:space="preserve">“La investigación de la violencia juvenil ha aumentado nuestra comprensión de los factores que hacen que algunas poblaciones sean más vulnerables a la victimización y la perpetración. Los factores de riesgo aumentan la probabilidad de que una persona joven se vuelva violenta. Sin embargo, los factores de riesgo no son causas directas </w:t>
+      </w:r>
+      <w:r>
+        <w:rPr>
+          <w:rFonts w:ascii="Arial" w:hAnsi="Arial" w:cs="Arial"/>
+          <w:color w:val="000000" w:themeColor="text1"/>
+          <w:sz w:val="24"/>
+          <w:szCs w:val="24"/>
+        </w:rPr>
+        <w:lastRenderedPageBreak/>
+        <w:t>de la violencia juvenil; en cambio, estos factores contribuyen a la probabilidad de que se produzca la violencia juvenil.”</w:t>
       </w:r>
       <w:sdt>
         <w:sdtPr>
@@ -4175,7 +4255,6 @@
           <w:color w:val="000000" w:themeColor="text1"/>
           <w:szCs w:val="24"/>
         </w:rPr>
-        <w:lastRenderedPageBreak/>
         <w:t>FACTORES DE RIESGO INDIVIDUALES:</w:t>
       </w:r>
     </w:p>
@@ -4750,7 +4829,7 @@
           <w:sz w:val="24"/>
           <w:szCs w:val="24"/>
         </w:rPr>
-        <w:t xml:space="preserve">“La violencia en Guatemala es un problema que nos afecta a todos, en especial a la niñez y juventud. Los estudios realizados sobre acoso escolar nos informan que en algunos centros educativos se manifiesta con mayor intensidad que en otros, lo cual es perjudicial para la dinámica y la atmósfera en la que se desarrolla el proceso de enseñanza y, por ende, en el aprendizaje dentro del contexto educativo. Por tal razón, el clima escolar es uno de los factores que más inciden para la promoción de la convivencia pacífica y una cultura de paz. Como parte de las medidas implementadas para prevenir la violencia dentro del Sistema Educativo, el Ministerio de Educación –Mineduc- ha liderado la Estrategia de Educación Integral en Sexualidad y Prevención </w:t>
+        <w:t xml:space="preserve">“La violencia en Guatemala es un problema que nos afecta a todos, en especial a la niñez y juventud. Los estudios realizados sobre acoso escolar nos informan que en algunos centros educativos se manifiesta con mayor intensidad que en otros, lo cual es perjudicial para la dinámica y la atmósfera en la que se desarrolla el proceso de </w:t>
       </w:r>
       <w:r>
         <w:rPr>
@@ -4759,7 +4838,7 @@
           <w:szCs w:val="24"/>
         </w:rPr>
         <w:lastRenderedPageBreak/>
-        <w:t>de Violencia, en la que se han establecido diversas acciones específicas para mitigar este fenómeno.”</w:t>
+        <w:t>enseñanza y, por ende, en el aprendizaje dentro del contexto educativo. Por tal razón, el clima escolar es uno de los factores que más inciden para la promoción de la convivencia pacífica y una cultura de paz. Como parte de las medidas implementadas para prevenir la violencia dentro del Sistema Educativo, el Ministerio de Educación –Mineduc- ha liderado la Estrategia de Educación Integral en Sexualidad y Prevención de Violencia, en la que se han establecido diversas acciones específicas para mitigar este fenómeno.”</w:t>
       </w:r>
       <w:sdt>
         <w:sdtPr>
@@ -5286,6 +5365,7 @@
           <w:bCs/>
           <w:color w:val="000000" w:themeColor="text1"/>
         </w:rPr>
+        <w:lastRenderedPageBreak/>
         <w:t>Prevención del acoso escolar</w:t>
       </w:r>
       <w:bookmarkEnd w:id="13"/>
@@ -5439,16 +5519,7 @@
           <w:sz w:val="24"/>
           <w:szCs w:val="24"/>
         </w:rPr>
-        <w:t xml:space="preserve">“En la mayoría de los casos de violencia en la escuela, el 54% involucra a estudiantes acosando a sus pares, mientras que el 46% implica a personal de la escuela dirigido </w:t>
-      </w:r>
-      <w:r>
-        <w:rPr>
-          <w:rFonts w:ascii="Arial" w:hAnsi="Arial" w:cs="Arial"/>
-          <w:sz w:val="24"/>
-          <w:szCs w:val="24"/>
-        </w:rPr>
-        <w:lastRenderedPageBreak/>
-        <w:t>a los estudiantes. Este panorama de violencia, que incluye violencia física, psicológica y sexual, debe ser visible en las escuelas para que los niños y adolescentes aprendan recursos para protegerse y denunciar casos de violencia.”</w:t>
+        <w:t>“En la mayoría de los casos de violencia en la escuela, el 54% involucra a estudiantes acosando a sus pares, mientras que el 46% implica a personal de la escuela dirigido a los estudiantes. Este panorama de violencia, que incluye violencia física, psicológica y sexual, debe ser visible en las escuelas para que los niños y adolescentes aprendan recursos para protegerse y denunciar casos de violencia.”</w:t>
       </w:r>
       <w:sdt>
         <w:sdtPr>
@@ -5802,7 +5873,16 @@
           <w:sz w:val="24"/>
           <w:szCs w:val="24"/>
         </w:rPr>
-        <w:t>El reconocimiento de las situaciones de violencia es una herramienta protectora porque evita que se normalicen. Los estudiantes deben comprender que está bien hablar sobre ello y que la comunidad educativa está comprometida en su seguridad y bienestar.</w:t>
+        <w:t xml:space="preserve">El reconocimiento de las situaciones de violencia es una herramienta protectora porque evita que se normalicen. Los estudiantes deben comprender que está bien </w:t>
+      </w:r>
+      <w:r>
+        <w:rPr>
+          <w:rFonts w:ascii="Arial" w:hAnsi="Arial" w:cs="Arial"/>
+          <w:sz w:val="24"/>
+          <w:szCs w:val="24"/>
+        </w:rPr>
+        <w:lastRenderedPageBreak/>
+        <w:t>hablar sobre ello y que la comunidad educativa está comprometida en su seguridad y bienestar.</w:t>
       </w:r>
     </w:p>
     <w:p>
@@ -5868,7 +5948,6 @@
           <w:bCs/>
           <w:color w:val="000000" w:themeColor="text1"/>
         </w:rPr>
-        <w:lastRenderedPageBreak/>
         <w:t>Educación en habilidades sociales y emocionales</w:t>
       </w:r>
       <w:bookmarkEnd w:id="14"/>
@@ -6161,7 +6240,17 @@
           <w:szCs w:val="24"/>
           <w:shd w:val="clear" w:color="auto" w:fill="FFFFFF"/>
         </w:rPr>
-        <w:t>“La evaluación inicial debe incluir la identificación de los tipos de violencia presentes (física, verbal, psicológica, etc.), las áreas geográficas más afectadas y los grupos de estudiantes involucrados. Esto proporciona una base sólida para diseñar estrategias específicas.”</w:t>
+        <w:t xml:space="preserve">“La evaluación inicial debe incluir la identificación de los tipos de violencia presentes (física, verbal, psicológica, etc.), las áreas geográficas más afectadas y los grupos de </w:t>
+      </w:r>
+      <w:r>
+        <w:rPr>
+          <w:rFonts w:ascii="Arial" w:hAnsi="Arial" w:cs="Arial"/>
+          <w:sz w:val="24"/>
+          <w:szCs w:val="24"/>
+          <w:shd w:val="clear" w:color="auto" w:fill="FFFFFF"/>
+        </w:rPr>
+        <w:lastRenderedPageBreak/>
+        <w:t>estudiantes involucrados. Esto proporciona una base sólida para diseñar estrategias específicas.”</w:t>
       </w:r>
       <w:sdt>
         <w:sdtPr>
@@ -6392,7 +6481,6 @@
           <w:szCs w:val="24"/>
           <w:shd w:val="clear" w:color="auto" w:fill="FFFFFF"/>
         </w:rPr>
-        <w:lastRenderedPageBreak/>
         <w:t>Monitoreo continuo</w:t>
       </w:r>
     </w:p>
@@ -6671,7 +6759,17 @@
           <w:sz w:val="24"/>
           <w:szCs w:val="24"/>
         </w:rPr>
-        <w:t>“Porque es más beneficioso, eficaz y estratégico, sembrar valores en los niños, niñas y adolescentes que erradicar antivalores en los jóvenes y adultos...”, porque es necesario transformar la institución escolar y brindar en ella un ambiente cálido que permita la solución de conflictos de manera razonada a través del diálogo y el debate, porque la formación de las estudiantes no debe ser un asunto que parta de lo teórico, sino un proceso de conocimiento de su ser como persona y de los espacios de relación con la familia, la escuela y el barrio.”</w:t>
+        <w:t xml:space="preserve">“Porque es más beneficioso, eficaz y estratégico, sembrar valores en los niños, niñas y adolescentes que erradicar antivalores en los jóvenes y adultos...”, porque es necesario transformar la institución escolar y brindar en ella un ambiente cálido que permita la solución de conflictos de manera razonada a través del diálogo y el debate, porque la formación de las estudiantes no debe ser un asunto que parta de lo teórico, </w:t>
+      </w:r>
+      <w:r>
+        <w:rPr>
+          <w:rFonts w:ascii="Arial" w:hAnsi="Arial" w:cs="Arial"/>
+          <w:color w:val="000000" w:themeColor="text1"/>
+          <w:sz w:val="24"/>
+          <w:szCs w:val="24"/>
+        </w:rPr>
+        <w:lastRenderedPageBreak/>
+        <w:t>sino un proceso de conocimiento de su ser como persona y de los espacios de relación con la familia, la escuela y el barrio.”</w:t>
       </w:r>
       <w:sdt>
         <w:sdtPr>

</xml_diff>

<commit_message>
Se agrego estrategias de recoleccion de datos
</commit_message>
<xml_diff>
--- a/Investigación acción - Semana 1.docx
+++ b/Investigación acción - Semana 1.docx
@@ -1565,7 +1565,7 @@
           <w:r>
             <w:fldChar w:fldCharType="separate"/>
           </w:r>
-          <w:hyperlink w:anchor="_Toc167991255" w:history="1">
+          <w:hyperlink w:anchor="_Toc168334559" w:history="1">
             <w:r>
               <w:rPr>
                 <w:rStyle w:val="Hipervnculo"/>
@@ -1595,7 +1595,7 @@
                 <w:noProof/>
                 <w:webHidden/>
               </w:rPr>
-              <w:instrText xml:space="preserve"> PAGEREF _Toc167991255 \h </w:instrText>
+              <w:instrText xml:space="preserve"> PAGEREF _Toc168334559 \h </w:instrText>
             </w:r>
             <w:r>
               <w:rPr>
@@ -1638,7 +1638,7 @@
               <w:lang w:val="es-MX" w:eastAsia="es-MX"/>
             </w:rPr>
           </w:pPr>
-          <w:hyperlink w:anchor="_Toc167991256" w:history="1">
+          <w:hyperlink w:anchor="_Toc168334560" w:history="1">
             <w:r>
               <w:rPr>
                 <w:rStyle w:val="Hipervnculo"/>
@@ -1668,7 +1668,7 @@
                 <w:noProof/>
                 <w:webHidden/>
               </w:rPr>
-              <w:instrText xml:space="preserve"> PAGEREF _Toc167991256 \h </w:instrText>
+              <w:instrText xml:space="preserve"> PAGEREF _Toc168334560 \h </w:instrText>
             </w:r>
             <w:r>
               <w:rPr>
@@ -1711,7 +1711,7 @@
               <w:lang w:val="es-MX" w:eastAsia="es-MX"/>
             </w:rPr>
           </w:pPr>
-          <w:hyperlink w:anchor="_Toc167991257" w:history="1">
+          <w:hyperlink w:anchor="_Toc168334561" w:history="1">
             <w:r>
               <w:rPr>
                 <w:rStyle w:val="Hipervnculo"/>
@@ -1741,7 +1741,7 @@
                 <w:noProof/>
                 <w:webHidden/>
               </w:rPr>
-              <w:instrText xml:space="preserve"> PAGEREF _Toc167991257 \h </w:instrText>
+              <w:instrText xml:space="preserve"> PAGEREF _Toc168334561 \h </w:instrText>
             </w:r>
             <w:r>
               <w:rPr>
@@ -1761,7 +1761,7 @@
                 <w:noProof/>
                 <w:webHidden/>
               </w:rPr>
-              <w:t>4</w:t>
+              <w:t>3</w:t>
             </w:r>
             <w:r>
               <w:rPr>
@@ -1784,7 +1784,7 @@
               <w:lang w:val="es-MX" w:eastAsia="es-MX"/>
             </w:rPr>
           </w:pPr>
-          <w:hyperlink w:anchor="_Toc167991258" w:history="1">
+          <w:hyperlink w:anchor="_Toc168334562" w:history="1">
             <w:r>
               <w:rPr>
                 <w:rStyle w:val="Hipervnculo"/>
@@ -1814,7 +1814,7 @@
                 <w:noProof/>
                 <w:webHidden/>
               </w:rPr>
-              <w:instrText xml:space="preserve"> PAGEREF _Toc167991258 \h </w:instrText>
+              <w:instrText xml:space="preserve"> PAGEREF _Toc168334562 \h </w:instrText>
             </w:r>
             <w:r>
               <w:rPr>
@@ -1834,7 +1834,7 @@
                 <w:noProof/>
                 <w:webHidden/>
               </w:rPr>
-              <w:t>5</w:t>
+              <w:t>4</w:t>
             </w:r>
             <w:r>
               <w:rPr>
@@ -1857,7 +1857,7 @@
               <w:lang w:val="es-MX" w:eastAsia="es-MX"/>
             </w:rPr>
           </w:pPr>
-          <w:hyperlink w:anchor="_Toc167991259" w:history="1">
+          <w:hyperlink w:anchor="_Toc168334563" w:history="1">
             <w:r>
               <w:rPr>
                 <w:rStyle w:val="Hipervnculo"/>
@@ -1887,7 +1887,7 @@
                 <w:noProof/>
                 <w:webHidden/>
               </w:rPr>
-              <w:instrText xml:space="preserve"> PAGEREF _Toc167991259 \h </w:instrText>
+              <w:instrText xml:space="preserve"> PAGEREF _Toc168334563 \h </w:instrText>
             </w:r>
             <w:r>
               <w:rPr>
@@ -1907,7 +1907,7 @@
                 <w:noProof/>
                 <w:webHidden/>
               </w:rPr>
-              <w:t>6</w:t>
+              <w:t>5</w:t>
             </w:r>
             <w:r>
               <w:rPr>
@@ -1930,7 +1930,7 @@
               <w:lang w:val="es-MX" w:eastAsia="es-MX"/>
             </w:rPr>
           </w:pPr>
-          <w:hyperlink w:anchor="_Toc167991260" w:history="1">
+          <w:hyperlink w:anchor="_Toc168334564" w:history="1">
             <w:r>
               <w:rPr>
                 <w:rStyle w:val="Hipervnculo"/>
@@ -1961,7 +1961,7 @@
                 <w:noProof/>
                 <w:webHidden/>
               </w:rPr>
-              <w:instrText xml:space="preserve"> PAGEREF _Toc167991260 \h </w:instrText>
+              <w:instrText xml:space="preserve"> PAGEREF _Toc168334564 \h </w:instrText>
             </w:r>
             <w:r>
               <w:rPr>
@@ -1981,7 +1981,7 @@
                 <w:noProof/>
                 <w:webHidden/>
               </w:rPr>
-              <w:t>6</w:t>
+              <w:t>5</w:t>
             </w:r>
             <w:r>
               <w:rPr>
@@ -2004,7 +2004,7 @@
               <w:lang w:val="es-MX" w:eastAsia="es-MX"/>
             </w:rPr>
           </w:pPr>
-          <w:hyperlink w:anchor="_Toc167991261" w:history="1">
+          <w:hyperlink w:anchor="_Toc168334565" w:history="1">
             <w:r>
               <w:rPr>
                 <w:rStyle w:val="Hipervnculo"/>
@@ -2035,7 +2035,7 @@
                 <w:noProof/>
                 <w:webHidden/>
               </w:rPr>
-              <w:instrText xml:space="preserve"> PAGEREF _Toc167991261 \h </w:instrText>
+              <w:instrText xml:space="preserve"> PAGEREF _Toc168334565 \h </w:instrText>
             </w:r>
             <w:r>
               <w:rPr>
@@ -2055,7 +2055,7 @@
                 <w:noProof/>
                 <w:webHidden/>
               </w:rPr>
-              <w:t>6</w:t>
+              <w:t>5</w:t>
             </w:r>
             <w:r>
               <w:rPr>
@@ -2078,7 +2078,7 @@
               <w:lang w:val="es-MX" w:eastAsia="es-MX"/>
             </w:rPr>
           </w:pPr>
-          <w:hyperlink w:anchor="_Toc167991262" w:history="1">
+          <w:hyperlink w:anchor="_Toc168334566" w:history="1">
             <w:r>
               <w:rPr>
                 <w:rStyle w:val="Hipervnculo"/>
@@ -2108,7 +2108,7 @@
                 <w:noProof/>
                 <w:webHidden/>
               </w:rPr>
-              <w:instrText xml:space="preserve"> PAGEREF _Toc167991262 \h </w:instrText>
+              <w:instrText xml:space="preserve"> PAGEREF _Toc168334566 \h </w:instrText>
             </w:r>
             <w:r>
               <w:rPr>
@@ -2128,7 +2128,7 @@
                 <w:noProof/>
                 <w:webHidden/>
               </w:rPr>
-              <w:t>6</w:t>
+              <w:t>5</w:t>
             </w:r>
             <w:r>
               <w:rPr>
@@ -2151,7 +2151,7 @@
               <w:lang w:val="es-MX" w:eastAsia="es-MX"/>
             </w:rPr>
           </w:pPr>
-          <w:hyperlink w:anchor="_Toc167991263" w:history="1">
+          <w:hyperlink w:anchor="_Toc168334567" w:history="1">
             <w:r>
               <w:rPr>
                 <w:rStyle w:val="Hipervnculo"/>
@@ -2181,7 +2181,7 @@
                 <w:noProof/>
                 <w:webHidden/>
               </w:rPr>
-              <w:instrText xml:space="preserve"> PAGEREF _Toc167991263 \h </w:instrText>
+              <w:instrText xml:space="preserve"> PAGEREF _Toc168334567 \h </w:instrText>
             </w:r>
             <w:r>
               <w:rPr>
@@ -2201,7 +2201,7 @@
                 <w:noProof/>
                 <w:webHidden/>
               </w:rPr>
-              <w:t>6</w:t>
+              <w:t>5</w:t>
             </w:r>
             <w:r>
               <w:rPr>
@@ -2224,7 +2224,7 @@
               <w:lang w:val="es-MX" w:eastAsia="es-MX"/>
             </w:rPr>
           </w:pPr>
-          <w:hyperlink w:anchor="_Toc167991264" w:history="1">
+          <w:hyperlink w:anchor="_Toc168334568" w:history="1">
             <w:r>
               <w:rPr>
                 <w:rStyle w:val="Hipervnculo"/>
@@ -2254,7 +2254,7 @@
                 <w:noProof/>
                 <w:webHidden/>
               </w:rPr>
-              <w:instrText xml:space="preserve"> PAGEREF _Toc167991264 \h </w:instrText>
+              <w:instrText xml:space="preserve"> PAGEREF _Toc168334568 \h </w:instrText>
             </w:r>
             <w:r>
               <w:rPr>
@@ -2297,7 +2297,7 @@
               <w:lang w:val="es-MX" w:eastAsia="es-MX"/>
             </w:rPr>
           </w:pPr>
-          <w:hyperlink w:anchor="_Toc167991265" w:history="1">
+          <w:hyperlink w:anchor="_Toc168334569" w:history="1">
             <w:r>
               <w:rPr>
                 <w:rStyle w:val="Hipervnculo"/>
@@ -2327,7 +2327,7 @@
                 <w:noProof/>
                 <w:webHidden/>
               </w:rPr>
-              <w:instrText xml:space="preserve"> PAGEREF _Toc167991265 \h </w:instrText>
+              <w:instrText xml:space="preserve"> PAGEREF _Toc168334569 \h </w:instrText>
             </w:r>
             <w:r>
               <w:rPr>
@@ -2347,7 +2347,7 @@
                 <w:noProof/>
                 <w:webHidden/>
               </w:rPr>
-              <w:t>6</w:t>
+              <w:t>7</w:t>
             </w:r>
             <w:r>
               <w:rPr>
@@ -2370,7 +2370,7 @@
               <w:lang w:val="es-MX" w:eastAsia="es-MX"/>
             </w:rPr>
           </w:pPr>
-          <w:hyperlink w:anchor="_Toc167991266" w:history="1">
+          <w:hyperlink w:anchor="_Toc168334570" w:history="1">
             <w:r>
               <w:rPr>
                 <w:rStyle w:val="Hipervnculo"/>
@@ -2400,7 +2400,7 @@
                 <w:noProof/>
                 <w:webHidden/>
               </w:rPr>
-              <w:instrText xml:space="preserve"> PAGEREF _Toc167991266 \h </w:instrText>
+              <w:instrText xml:space="preserve"> PAGEREF _Toc168334570 \h </w:instrText>
             </w:r>
             <w:r>
               <w:rPr>
@@ -2420,7 +2420,7 @@
                 <w:noProof/>
                 <w:webHidden/>
               </w:rPr>
-              <w:t>6</w:t>
+              <w:t>8</w:t>
             </w:r>
             <w:r>
               <w:rPr>
@@ -2443,7 +2443,7 @@
               <w:lang w:val="es-MX" w:eastAsia="es-MX"/>
             </w:rPr>
           </w:pPr>
-          <w:hyperlink w:anchor="_Toc167991267" w:history="1">
+          <w:hyperlink w:anchor="_Toc168334571" w:history="1">
             <w:r>
               <w:rPr>
                 <w:rStyle w:val="Hipervnculo"/>
@@ -2473,7 +2473,7 @@
                 <w:noProof/>
                 <w:webHidden/>
               </w:rPr>
-              <w:instrText xml:space="preserve"> PAGEREF _Toc167991267 \h </w:instrText>
+              <w:instrText xml:space="preserve"> PAGEREF _Toc168334571 \h </w:instrText>
             </w:r>
             <w:r>
               <w:rPr>
@@ -2493,7 +2493,7 @@
                 <w:noProof/>
                 <w:webHidden/>
               </w:rPr>
-              <w:t>6</w:t>
+              <w:t>9</w:t>
             </w:r>
             <w:r>
               <w:rPr>
@@ -2516,7 +2516,7 @@
               <w:lang w:val="es-MX" w:eastAsia="es-MX"/>
             </w:rPr>
           </w:pPr>
-          <w:hyperlink w:anchor="_Toc167991268" w:history="1">
+          <w:hyperlink w:anchor="_Toc168334572" w:history="1">
             <w:r>
               <w:rPr>
                 <w:rStyle w:val="Hipervnculo"/>
@@ -2546,7 +2546,7 @@
                 <w:noProof/>
                 <w:webHidden/>
               </w:rPr>
-              <w:instrText xml:space="preserve"> PAGEREF _Toc167991268 \h </w:instrText>
+              <w:instrText xml:space="preserve"> PAGEREF _Toc168334572 \h </w:instrText>
             </w:r>
             <w:r>
               <w:rPr>
@@ -2566,7 +2566,7 @@
                 <w:noProof/>
                 <w:webHidden/>
               </w:rPr>
-              <w:t>6</w:t>
+              <w:t>9</w:t>
             </w:r>
             <w:r>
               <w:rPr>
@@ -2589,7 +2589,7 @@
               <w:lang w:val="es-MX" w:eastAsia="es-MX"/>
             </w:rPr>
           </w:pPr>
-          <w:hyperlink w:anchor="_Toc167991269" w:history="1">
+          <w:hyperlink w:anchor="_Toc168334573" w:history="1">
             <w:r>
               <w:rPr>
                 <w:rStyle w:val="Hipervnculo"/>
@@ -2620,7 +2620,7 @@
                 <w:noProof/>
                 <w:webHidden/>
               </w:rPr>
-              <w:instrText xml:space="preserve"> PAGEREF _Toc167991269 \h </w:instrText>
+              <w:instrText xml:space="preserve"> PAGEREF _Toc168334573 \h </w:instrText>
             </w:r>
             <w:r>
               <w:rPr>
@@ -2640,7 +2640,7 @@
                 <w:noProof/>
                 <w:webHidden/>
               </w:rPr>
-              <w:t>6</w:t>
+              <w:t>9</w:t>
             </w:r>
             <w:r>
               <w:rPr>
@@ -2663,7 +2663,7 @@
               <w:lang w:val="es-MX" w:eastAsia="es-MX"/>
             </w:rPr>
           </w:pPr>
-          <w:hyperlink w:anchor="_Toc167991270" w:history="1">
+          <w:hyperlink w:anchor="_Toc168334574" w:history="1">
             <w:r>
               <w:rPr>
                 <w:rStyle w:val="Hipervnculo"/>
@@ -2694,7 +2694,7 @@
                 <w:noProof/>
                 <w:webHidden/>
               </w:rPr>
-              <w:instrText xml:space="preserve"> PAGEREF _Toc167991270 \h </w:instrText>
+              <w:instrText xml:space="preserve"> PAGEREF _Toc168334574 \h </w:instrText>
             </w:r>
             <w:r>
               <w:rPr>
@@ -2714,7 +2714,7 @@
                 <w:noProof/>
                 <w:webHidden/>
               </w:rPr>
-              <w:t>6</w:t>
+              <w:t>10</w:t>
             </w:r>
             <w:r>
               <w:rPr>
@@ -2737,7 +2737,7 @@
               <w:lang w:val="es-MX" w:eastAsia="es-MX"/>
             </w:rPr>
           </w:pPr>
-          <w:hyperlink w:anchor="_Toc167991271" w:history="1">
+          <w:hyperlink w:anchor="_Toc168334575" w:history="1">
             <w:r>
               <w:rPr>
                 <w:rStyle w:val="Hipervnculo"/>
@@ -2768,7 +2768,7 @@
                 <w:noProof/>
                 <w:webHidden/>
               </w:rPr>
-              <w:instrText xml:space="preserve"> PAGEREF _Toc167991271 \h </w:instrText>
+              <w:instrText xml:space="preserve"> PAGEREF _Toc168334575 \h </w:instrText>
             </w:r>
             <w:r>
               <w:rPr>
@@ -2788,7 +2788,7 @@
                 <w:noProof/>
                 <w:webHidden/>
               </w:rPr>
-              <w:t>6</w:t>
+              <w:t>12</w:t>
             </w:r>
             <w:r>
               <w:rPr>
@@ -2811,7 +2811,7 @@
               <w:lang w:val="es-MX" w:eastAsia="es-MX"/>
             </w:rPr>
           </w:pPr>
-          <w:hyperlink w:anchor="_Toc167991272" w:history="1">
+          <w:hyperlink w:anchor="_Toc168334576" w:history="1">
             <w:r>
               <w:rPr>
                 <w:rStyle w:val="Hipervnculo"/>
@@ -2842,7 +2842,7 @@
                 <w:noProof/>
                 <w:webHidden/>
               </w:rPr>
-              <w:instrText xml:space="preserve"> PAGEREF _Toc167991272 \h </w:instrText>
+              <w:instrText xml:space="preserve"> PAGEREF _Toc168334576 \h </w:instrText>
             </w:r>
             <w:r>
               <w:rPr>
@@ -2862,7 +2862,7 @@
                 <w:noProof/>
                 <w:webHidden/>
               </w:rPr>
-              <w:t>6</w:t>
+              <w:t>12</w:t>
             </w:r>
             <w:r>
               <w:rPr>
@@ -2885,7 +2885,7 @@
               <w:lang w:val="es-MX" w:eastAsia="es-MX"/>
             </w:rPr>
           </w:pPr>
-          <w:hyperlink w:anchor="_Toc167991273" w:history="1">
+          <w:hyperlink w:anchor="_Toc168334577" w:history="1">
             <w:r>
               <w:rPr>
                 <w:rStyle w:val="Hipervnculo"/>
@@ -2915,7 +2915,7 @@
                 <w:noProof/>
                 <w:webHidden/>
               </w:rPr>
-              <w:instrText xml:space="preserve"> PAGEREF _Toc167991273 \h </w:instrText>
+              <w:instrText xml:space="preserve"> PAGEREF _Toc168334577 \h </w:instrText>
             </w:r>
             <w:r>
               <w:rPr>
@@ -2935,7 +2935,7 @@
                 <w:noProof/>
                 <w:webHidden/>
               </w:rPr>
-              <w:t>7</w:t>
+              <w:t>13</w:t>
             </w:r>
             <w:r>
               <w:rPr>
@@ -2958,7 +2958,7 @@
               <w:lang w:val="es-MX" w:eastAsia="es-MX"/>
             </w:rPr>
           </w:pPr>
-          <w:hyperlink w:anchor="_Toc167991274" w:history="1">
+          <w:hyperlink w:anchor="_Toc168334578" w:history="1">
             <w:r>
               <w:rPr>
                 <w:rStyle w:val="Hipervnculo"/>
@@ -2988,7 +2988,7 @@
                 <w:noProof/>
                 <w:webHidden/>
               </w:rPr>
-              <w:instrText xml:space="preserve"> PAGEREF _Toc167991274 \h </w:instrText>
+              <w:instrText xml:space="preserve"> PAGEREF _Toc168334578 \h </w:instrText>
             </w:r>
             <w:r>
               <w:rPr>
@@ -3008,7 +3008,7 @@
                 <w:noProof/>
                 <w:webHidden/>
               </w:rPr>
-              <w:t>8</w:t>
+              <w:t>14</w:t>
             </w:r>
             <w:r>
               <w:rPr>
@@ -3031,7 +3031,7 @@
               <w:lang w:val="es-MX" w:eastAsia="es-MX"/>
             </w:rPr>
           </w:pPr>
-          <w:hyperlink w:anchor="_Toc167991275" w:history="1">
+          <w:hyperlink w:anchor="_Toc168334579" w:history="1">
             <w:r>
               <w:rPr>
                 <w:rStyle w:val="Hipervnculo"/>
@@ -3061,7 +3061,7 @@
                 <w:noProof/>
                 <w:webHidden/>
               </w:rPr>
-              <w:instrText xml:space="preserve"> PAGEREF _Toc167991275 \h </w:instrText>
+              <w:instrText xml:space="preserve"> PAGEREF _Toc168334579 \h </w:instrText>
             </w:r>
             <w:r>
               <w:rPr>
@@ -3081,7 +3081,7 @@
                 <w:noProof/>
                 <w:webHidden/>
               </w:rPr>
-              <w:t>8</w:t>
+              <w:t>14</w:t>
             </w:r>
             <w:r>
               <w:rPr>
@@ -3104,7 +3104,7 @@
               <w:lang w:val="es-MX" w:eastAsia="es-MX"/>
             </w:rPr>
           </w:pPr>
-          <w:hyperlink w:anchor="_Toc167991276" w:history="1">
+          <w:hyperlink w:anchor="_Toc168334580" w:history="1">
             <w:r>
               <w:rPr>
                 <w:rStyle w:val="Hipervnculo"/>
@@ -3113,7 +3113,7 @@
                 <w:bCs/>
                 <w:noProof/>
               </w:rPr>
-              <w:t>Especifico</w:t>
+              <w:t>Específicos</w:t>
             </w:r>
             <w:r>
               <w:rPr>
@@ -3134,7 +3134,7 @@
                 <w:noProof/>
                 <w:webHidden/>
               </w:rPr>
-              <w:instrText xml:space="preserve"> PAGEREF _Toc167991276 \h </w:instrText>
+              <w:instrText xml:space="preserve"> PAGEREF _Toc168334580 \h </w:instrText>
             </w:r>
             <w:r>
               <w:rPr>
@@ -3154,7 +3154,7 @@
                 <w:noProof/>
                 <w:webHidden/>
               </w:rPr>
-              <w:t>8</w:t>
+              <w:t>14</w:t>
             </w:r>
             <w:r>
               <w:rPr>
@@ -3177,7 +3177,7 @@
               <w:lang w:val="es-MX" w:eastAsia="es-MX"/>
             </w:rPr>
           </w:pPr>
-          <w:hyperlink w:anchor="_Toc167991277" w:history="1">
+          <w:hyperlink w:anchor="_Toc168334581" w:history="1">
             <w:r>
               <w:rPr>
                 <w:rStyle w:val="Hipervnculo"/>
@@ -3207,7 +3207,7 @@
                 <w:noProof/>
                 <w:webHidden/>
               </w:rPr>
-              <w:instrText xml:space="preserve"> PAGEREF _Toc167991277 \h </w:instrText>
+              <w:instrText xml:space="preserve"> PAGEREF _Toc168334581 \h </w:instrText>
             </w:r>
             <w:r>
               <w:rPr>
@@ -3227,7 +3227,80 @@
                 <w:noProof/>
                 <w:webHidden/>
               </w:rPr>
-              <w:t>9</w:t>
+              <w:t>15</w:t>
+            </w:r>
+            <w:r>
+              <w:rPr>
+                <w:noProof/>
+                <w:webHidden/>
+              </w:rPr>
+              <w:fldChar w:fldCharType="end"/>
+            </w:r>
+          </w:hyperlink>
+        </w:p>
+        <w:p>
+          <w:pPr>
+            <w:pStyle w:val="TDC2"/>
+            <w:tabs>
+              <w:tab w:val="right" w:leader="dot" w:pos="9111"/>
+            </w:tabs>
+            <w:rPr>
+              <w:rFonts w:eastAsiaTheme="minorEastAsia"/>
+              <w:noProof/>
+              <w:lang w:val="es-MX" w:eastAsia="es-MX"/>
+            </w:rPr>
+          </w:pPr>
+          <w:hyperlink w:anchor="_Toc168334582" w:history="1">
+            <w:r>
+              <w:rPr>
+                <w:rStyle w:val="Hipervnculo"/>
+                <w:rFonts w:ascii="Arial" w:hAnsi="Arial" w:cs="Arial"/>
+                <w:b/>
+                <w:bCs/>
+                <w:noProof/>
+              </w:rPr>
+              <w:t>Técnicas de recolección de datos</w:t>
+            </w:r>
+            <w:r>
+              <w:rPr>
+                <w:noProof/>
+                <w:webHidden/>
+              </w:rPr>
+              <w:tab/>
+            </w:r>
+            <w:r>
+              <w:rPr>
+                <w:noProof/>
+                <w:webHidden/>
+              </w:rPr>
+              <w:fldChar w:fldCharType="begin"/>
+            </w:r>
+            <w:r>
+              <w:rPr>
+                <w:noProof/>
+                <w:webHidden/>
+              </w:rPr>
+              <w:instrText xml:space="preserve"> PAGEREF _Toc168334582 \h </w:instrText>
+            </w:r>
+            <w:r>
+              <w:rPr>
+                <w:noProof/>
+                <w:webHidden/>
+              </w:rPr>
+            </w:r>
+            <w:r>
+              <w:rPr>
+                <w:noProof/>
+                <w:webHidden/>
+              </w:rPr>
+              <w:fldChar w:fldCharType="separate"/>
+            </w:r>
+            <w:r>
+              <w:rPr>
+                <w:noProof/>
+                <w:webHidden/>
+              </w:rPr>
+              <w:t>15</w:t>
             </w:r>
             <w:r>
               <w:rPr>
@@ -3250,10 +3323,13 @@
               <w:lang w:val="es-MX" w:eastAsia="es-MX"/>
             </w:rPr>
           </w:pPr>
-          <w:hyperlink w:anchor="_Toc167991278" w:history="1">
+          <w:hyperlink w:anchor="_Toc168334583" w:history="1">
             <w:r>
               <w:rPr>
                 <w:rStyle w:val="Hipervnculo"/>
+                <w:rFonts w:ascii="Arial" w:hAnsi="Arial" w:cs="Arial"/>
+                <w:b/>
+                <w:bCs/>
                 <w:noProof/>
                 <w:lang w:val="es-ES"/>
               </w:rPr>
@@ -3278,7 +3354,7 @@
                 <w:noProof/>
                 <w:webHidden/>
               </w:rPr>
-              <w:instrText xml:space="preserve"> PAGEREF _Toc167991278 \h </w:instrText>
+              <w:instrText xml:space="preserve"> PAGEREF _Toc168334583 \h </w:instrText>
             </w:r>
             <w:r>
               <w:rPr>
@@ -3298,7 +3374,7 @@
                 <w:noProof/>
                 <w:webHidden/>
               </w:rPr>
-              <w:t>10</w:t>
+              <w:t>16</w:t>
             </w:r>
             <w:r>
               <w:rPr>
@@ -3352,7 +3428,7 @@
           <w:szCs w:val="28"/>
         </w:rPr>
       </w:pPr>
-      <w:bookmarkStart w:id="0" w:name="_Toc167991255"/>
+      <w:bookmarkStart w:id="0" w:name="_Toc168334559"/>
       <w:r>
         <w:rPr>
           <w:rFonts w:ascii="Arial" w:hAnsi="Arial" w:cs="Arial"/>
@@ -3381,7 +3457,7 @@
           <w:szCs w:val="24"/>
         </w:rPr>
       </w:pPr>
-      <w:bookmarkStart w:id="1" w:name="_Toc167991256"/>
+      <w:bookmarkStart w:id="1" w:name="_Toc168334560"/>
       <w:r>
         <w:rPr>
           <w:rFonts w:ascii="Arial" w:hAnsi="Arial" w:cs="Arial"/>
@@ -3419,7 +3495,7 @@
           <w:szCs w:val="28"/>
         </w:rPr>
       </w:pPr>
-      <w:bookmarkStart w:id="2" w:name="_Toc167991257"/>
+      <w:bookmarkStart w:id="2" w:name="_Toc168334561"/>
       <w:r>
         <w:rPr>
           <w:rFonts w:ascii="Arial" w:hAnsi="Arial" w:cs="Arial"/>
@@ -3643,7 +3719,7 @@
           <w:szCs w:val="28"/>
         </w:rPr>
       </w:pPr>
-      <w:bookmarkStart w:id="3" w:name="_Toc167991258"/>
+      <w:bookmarkStart w:id="3" w:name="_Toc168334562"/>
       <w:r>
         <w:rPr>
           <w:rFonts w:ascii="Arial" w:hAnsi="Arial" w:cs="Arial"/>
@@ -3702,7 +3778,7 @@
           <w:szCs w:val="28"/>
         </w:rPr>
       </w:pPr>
-      <w:bookmarkStart w:id="4" w:name="_Toc167991259"/>
+      <w:bookmarkStart w:id="4" w:name="_Toc168334563"/>
       <w:r>
         <w:rPr>
           <w:rFonts w:ascii="Arial" w:hAnsi="Arial" w:cs="Arial"/>
@@ -3730,7 +3806,7 @@
           <w:szCs w:val="24"/>
         </w:rPr>
       </w:pPr>
-      <w:bookmarkStart w:id="5" w:name="_Toc167991260"/>
+      <w:bookmarkStart w:id="5" w:name="_Toc168334564"/>
       <w:r>
         <w:rPr>
           <w:rFonts w:ascii="Arial" w:hAnsi="Arial" w:cs="Arial"/>
@@ -3833,7 +3909,7 @@
           <w:szCs w:val="24"/>
         </w:rPr>
       </w:pPr>
-      <w:bookmarkStart w:id="6" w:name="_Toc167991261"/>
+      <w:bookmarkStart w:id="6" w:name="_Toc168334565"/>
       <w:r>
         <w:rPr>
           <w:rFonts w:ascii="Arial" w:hAnsi="Arial" w:cs="Arial"/>
@@ -3861,7 +3937,7 @@
       </w:pPr>
       <w:bookmarkStart w:id="7" w:name="_Toc166542498"/>
       <w:bookmarkStart w:id="8" w:name="_Toc166545735"/>
-      <w:bookmarkStart w:id="9" w:name="_Toc167991262"/>
+      <w:bookmarkStart w:id="9" w:name="_Toc168334566"/>
       <w:r>
         <w:rPr>
           <w:rFonts w:ascii="Arial" w:hAnsi="Arial" w:cs="Arial"/>
@@ -4003,7 +4079,7 @@
           <w:color w:val="000000" w:themeColor="text1"/>
         </w:rPr>
       </w:pPr>
-      <w:bookmarkStart w:id="10" w:name="_Toc167991263"/>
+      <w:bookmarkStart w:id="10" w:name="_Toc168334567"/>
       <w:r>
         <w:rPr>
           <w:rFonts w:ascii="Arial" w:hAnsi="Arial" w:cs="Arial"/>
@@ -4797,7 +4873,7 @@
           <w:color w:val="000000" w:themeColor="text1"/>
         </w:rPr>
       </w:pPr>
-      <w:bookmarkStart w:id="11" w:name="_Toc167991264"/>
+      <w:bookmarkStart w:id="11" w:name="_Toc168334568"/>
       <w:r>
         <w:rPr>
           <w:rFonts w:ascii="Arial" w:hAnsi="Arial" w:cs="Arial"/>
@@ -4934,7 +5010,7 @@
           <w:color w:val="000000" w:themeColor="text1"/>
         </w:rPr>
       </w:pPr>
-      <w:bookmarkStart w:id="12" w:name="_Toc167991265"/>
+      <w:bookmarkStart w:id="12" w:name="_Toc168334569"/>
       <w:r>
         <w:rPr>
           <w:rFonts w:ascii="Arial" w:hAnsi="Arial" w:cs="Arial"/>
@@ -5357,7 +5433,7 @@
           <w:color w:val="000000" w:themeColor="text1"/>
         </w:rPr>
       </w:pPr>
-      <w:bookmarkStart w:id="13" w:name="_Toc167991266"/>
+      <w:bookmarkStart w:id="13" w:name="_Toc168334570"/>
       <w:r>
         <w:rPr>
           <w:rFonts w:ascii="Arial" w:hAnsi="Arial" w:cs="Arial"/>
@@ -5940,7 +6016,7 @@
           <w:color w:val="000000" w:themeColor="text1"/>
         </w:rPr>
       </w:pPr>
-      <w:bookmarkStart w:id="14" w:name="_Toc167991267"/>
+      <w:bookmarkStart w:id="14" w:name="_Toc168334571"/>
       <w:r>
         <w:rPr>
           <w:rFonts w:ascii="Arial" w:hAnsi="Arial" w:cs="Arial"/>
@@ -6049,7 +6125,7 @@
           <w:color w:val="000000" w:themeColor="text1"/>
         </w:rPr>
       </w:pPr>
-      <w:bookmarkStart w:id="15" w:name="_Toc167991268"/>
+      <w:bookmarkStart w:id="15" w:name="_Toc168334572"/>
       <w:r>
         <w:rPr>
           <w:rFonts w:ascii="Arial" w:hAnsi="Arial" w:cs="Arial"/>
@@ -6168,6 +6244,17 @@
     </w:p>
     <w:p>
       <w:pPr>
+        <w:spacing w:line="360" w:lineRule="auto"/>
+        <w:jc w:val="both"/>
+        <w:rPr>
+          <w:rFonts w:ascii="Arial" w:hAnsi="Arial" w:cs="Arial"/>
+          <w:sz w:val="24"/>
+          <w:szCs w:val="24"/>
+        </w:rPr>
+      </w:pPr>
+    </w:p>
+    <w:p>
+      <w:pPr>
         <w:pStyle w:val="Ttulo3"/>
         <w:spacing w:line="360" w:lineRule="auto"/>
         <w:rPr>
@@ -6178,7 +6265,7 @@
           <w:lang w:val="es-MX"/>
         </w:rPr>
       </w:pPr>
-      <w:bookmarkStart w:id="16" w:name="_Toc167991269"/>
+      <w:bookmarkStart w:id="16" w:name="_Toc168334573"/>
       <w:r>
         <w:rPr>
           <w:rFonts w:ascii="Arial" w:hAnsi="Arial" w:cs="Arial"/>
@@ -6187,6 +6274,7 @@
           <w:color w:val="000000" w:themeColor="text1"/>
           <w:lang w:val="es-MX"/>
         </w:rPr>
+        <w:lastRenderedPageBreak/>
         <w:t>Evaluación y seguimiento</w:t>
       </w:r>
       <w:bookmarkEnd w:id="16"/>
@@ -6240,17 +6328,7 @@
           <w:szCs w:val="24"/>
           <w:shd w:val="clear" w:color="auto" w:fill="FFFFFF"/>
         </w:rPr>
-        <w:t xml:space="preserve">“La evaluación inicial debe incluir la identificación de los tipos de violencia presentes (física, verbal, psicológica, etc.), las áreas geográficas más afectadas y los grupos de </w:t>
-      </w:r>
-      <w:r>
-        <w:rPr>
-          <w:rFonts w:ascii="Arial" w:hAnsi="Arial" w:cs="Arial"/>
-          <w:sz w:val="24"/>
-          <w:szCs w:val="24"/>
-          <w:shd w:val="clear" w:color="auto" w:fill="FFFFFF"/>
-        </w:rPr>
-        <w:lastRenderedPageBreak/>
-        <w:t>estudiantes involucrados. Esto proporciona una base sólida para diseñar estrategias específicas.”</w:t>
+        <w:t>“La evaluación inicial debe incluir la identificación de los tipos de violencia presentes (física, verbal, psicológica, etc.), las áreas geográficas más afectadas y los grupos de estudiantes involucrados. Esto proporciona una base sólida para diseñar estrategias específicas.”</w:t>
       </w:r>
       <w:sdt>
         <w:sdtPr>
@@ -6603,7 +6681,7 @@
           <w:lang w:val="es-MX"/>
         </w:rPr>
       </w:pPr>
-      <w:bookmarkStart w:id="17" w:name="_Toc167991270"/>
+      <w:bookmarkStart w:id="17" w:name="_Toc168334574"/>
       <w:r>
         <w:rPr>
           <w:rFonts w:ascii="Arial" w:hAnsi="Arial" w:cs="Arial"/>
@@ -6759,17 +6837,8 @@
           <w:sz w:val="24"/>
           <w:szCs w:val="24"/>
         </w:rPr>
-        <w:t xml:space="preserve">“Porque es más beneficioso, eficaz y estratégico, sembrar valores en los niños, niñas y adolescentes que erradicar antivalores en los jóvenes y adultos...”, porque es necesario transformar la institución escolar y brindar en ella un ambiente cálido que permita la solución de conflictos de manera razonada a través del diálogo y el debate, porque la formación de las estudiantes no debe ser un asunto que parta de lo teórico, </w:t>
-      </w:r>
-      <w:r>
-        <w:rPr>
-          <w:rFonts w:ascii="Arial" w:hAnsi="Arial" w:cs="Arial"/>
-          <w:color w:val="000000" w:themeColor="text1"/>
-          <w:sz w:val="24"/>
-          <w:szCs w:val="24"/>
-        </w:rPr>
         <w:lastRenderedPageBreak/>
-        <w:t>sino un proceso de conocimiento de su ser como persona y de los espacios de relación con la familia, la escuela y el barrio.”</w:t>
+        <w:t>“Porque es más beneficioso, eficaz y estratégico, sembrar valores en los niños, niñas y adolescentes que erradicar antivalores en los jóvenes y adultos...”, porque es necesario transformar la institución escolar y brindar en ella un ambiente cálido que permita la solución de conflictos de manera razonada a través del diálogo y el debate, porque la formación de las estudiantes no debe ser un asunto que parta de lo teórico, sino un proceso de conocimiento de su ser como persona y de los espacios de relación con la familia, la escuela y el barrio.”</w:t>
       </w:r>
       <w:sdt>
         <w:sdtPr>
@@ -6904,7 +6973,7 @@
           <w:lang w:val="es-ES"/>
         </w:rPr>
       </w:pPr>
-      <w:bookmarkStart w:id="18" w:name="_Toc167991271"/>
+      <w:bookmarkStart w:id="18" w:name="_Toc168334575"/>
       <w:r>
         <w:rPr>
           <w:rFonts w:ascii="Arial" w:hAnsi="Arial" w:cs="Arial"/>
@@ -6941,7 +7010,7 @@
           <w:lang w:val="es-MX"/>
         </w:rPr>
       </w:pPr>
-      <w:bookmarkStart w:id="19" w:name="_Toc167991272"/>
+      <w:bookmarkStart w:id="19" w:name="_Toc168334576"/>
       <w:r>
         <w:rPr>
           <w:rFonts w:ascii="Arial" w:hAnsi="Arial" w:cs="Arial"/>
@@ -7001,7 +7070,7 @@
           <w:szCs w:val="28"/>
         </w:rPr>
       </w:pPr>
-      <w:bookmarkStart w:id="20" w:name="_Toc167991273"/>
+      <w:bookmarkStart w:id="20" w:name="_Toc168334577"/>
       <w:r>
         <w:rPr>
           <w:rFonts w:ascii="Arial" w:hAnsi="Arial" w:cs="Arial"/>
@@ -7054,7 +7123,7 @@
           <w:szCs w:val="28"/>
         </w:rPr>
       </w:pPr>
-      <w:bookmarkStart w:id="21" w:name="_Toc167991274"/>
+      <w:bookmarkStart w:id="21" w:name="_Toc168334578"/>
       <w:r>
         <w:rPr>
           <w:rFonts w:ascii="Arial" w:hAnsi="Arial" w:cs="Arial"/>
@@ -7082,7 +7151,7 @@
           <w:szCs w:val="24"/>
         </w:rPr>
       </w:pPr>
-      <w:bookmarkStart w:id="22" w:name="_Toc167991275"/>
+      <w:bookmarkStart w:id="22" w:name="_Toc168334579"/>
       <w:r>
         <w:rPr>
           <w:rFonts w:ascii="Arial" w:hAnsi="Arial" w:cs="Arial"/>
@@ -7226,6 +7295,7 @@
           <w:szCs w:val="24"/>
         </w:rPr>
       </w:pPr>
+      <w:bookmarkStart w:id="23" w:name="_Toc168334580"/>
       <w:r>
         <w:rPr>
           <w:rFonts w:ascii="Arial" w:hAnsi="Arial" w:cs="Arial"/>
@@ -7248,6 +7318,7 @@
         </w:rPr>
         <w:t>s</w:t>
       </w:r>
+      <w:bookmarkEnd w:id="23"/>
     </w:p>
     <w:p>
       <w:pPr>
@@ -7463,6 +7534,7 @@
       <w:pPr>
         <w:pStyle w:val="Ttulo1"/>
         <w:spacing w:line="360" w:lineRule="auto"/>
+        <w:jc w:val="center"/>
         <w:rPr>
           <w:rFonts w:ascii="Arial" w:hAnsi="Arial" w:cs="Arial"/>
           <w:b/>
@@ -7472,7 +7544,7 @@
           <w:szCs w:val="28"/>
         </w:rPr>
       </w:pPr>
-      <w:bookmarkStart w:id="23" w:name="_Toc167991277"/>
+      <w:bookmarkStart w:id="24" w:name="_Toc168334581"/>
       <w:r>
         <w:rPr>
           <w:rFonts w:ascii="Arial" w:hAnsi="Arial" w:cs="Arial"/>
@@ -7485,7 +7557,35 @@
         <w:lastRenderedPageBreak/>
         <w:t>Estrategias de Investigación</w:t>
       </w:r>
-      <w:bookmarkEnd w:id="23"/>
+      <w:bookmarkEnd w:id="24"/>
+    </w:p>
+    <w:p>
+      <w:pPr>
+        <w:pStyle w:val="Ttulo2"/>
+        <w:spacing w:line="360" w:lineRule="auto"/>
+        <w:jc w:val="both"/>
+        <w:rPr>
+          <w:rFonts w:ascii="Arial" w:hAnsi="Arial" w:cs="Arial"/>
+          <w:b/>
+          <w:bCs/>
+          <w:color w:val="000000" w:themeColor="text1"/>
+          <w:sz w:val="24"/>
+          <w:szCs w:val="24"/>
+        </w:rPr>
+      </w:pPr>
+      <w:bookmarkStart w:id="25" w:name="_Toc168334582"/>
+      <w:r>
+        <w:rPr>
+          <w:rFonts w:ascii="Arial" w:hAnsi="Arial" w:cs="Arial"/>
+          <w:b/>
+          <w:bCs/>
+          <w:color w:val="000000" w:themeColor="text1"/>
+          <w:sz w:val="24"/>
+          <w:szCs w:val="24"/>
+        </w:rPr>
+        <w:t>Técnicas de recolección de datos</w:t>
+      </w:r>
+      <w:bookmarkEnd w:id="25"/>
     </w:p>
     <w:p>
       <w:pPr>
@@ -7493,16 +7593,99 @@
         <w:autoSpaceDN w:val="0"/>
         <w:adjustRightInd w:val="0"/>
         <w:spacing w:after="0" w:line="360" w:lineRule="auto"/>
-        <w:rPr>
-          <w:rFonts w:ascii="Arial" w:hAnsi="Arial" w:cs="Arial"/>
-          <w:sz w:val="24"/>
-          <w:szCs w:val="24"/>
-        </w:rPr>
-      </w:pPr>
+        <w:jc w:val="both"/>
+        <w:rPr>
+          <w:rFonts w:ascii="Arial" w:hAnsi="Arial" w:cs="Arial"/>
+          <w:b/>
+          <w:bCs/>
+          <w:sz w:val="24"/>
+          <w:szCs w:val="24"/>
+        </w:rPr>
+      </w:pPr>
+      <w:r>
+        <w:rPr>
+          <w:rFonts w:ascii="Arial" w:hAnsi="Arial" w:cs="Arial"/>
+          <w:b/>
+          <w:bCs/>
+          <w:sz w:val="24"/>
+          <w:szCs w:val="24"/>
+        </w:rPr>
+        <w:t>Encuesta:</w:t>
+      </w:r>
     </w:p>
     <w:p>
       <w:pPr>
         <w:spacing w:line="360" w:lineRule="auto"/>
+        <w:jc w:val="both"/>
+        <w:rPr>
+          <w:rFonts w:ascii="Arial" w:hAnsi="Arial" w:cs="Arial"/>
+          <w:sz w:val="24"/>
+          <w:szCs w:val="24"/>
+        </w:rPr>
+      </w:pPr>
+      <w:r>
+        <w:rPr>
+          <w:rFonts w:ascii="Arial" w:hAnsi="Arial" w:cs="Arial"/>
+          <w:sz w:val="24"/>
+          <w:szCs w:val="24"/>
+        </w:rPr>
+        <w:t xml:space="preserve">Optamos por recolectar información mediante la técnica de encuesta, debido a su eficacia para obtener tanto datos específicos como opiniones sobre un tema en particular. Las encuestas son herramientas valiosas que permiten recopilar información cuantitativa y cualitativa de </w:t>
+      </w:r>
+      <w:r>
+        <w:rPr>
+          <w:rFonts w:ascii="Arial" w:hAnsi="Arial" w:cs="Arial"/>
+          <w:sz w:val="24"/>
+          <w:szCs w:val="24"/>
+        </w:rPr>
+        <w:t>una amplia gama de participantes</w:t>
+      </w:r>
+      <w:r>
+        <w:rPr>
+          <w:rFonts w:ascii="Arial" w:hAnsi="Arial" w:cs="Arial"/>
+          <w:sz w:val="24"/>
+          <w:szCs w:val="24"/>
+        </w:rPr>
+        <w:t>.</w:t>
+      </w:r>
+    </w:p>
+    <w:p>
+      <w:pPr>
+        <w:spacing w:line="360" w:lineRule="auto"/>
+        <w:jc w:val="both"/>
+        <w:rPr>
+          <w:rFonts w:ascii="Arial" w:hAnsi="Arial" w:cs="Arial"/>
+          <w:sz w:val="24"/>
+          <w:szCs w:val="24"/>
+        </w:rPr>
+      </w:pPr>
+      <w:r>
+        <w:rPr>
+          <w:rFonts w:ascii="Arial" w:hAnsi="Arial" w:cs="Arial"/>
+          <w:sz w:val="24"/>
+          <w:szCs w:val="24"/>
+        </w:rPr>
+        <w:t>En nuestro proyecto, utilizamos encuestas dirigidas a estudiantes</w:t>
+      </w:r>
+      <w:r>
+        <w:rPr>
+          <w:rFonts w:ascii="Arial" w:hAnsi="Arial" w:cs="Arial"/>
+          <w:sz w:val="24"/>
+          <w:szCs w:val="24"/>
+        </w:rPr>
+        <w:t xml:space="preserve"> </w:t>
+      </w:r>
+      <w:r>
+        <w:rPr>
+          <w:rFonts w:ascii="Arial" w:hAnsi="Arial" w:cs="Arial"/>
+          <w:sz w:val="24"/>
+          <w:szCs w:val="24"/>
+        </w:rPr>
+        <w:t>para recopilar datos cuantitativos sobre la violencia escolar, los factores de riesgo asociados y las percepciones sobre las estrategias de prevención. Esta técnica nos permite obtener una visión comprehensiva del problema y desarrollar intervenciones basadas en datos reales .</w:t>
+      </w:r>
+    </w:p>
+    <w:p>
+      <w:pPr>
+        <w:spacing w:line="360" w:lineRule="auto"/>
         <w:rPr>
           <w:rFonts w:ascii="Arial" w:hAnsi="Arial" w:cs="Arial"/>
           <w:sz w:val="24"/>
@@ -7518,7 +7701,7 @@
         <w:br w:type="page"/>
       </w:r>
     </w:p>
-    <w:bookmarkStart w:id="24" w:name="_Toc167991278" w:displacedByCustomXml="next"/>
+    <w:bookmarkStart w:id="26" w:name="_Toc168334583" w:displacedByCustomXml="next"/>
     <w:sdt>
       <w:sdtPr>
         <w:rPr>
@@ -7548,6 +7731,7 @@
               <w:rFonts w:ascii="Arial" w:hAnsi="Arial" w:cs="Arial"/>
               <w:b/>
               <w:bCs/>
+              <w:color w:val="000000" w:themeColor="text1"/>
               <w:sz w:val="28"/>
               <w:szCs w:val="28"/>
             </w:rPr>
@@ -7557,13 +7741,14 @@
               <w:rFonts w:ascii="Arial" w:hAnsi="Arial" w:cs="Arial"/>
               <w:b/>
               <w:bCs/>
+              <w:color w:val="000000" w:themeColor="text1"/>
               <w:sz w:val="28"/>
               <w:szCs w:val="28"/>
               <w:lang w:val="es-ES"/>
             </w:rPr>
             <w:t>Bibliografía</w:t>
           </w:r>
-          <w:bookmarkEnd w:id="24"/>
+          <w:bookmarkEnd w:id="26"/>
         </w:p>
         <w:sdt>
           <w:sdtPr>
@@ -9161,6 +9346,119 @@
     </w:lvl>
   </w:abstractNum>
   <w:abstractNum w:abstractNumId="11" w15:restartNumberingAfterBreak="0">
+    <w:nsid w:val="72FC0FA8"/>
+    <w:multiLevelType w:val="hybridMultilevel"/>
+    <w:tmpl w:val="A53EC5E6"/>
+    <w:lvl w:ilvl="0" w:tplc="080A0001">
+      <w:start w:val="1"/>
+      <w:numFmt w:val="bullet"/>
+      <w:lvlText w:val=""/>
+      <w:lvlJc w:val="left"/>
+      <w:pPr>
+        <w:ind w:left="720" w:hanging="360"/>
+      </w:pPr>
+      <w:rPr>
+        <w:rFonts w:ascii="Symbol" w:hAnsi="Symbol" w:hint="default"/>
+      </w:rPr>
+    </w:lvl>
+    <w:lvl w:ilvl="1" w:tplc="080A0003" w:tentative="1">
+      <w:start w:val="1"/>
+      <w:numFmt w:val="bullet"/>
+      <w:lvlText w:val="o"/>
+      <w:lvlJc w:val="left"/>
+      <w:pPr>
+        <w:ind w:left="1440" w:hanging="360"/>
+      </w:pPr>
+      <w:rPr>
+        <w:rFonts w:ascii="Courier New" w:hAnsi="Courier New" w:cs="Courier New" w:hint="default"/>
+      </w:rPr>
+    </w:lvl>
+    <w:lvl w:ilvl="2" w:tplc="080A0005" w:tentative="1">
+      <w:start w:val="1"/>
+      <w:numFmt w:val="bullet"/>
+      <w:lvlText w:val=""/>
+      <w:lvlJc w:val="left"/>
+      <w:pPr>
+        <w:ind w:left="2160" w:hanging="360"/>
+      </w:pPr>
+      <w:rPr>
+        <w:rFonts w:ascii="Wingdings" w:hAnsi="Wingdings" w:hint="default"/>
+      </w:rPr>
+    </w:lvl>
+    <w:lvl w:ilvl="3" w:tplc="080A0001" w:tentative="1">
+      <w:start w:val="1"/>
+      <w:numFmt w:val="bullet"/>
+      <w:lvlText w:val=""/>
+      <w:lvlJc w:val="left"/>
+      <w:pPr>
+        <w:ind w:left="2880" w:hanging="360"/>
+      </w:pPr>
+      <w:rPr>
+        <w:rFonts w:ascii="Symbol" w:hAnsi="Symbol" w:hint="default"/>
+      </w:rPr>
+    </w:lvl>
+    <w:lvl w:ilvl="4" w:tplc="080A0003" w:tentative="1">
+      <w:start w:val="1"/>
+      <w:numFmt w:val="bullet"/>
+      <w:lvlText w:val="o"/>
+      <w:lvlJc w:val="left"/>
+      <w:pPr>
+        <w:ind w:left="3600" w:hanging="360"/>
+      </w:pPr>
+      <w:rPr>
+        <w:rFonts w:ascii="Courier New" w:hAnsi="Courier New" w:cs="Courier New" w:hint="default"/>
+      </w:rPr>
+    </w:lvl>
+    <w:lvl w:ilvl="5" w:tplc="080A0005" w:tentative="1">
+      <w:start w:val="1"/>
+      <w:numFmt w:val="bullet"/>
+      <w:lvlText w:val=""/>
+      <w:lvlJc w:val="left"/>
+      <w:pPr>
+        <w:ind w:left="4320" w:hanging="360"/>
+      </w:pPr>
+      <w:rPr>
+        <w:rFonts w:ascii="Wingdings" w:hAnsi="Wingdings" w:hint="default"/>
+      </w:rPr>
+    </w:lvl>
+    <w:lvl w:ilvl="6" w:tplc="080A0001" w:tentative="1">
+      <w:start w:val="1"/>
+      <w:numFmt w:val="bullet"/>
+      <w:lvlText w:val=""/>
+      <w:lvlJc w:val="left"/>
+      <w:pPr>
+        <w:ind w:left="5040" w:hanging="360"/>
+      </w:pPr>
+      <w:rPr>
+        <w:rFonts w:ascii="Symbol" w:hAnsi="Symbol" w:hint="default"/>
+      </w:rPr>
+    </w:lvl>
+    <w:lvl w:ilvl="7" w:tplc="080A0003" w:tentative="1">
+      <w:start w:val="1"/>
+      <w:numFmt w:val="bullet"/>
+      <w:lvlText w:val="o"/>
+      <w:lvlJc w:val="left"/>
+      <w:pPr>
+        <w:ind w:left="5760" w:hanging="360"/>
+      </w:pPr>
+      <w:rPr>
+        <w:rFonts w:ascii="Courier New" w:hAnsi="Courier New" w:cs="Courier New" w:hint="default"/>
+      </w:rPr>
+    </w:lvl>
+    <w:lvl w:ilvl="8" w:tplc="080A0005" w:tentative="1">
+      <w:start w:val="1"/>
+      <w:numFmt w:val="bullet"/>
+      <w:lvlText w:val=""/>
+      <w:lvlJc w:val="left"/>
+      <w:pPr>
+        <w:ind w:left="6480" w:hanging="360"/>
+      </w:pPr>
+      <w:rPr>
+        <w:rFonts w:ascii="Wingdings" w:hAnsi="Wingdings" w:hint="default"/>
+      </w:rPr>
+    </w:lvl>
+  </w:abstractNum>
+  <w:abstractNum w:abstractNumId="12" w15:restartNumberingAfterBreak="0">
     <w:nsid w:val="7E9325B8"/>
     <w:multiLevelType w:val="hybridMultilevel"/>
     <w:tmpl w:val="9EE2B70A"/>
@@ -9253,7 +9551,7 @@
     <w:abstractNumId w:val="0"/>
   </w:num>
   <w:num w:numId="3">
-    <w:abstractNumId w:val="11"/>
+    <w:abstractNumId w:val="12"/>
   </w:num>
   <w:num w:numId="4">
     <w:abstractNumId w:val="7"/>
@@ -9281,6 +9579,9 @@
   </w:num>
   <w:num w:numId="12">
     <w:abstractNumId w:val="3"/>
+  </w:num>
+  <w:num w:numId="13">
+    <w:abstractNumId w:val="11"/>
   </w:num>
 </w:numbering>
 </file>

</xml_diff>

<commit_message>
Se agrego justificación de la investigacion
</commit_message>
<xml_diff>
--- a/Investigación acción - Semana 1.docx
+++ b/Investigación acción - Semana 1.docx
@@ -1024,35 +1024,7 @@
                 <w:szCs w:val="24"/>
                 <w:lang w:val="es-MX"/>
               </w:rPr>
-              <w:t xml:space="preserve">David </w:t>
-            </w:r>
-            <w:proofErr w:type="spellStart"/>
-            <w:r>
-              <w:rPr>
-                <w:rFonts w:ascii="Arial" w:hAnsi="Arial" w:cs="Arial"/>
-                <w:b/>
-                <w:bCs/>
-                <w:iCs/>
-                <w:color w:val="000000"/>
-                <w:sz w:val="24"/>
-                <w:szCs w:val="24"/>
-                <w:lang w:val="es-MX"/>
-              </w:rPr>
-              <w:t>Balcárcel</w:t>
-            </w:r>
-            <w:proofErr w:type="spellEnd"/>
-            <w:r>
-              <w:rPr>
-                <w:rFonts w:ascii="Arial" w:hAnsi="Arial" w:cs="Arial"/>
-                <w:b/>
-                <w:bCs/>
-                <w:iCs/>
-                <w:color w:val="000000"/>
-                <w:sz w:val="24"/>
-                <w:szCs w:val="24"/>
-                <w:lang w:val="es-MX"/>
-              </w:rPr>
-              <w:t xml:space="preserve"> - 2020380</w:t>
+              <w:t>David Balcárcel - 2020380</w:t>
             </w:r>
           </w:p>
         </w:tc>
@@ -3737,12 +3709,113 @@
     <w:p>
       <w:pPr>
         <w:spacing w:line="360" w:lineRule="auto"/>
-        <w:rPr>
-          <w:rFonts w:ascii="Arial" w:hAnsi="Arial" w:cs="Arial"/>
-          <w:sz w:val="24"/>
-          <w:szCs w:val="24"/>
-        </w:rPr>
-      </w:pPr>
+        <w:jc w:val="both"/>
+        <w:rPr>
+          <w:rFonts w:ascii="Arial" w:hAnsi="Arial" w:cs="Arial"/>
+          <w:sz w:val="24"/>
+          <w:szCs w:val="24"/>
+          <w:lang w:val="es-MX"/>
+        </w:rPr>
+      </w:pPr>
+      <w:r>
+        <w:rPr>
+          <w:rFonts w:ascii="Arial" w:hAnsi="Arial" w:cs="Arial"/>
+          <w:sz w:val="24"/>
+          <w:szCs w:val="24"/>
+          <w:lang w:val="es-MX"/>
+        </w:rPr>
+        <w:t>La violencia en las escuelas es un problema crítico que afecta el desarrollo integral de los estudiantes y el ambiente educativo. Este fenómeno no solo perjudica el bienestar físico y emocional de los jóvenes, sino que también interfiere con el proceso de enseñanza-aprendizaje, creando un entorno de inseguridad y desconfianza.</w:t>
+      </w:r>
+    </w:p>
+    <w:p>
+      <w:pPr>
+        <w:spacing w:line="360" w:lineRule="auto"/>
+        <w:jc w:val="both"/>
+        <w:rPr>
+          <w:rFonts w:ascii="Arial" w:hAnsi="Arial" w:cs="Arial"/>
+          <w:sz w:val="24"/>
+          <w:szCs w:val="24"/>
+          <w:lang w:val="es-MX"/>
+        </w:rPr>
+      </w:pPr>
+      <w:r>
+        <w:rPr>
+          <w:rFonts w:ascii="Arial" w:hAnsi="Arial" w:cs="Arial"/>
+          <w:sz w:val="24"/>
+          <w:szCs w:val="24"/>
+          <w:lang w:val="es-MX"/>
+        </w:rPr>
+        <w:t>Investigar la prevención de la violencia en contextos escolares es crucial por varias razones. Primero, permite comprender mejor las dinámicas y factores que provocan comportamientos violentos, lo que facilita el desarrollo de estrategias específicas y efectivas. Segundo, los programas de prevención basados en evidencia pueden reducir significativamente los incidentes de violencia, promoviendo un ambiente más seguro y una cultura de respeto e inclusión.</w:t>
+      </w:r>
+    </w:p>
+    <w:p>
+      <w:pPr>
+        <w:spacing w:line="360" w:lineRule="auto"/>
+        <w:jc w:val="both"/>
+        <w:rPr>
+          <w:rFonts w:ascii="Arial" w:hAnsi="Arial" w:cs="Arial"/>
+          <w:sz w:val="24"/>
+          <w:szCs w:val="24"/>
+          <w:lang w:val="es-MX"/>
+        </w:rPr>
+      </w:pPr>
+      <w:r>
+        <w:rPr>
+          <w:rFonts w:ascii="Arial" w:hAnsi="Arial" w:cs="Arial"/>
+          <w:sz w:val="24"/>
+          <w:szCs w:val="24"/>
+          <w:lang w:val="es-MX"/>
+        </w:rPr>
+        <w:t xml:space="preserve">Además, </w:t>
+      </w:r>
+      <w:r>
+        <w:rPr>
+          <w:rFonts w:ascii="Arial" w:hAnsi="Arial" w:cs="Arial"/>
+          <w:sz w:val="24"/>
+          <w:szCs w:val="24"/>
+          <w:lang w:val="es-MX"/>
+        </w:rPr>
+        <w:t>sabemos que es muy importante</w:t>
+      </w:r>
+      <w:r>
+        <w:rPr>
+          <w:rFonts w:ascii="Arial" w:hAnsi="Arial" w:cs="Arial"/>
+          <w:sz w:val="24"/>
+          <w:szCs w:val="24"/>
+          <w:lang w:val="es-MX"/>
+        </w:rPr>
+        <w:t xml:space="preserve"> proteger los derechos de los niños y adolescentes, asegurando un entorno libre de violencia para su pleno desarrollo. Las escuelas tienen la responsabilidad de proporcionar espacios seguros donde los estudiantes puedan alcanzar su máximo potencial.</w:t>
+      </w:r>
+    </w:p>
+    <w:p>
+      <w:pPr>
+        <w:spacing w:line="360" w:lineRule="auto"/>
+        <w:jc w:val="both"/>
+        <w:rPr>
+          <w:rFonts w:ascii="Arial" w:hAnsi="Arial" w:cs="Arial"/>
+          <w:sz w:val="24"/>
+          <w:szCs w:val="24"/>
+          <w:lang w:val="es-MX"/>
+        </w:rPr>
+      </w:pPr>
+      <w:r>
+        <w:rPr>
+          <w:rFonts w:ascii="Arial" w:hAnsi="Arial" w:cs="Arial"/>
+          <w:sz w:val="24"/>
+          <w:szCs w:val="24"/>
+          <w:lang w:val="es-MX"/>
+        </w:rPr>
+        <w:t>Y esta investigación</w:t>
+      </w:r>
+      <w:r>
+        <w:rPr>
+          <w:rFonts w:ascii="Arial" w:hAnsi="Arial" w:cs="Arial"/>
+          <w:sz w:val="24"/>
+          <w:szCs w:val="24"/>
+          <w:lang w:val="es-MX"/>
+        </w:rPr>
+        <w:t xml:space="preserve"> ofrece conocimientos valiosos para la formulación de políticas educativas y sociales, asegurando que las intervenciones sean efectivas y sostenibles. La prevención de la violencia en contextos escolares no solo mejora la calidad de vida de los estudiantes, sino que también fortalece el tejido social y educativo en su conjunto.</w:t>
+      </w:r>
     </w:p>
     <w:p>
       <w:pPr>
@@ -5172,35 +5245,7 @@
           <w:sz w:val="24"/>
           <w:szCs w:val="24"/>
         </w:rPr>
-        <w:t>Prevención del acoso escolar (</w:t>
-      </w:r>
-      <w:proofErr w:type="spellStart"/>
-      <w:r>
-        <w:rPr>
-          <w:rFonts w:ascii="Arial" w:hAnsi="Arial" w:cs="Arial"/>
-          <w:b/>
-          <w:bCs/>
-          <w:i w:val="0"/>
-          <w:iCs w:val="0"/>
-          <w:color w:val="000000" w:themeColor="text1"/>
-          <w:sz w:val="24"/>
-          <w:szCs w:val="24"/>
-        </w:rPr>
-        <w:t>bullying</w:t>
-      </w:r>
-      <w:proofErr w:type="spellEnd"/>
-      <w:r>
-        <w:rPr>
-          <w:rFonts w:ascii="Arial" w:hAnsi="Arial" w:cs="Arial"/>
-          <w:b/>
-          <w:bCs/>
-          <w:i w:val="0"/>
-          <w:iCs w:val="0"/>
-          <w:color w:val="000000" w:themeColor="text1"/>
-          <w:sz w:val="24"/>
-          <w:szCs w:val="24"/>
-        </w:rPr>
-        <w:t>)</w:t>
+        <w:t>Prevención del acoso escolar (bullying)</w:t>
       </w:r>
     </w:p>
     <w:p>
@@ -5491,25 +5536,7 @@
           <w:sz w:val="24"/>
           <w:szCs w:val="24"/>
         </w:rPr>
-        <w:t xml:space="preserve">“El acoso escolar, conocido también como </w:t>
-      </w:r>
-      <w:proofErr w:type="spellStart"/>
-      <w:r>
-        <w:rPr>
-          <w:rFonts w:ascii="Arial" w:hAnsi="Arial" w:cs="Arial"/>
-          <w:sz w:val="24"/>
-          <w:szCs w:val="24"/>
-        </w:rPr>
-        <w:t>bullying</w:t>
-      </w:r>
-      <w:proofErr w:type="spellEnd"/>
-      <w:r>
-        <w:rPr>
-          <w:rFonts w:ascii="Arial" w:hAnsi="Arial" w:cs="Arial"/>
-          <w:sz w:val="24"/>
-          <w:szCs w:val="24"/>
-        </w:rPr>
-        <w:t>, es un problema que afecta a niños y adolescentes en todo el mundo. La violencia no se limita únicamente a lo físico; la violencia psicológica es igual de dañina y a menudo más insidiosa.”</w:t>
+        <w:t>“El acoso escolar, conocido también como bullying, es un problema que afecta a niños y adolescentes en todo el mundo. La violencia no se limita únicamente a lo físico; la violencia psicológica es igual de dañina y a menudo más insidiosa.”</w:t>
       </w:r>
       <w:sdt>
         <w:sdtPr>

</xml_diff>

<commit_message>
Se agrego formulacion del planteamiento del problema
</commit_message>
<xml_diff>
--- a/Investigación acción - Semana 1.docx
+++ b/Investigación acción - Semana 1.docx
@@ -6941,15 +6941,6 @@
           </w:r>
         </w:sdtContent>
       </w:sdt>
-      <w:r>
-        <w:rPr>
-          <w:rFonts w:ascii="Arial" w:hAnsi="Arial" w:cs="Arial"/>
-          <w:color w:val="000000" w:themeColor="text1"/>
-          <w:sz w:val="24"/>
-          <w:szCs w:val="24"/>
-        </w:rPr>
-        <w:br w:type="page"/>
-      </w:r>
     </w:p>
     <w:p>
       <w:pPr>
@@ -6974,7 +6965,6 @@
           <w:szCs w:val="24"/>
           <w:lang w:val="es-ES"/>
         </w:rPr>
-        <w:lastRenderedPageBreak/>
         <w:t>Delimitación.</w:t>
       </w:r>
     </w:p>
@@ -7064,6 +7054,30 @@
           <w:szCs w:val="24"/>
         </w:rPr>
       </w:pPr>
+      <w:r>
+        <w:rPr>
+          <w:rFonts w:ascii="Arial" w:hAnsi="Arial" w:cs="Arial"/>
+          <w:sz w:val="24"/>
+          <w:szCs w:val="24"/>
+        </w:rPr>
+        <w:t xml:space="preserve">¿Cuáles son las estrategias para prevenir la violencia en los </w:t>
+      </w:r>
+      <w:r>
+        <w:rPr>
+          <w:rFonts w:ascii="Arial" w:hAnsi="Arial" w:cs="Arial"/>
+          <w:sz w:val="24"/>
+          <w:szCs w:val="24"/>
+        </w:rPr>
+        <w:t>contextos</w:t>
+      </w:r>
+      <w:r>
+        <w:rPr>
+          <w:rFonts w:ascii="Arial" w:hAnsi="Arial" w:cs="Arial"/>
+          <w:sz w:val="24"/>
+          <w:szCs w:val="24"/>
+        </w:rPr>
+        <w:t xml:space="preserve"> escolares?</w:t>
+      </w:r>
     </w:p>
     <w:p>
       <w:pPr>

</xml_diff>